<commit_message>
Filled in most sections
Expanded report after discussion and some plot interpretation and limitation-finding on my end.
</commit_message>
<xml_diff>
--- a/40_docs/Final report Opioid Shipments and Deaths_Team 8.docx
+++ b/40_docs/Final report Opioid Shipments and Deaths_Team 8.docx
@@ -307,7 +307,71 @@
           <w:sz w:val="24"/>
           <w:szCs w:val="24"/>
         </w:rPr>
-        <w:t xml:space="preserve">(in 2007 and 2008) </w:t>
+        <w:t xml:space="preserve">(in </w:t>
+      </w:r>
+      <w:r>
+        <w:rPr>
+          <w:rFonts w:cstheme="minorHAnsi"/>
+          <w:sz w:val="24"/>
+          <w:szCs w:val="24"/>
+        </w:rPr>
+        <w:t xml:space="preserve">Texas in </w:t>
+      </w:r>
+      <w:r>
+        <w:rPr>
+          <w:rFonts w:cstheme="minorHAnsi"/>
+          <w:sz w:val="24"/>
+          <w:szCs w:val="24"/>
+        </w:rPr>
+        <w:t>2007</w:t>
+      </w:r>
+      <w:r>
+        <w:rPr>
+          <w:rFonts w:cstheme="minorHAnsi"/>
+          <w:sz w:val="24"/>
+          <w:szCs w:val="24"/>
+        </w:rPr>
+        <w:t>, Florida in 2010,</w:t>
+      </w:r>
+      <w:r>
+        <w:rPr>
+          <w:rFonts w:cstheme="minorHAnsi"/>
+          <w:sz w:val="24"/>
+          <w:szCs w:val="24"/>
+        </w:rPr>
+        <w:t xml:space="preserve"> and </w:t>
+      </w:r>
+      <w:r>
+        <w:rPr>
+          <w:rFonts w:cstheme="minorHAnsi"/>
+          <w:sz w:val="24"/>
+          <w:szCs w:val="24"/>
+        </w:rPr>
+        <w:t xml:space="preserve">Washington in </w:t>
+      </w:r>
+      <w:r>
+        <w:rPr>
+          <w:rFonts w:cstheme="minorHAnsi"/>
+          <w:sz w:val="24"/>
+          <w:szCs w:val="24"/>
+        </w:rPr>
+        <w:t>20</w:t>
+      </w:r>
+      <w:r>
+        <w:rPr>
+          <w:rFonts w:cstheme="minorHAnsi"/>
+          <w:sz w:val="24"/>
+          <w:szCs w:val="24"/>
+        </w:rPr>
+        <w:t>12</w:t>
+      </w:r>
+      <w:r>
+        <w:rPr>
+          <w:rFonts w:cstheme="minorHAnsi"/>
+          <w:sz w:val="24"/>
+          <w:szCs w:val="24"/>
+        </w:rPr>
+        <w:t xml:space="preserve">) </w:t>
       </w:r>
       <w:r>
         <w:rPr>
@@ -517,7 +581,31 @@
           <w:sz w:val="24"/>
           <w:szCs w:val="24"/>
         </w:rPr>
-        <w:t>, Louisiana</w:t>
+        <w:t xml:space="preserve">, </w:t>
+      </w:r>
+      <w:r>
+        <w:rPr>
+          <w:rFonts w:cstheme="minorHAnsi"/>
+          <w:sz w:val="24"/>
+          <w:szCs w:val="24"/>
+        </w:rPr>
+        <w:t>Colorado</w:t>
+      </w:r>
+      <w:r>
+        <w:rPr>
+          <w:rFonts w:cstheme="minorHAnsi"/>
+          <w:sz w:val="24"/>
+          <w:szCs w:val="24"/>
+        </w:rPr>
+        <w:t xml:space="preserve"> (rate: 12.7)</w:t>
+      </w:r>
+      <w:r>
+        <w:rPr>
+          <w:rFonts w:cstheme="minorHAnsi"/>
+          <w:sz w:val="24"/>
+          <w:szCs w:val="24"/>
+        </w:rPr>
+        <w:t>, and</w:t>
       </w:r>
       <w:r>
         <w:rPr>
@@ -533,6 +621,22 @@
           <w:sz w:val="24"/>
           <w:szCs w:val="24"/>
         </w:rPr>
+        <w:t>Louisiana</w:t>
+      </w:r>
+      <w:r>
+        <w:rPr>
+          <w:rFonts w:cstheme="minorHAnsi"/>
+          <w:sz w:val="24"/>
+          <w:szCs w:val="24"/>
+        </w:rPr>
+        <w:t xml:space="preserve"> </w:t>
+      </w:r>
+      <w:r>
+        <w:rPr>
+          <w:rFonts w:cstheme="minorHAnsi"/>
+          <w:sz w:val="24"/>
+          <w:szCs w:val="24"/>
+        </w:rPr>
         <w:t>(rate:</w:t>
       </w:r>
       <w:r>
@@ -557,30 +661,6 @@
           <w:sz w:val="24"/>
           <w:szCs w:val="24"/>
         </w:rPr>
-        <w:t xml:space="preserve">, </w:t>
-      </w:r>
-      <w:r>
-        <w:rPr>
-          <w:rFonts w:cstheme="minorHAnsi"/>
-          <w:sz w:val="24"/>
-          <w:szCs w:val="24"/>
-        </w:rPr>
-        <w:t xml:space="preserve">and </w:t>
-      </w:r>
-      <w:r>
-        <w:rPr>
-          <w:rFonts w:cstheme="minorHAnsi"/>
-          <w:sz w:val="24"/>
-          <w:szCs w:val="24"/>
-        </w:rPr>
-        <w:t>Colorado</w:t>
-      </w:r>
-      <w:r>
-        <w:rPr>
-          <w:rFonts w:cstheme="minorHAnsi"/>
-          <w:sz w:val="24"/>
-          <w:szCs w:val="24"/>
-        </w:rPr>
         <w:t xml:space="preserve"> </w:t>
       </w:r>
       <w:r>
@@ -589,31 +669,7 @@
           <w:sz w:val="24"/>
           <w:szCs w:val="24"/>
         </w:rPr>
-        <w:t>(rate:</w:t>
-      </w:r>
-      <w:r>
-        <w:rPr>
-          <w:rFonts w:cstheme="minorHAnsi"/>
-          <w:sz w:val="24"/>
-          <w:szCs w:val="24"/>
-        </w:rPr>
-        <w:t xml:space="preserve"> 12.7</w:t>
-      </w:r>
-      <w:r>
-        <w:rPr>
-          <w:rFonts w:cstheme="minorHAnsi"/>
-          <w:sz w:val="24"/>
-          <w:szCs w:val="24"/>
-        </w:rPr>
-        <w:t>)</w:t>
-      </w:r>
-      <w:r>
-        <w:rPr>
-          <w:rFonts w:cstheme="minorHAnsi"/>
-          <w:sz w:val="24"/>
-          <w:szCs w:val="24"/>
-        </w:rPr>
-        <w:t xml:space="preserve"> all had similar age-adjusted mortality rates </w:t>
+        <w:t xml:space="preserve">all had similar age-adjusted mortality rates </w:t>
       </w:r>
       <w:r>
         <w:rPr>
@@ -704,6 +760,70 @@
           <w:sz w:val="24"/>
           <w:szCs w:val="24"/>
         </w:rPr>
+        <w:t>Kansas</w:t>
+      </w:r>
+      <w:r>
+        <w:rPr>
+          <w:rFonts w:cstheme="minorHAnsi"/>
+          <w:sz w:val="24"/>
+          <w:szCs w:val="24"/>
+        </w:rPr>
+        <w:t xml:space="preserve"> (rate: 9.1)</w:t>
+      </w:r>
+      <w:r>
+        <w:rPr>
+          <w:rFonts w:cstheme="minorHAnsi"/>
+          <w:sz w:val="24"/>
+          <w:szCs w:val="24"/>
+        </w:rPr>
+        <w:t>,</w:t>
+      </w:r>
+      <w:r>
+        <w:rPr>
+          <w:rFonts w:cstheme="minorHAnsi"/>
+          <w:sz w:val="24"/>
+          <w:szCs w:val="24"/>
+        </w:rPr>
+        <w:t xml:space="preserve"> </w:t>
+      </w:r>
+      <w:r>
+        <w:rPr>
+          <w:rFonts w:cstheme="minorHAnsi"/>
+          <w:sz w:val="24"/>
+          <w:szCs w:val="24"/>
+        </w:rPr>
+        <w:t>Mississippi</w:t>
+      </w:r>
+      <w:r>
+        <w:rPr>
+          <w:rFonts w:cstheme="minorHAnsi"/>
+          <w:sz w:val="24"/>
+          <w:szCs w:val="24"/>
+        </w:rPr>
+        <w:t xml:space="preserve"> (rate: 8.8)</w:t>
+      </w:r>
+      <w:r>
+        <w:rPr>
+          <w:rFonts w:cstheme="minorHAnsi"/>
+          <w:sz w:val="24"/>
+          <w:szCs w:val="24"/>
+        </w:rPr>
+        <w:t xml:space="preserve">, </w:t>
+      </w:r>
+      <w:r>
+        <w:rPr>
+          <w:rFonts w:cstheme="minorHAnsi"/>
+          <w:sz w:val="24"/>
+          <w:szCs w:val="24"/>
+        </w:rPr>
+        <w:t xml:space="preserve">and </w:t>
+      </w:r>
+      <w:r>
+        <w:rPr>
+          <w:rFonts w:cstheme="minorHAnsi"/>
+          <w:sz w:val="24"/>
+          <w:szCs w:val="24"/>
+        </w:rPr>
         <w:t>Wisconsin</w:t>
       </w:r>
       <w:r>
@@ -729,102 +849,6 @@
           <w:szCs w:val="24"/>
         </w:rPr>
         <w:t xml:space="preserve"> 9.3</w:t>
-      </w:r>
-      <w:r>
-        <w:rPr>
-          <w:rFonts w:cstheme="minorHAnsi"/>
-          <w:sz w:val="24"/>
-          <w:szCs w:val="24"/>
-        </w:rPr>
-        <w:t>)</w:t>
-      </w:r>
-      <w:r>
-        <w:rPr>
-          <w:rFonts w:cstheme="minorHAnsi"/>
-          <w:sz w:val="24"/>
-          <w:szCs w:val="24"/>
-        </w:rPr>
-        <w:t>, Mississippi</w:t>
-      </w:r>
-      <w:r>
-        <w:rPr>
-          <w:rFonts w:cstheme="minorHAnsi"/>
-          <w:sz w:val="24"/>
-          <w:szCs w:val="24"/>
-        </w:rPr>
-        <w:t xml:space="preserve"> </w:t>
-      </w:r>
-      <w:r>
-        <w:rPr>
-          <w:rFonts w:cstheme="minorHAnsi"/>
-          <w:sz w:val="24"/>
-          <w:szCs w:val="24"/>
-        </w:rPr>
-        <w:t>(rate:</w:t>
-      </w:r>
-      <w:r>
-        <w:rPr>
-          <w:rFonts w:cstheme="minorHAnsi"/>
-          <w:sz w:val="24"/>
-          <w:szCs w:val="24"/>
-        </w:rPr>
-        <w:t xml:space="preserve"> 8.8</w:t>
-      </w:r>
-      <w:r>
-        <w:rPr>
-          <w:rFonts w:cstheme="minorHAnsi"/>
-          <w:sz w:val="24"/>
-          <w:szCs w:val="24"/>
-        </w:rPr>
-        <w:t>)</w:t>
-      </w:r>
-      <w:r>
-        <w:rPr>
-          <w:rFonts w:cstheme="minorHAnsi"/>
-          <w:sz w:val="24"/>
-          <w:szCs w:val="24"/>
-        </w:rPr>
-        <w:t xml:space="preserve">, </w:t>
-      </w:r>
-      <w:r>
-        <w:rPr>
-          <w:rFonts w:cstheme="minorHAnsi"/>
-          <w:sz w:val="24"/>
-          <w:szCs w:val="24"/>
-        </w:rPr>
-        <w:t xml:space="preserve">and </w:t>
-      </w:r>
-      <w:r>
-        <w:rPr>
-          <w:rFonts w:cstheme="minorHAnsi"/>
-          <w:sz w:val="24"/>
-          <w:szCs w:val="24"/>
-        </w:rPr>
-        <w:t>Kansas</w:t>
-      </w:r>
-      <w:r>
-        <w:rPr>
-          <w:rFonts w:cstheme="minorHAnsi"/>
-          <w:sz w:val="24"/>
-          <w:szCs w:val="24"/>
-        </w:rPr>
-        <w:t xml:space="preserve"> </w:t>
-      </w:r>
-      <w:r>
-        <w:rPr>
-          <w:rFonts w:cstheme="minorHAnsi"/>
-          <w:sz w:val="24"/>
-          <w:szCs w:val="24"/>
-        </w:rPr>
-        <w:t>(rate:</w:t>
-      </w:r>
-      <w:r>
-        <w:rPr>
-          <w:rFonts w:cstheme="minorHAnsi"/>
-          <w:sz w:val="24"/>
-          <w:szCs w:val="24"/>
-        </w:rPr>
-        <w:t xml:space="preserve"> 9.1</w:t>
       </w:r>
       <w:r>
         <w:rPr>
@@ -930,6 +954,50 @@
           <w:rFonts w:eastAsia="Times New Roman"/>
         </w:rPr>
         <w:lastRenderedPageBreak/>
+        <w:t xml:space="preserve">Arizona </w:t>
+      </w:r>
+      <w:r>
+        <w:rPr>
+          <w:rFonts w:cstheme="minorHAnsi"/>
+          <w:sz w:val="24"/>
+          <w:szCs w:val="24"/>
+        </w:rPr>
+        <w:t>(rate: 14.1)</w:t>
+      </w:r>
+      <w:r>
+        <w:rPr>
+          <w:rFonts w:eastAsia="Times New Roman"/>
+        </w:rPr>
+        <w:t xml:space="preserve">, Colorado </w:t>
+      </w:r>
+      <w:r>
+        <w:rPr>
+          <w:rFonts w:cstheme="minorHAnsi"/>
+          <w:sz w:val="24"/>
+          <w:szCs w:val="24"/>
+        </w:rPr>
+        <w:t>(rate: 12.7)</w:t>
+      </w:r>
+      <w:r>
+        <w:rPr>
+          <w:rFonts w:cstheme="minorHAnsi"/>
+          <w:sz w:val="24"/>
+          <w:szCs w:val="24"/>
+        </w:rPr>
+        <w:t>, and</w:t>
+      </w:r>
+      <w:r>
+        <w:rPr>
+          <w:rFonts w:cstheme="minorHAnsi"/>
+          <w:sz w:val="24"/>
+          <w:szCs w:val="24"/>
+        </w:rPr>
+        <w:t xml:space="preserve"> </w:t>
+      </w:r>
+      <w:r>
+        <w:rPr>
+          <w:rFonts w:eastAsia="Times New Roman"/>
+        </w:rPr>
         <w:t>Oklahoma</w:t>
       </w:r>
       <w:r>
@@ -966,93 +1034,7 @@
         <w:rPr>
           <w:rFonts w:eastAsia="Times New Roman"/>
         </w:rPr>
-        <w:t>, Arizona</w:t>
-      </w:r>
-      <w:r>
-        <w:rPr>
-          <w:rFonts w:eastAsia="Times New Roman"/>
-        </w:rPr>
-        <w:t xml:space="preserve"> </w:t>
-      </w:r>
-      <w:r>
-        <w:rPr>
-          <w:rFonts w:cstheme="minorHAnsi"/>
-          <w:sz w:val="24"/>
-          <w:szCs w:val="24"/>
-        </w:rPr>
-        <w:t>(rate:</w:t>
-      </w:r>
-      <w:r>
-        <w:rPr>
-          <w:rFonts w:cstheme="minorHAnsi"/>
-          <w:sz w:val="24"/>
-          <w:szCs w:val="24"/>
-        </w:rPr>
-        <w:t xml:space="preserve"> 14.1</w:t>
-      </w:r>
-      <w:r>
-        <w:rPr>
-          <w:rFonts w:cstheme="minorHAnsi"/>
-          <w:sz w:val="24"/>
-          <w:szCs w:val="24"/>
-        </w:rPr>
-        <w:t>)</w:t>
-      </w:r>
-      <w:r>
-        <w:rPr>
-          <w:rFonts w:eastAsia="Times New Roman"/>
-        </w:rPr>
         <w:t xml:space="preserve">, </w:t>
-      </w:r>
-      <w:r>
-        <w:rPr>
-          <w:rFonts w:eastAsia="Times New Roman"/>
-        </w:rPr>
-        <w:t xml:space="preserve">and </w:t>
-      </w:r>
-      <w:r>
-        <w:rPr>
-          <w:rFonts w:eastAsia="Times New Roman"/>
-        </w:rPr>
-        <w:t>Colorado</w:t>
-      </w:r>
-      <w:r>
-        <w:rPr>
-          <w:rFonts w:eastAsia="Times New Roman"/>
-        </w:rPr>
-        <w:t xml:space="preserve"> </w:t>
-      </w:r>
-      <w:r>
-        <w:rPr>
-          <w:rFonts w:cstheme="minorHAnsi"/>
-          <w:sz w:val="24"/>
-          <w:szCs w:val="24"/>
-        </w:rPr>
-        <w:t>(rate:</w:t>
-      </w:r>
-      <w:r>
-        <w:rPr>
-          <w:rFonts w:cstheme="minorHAnsi"/>
-          <w:sz w:val="24"/>
-          <w:szCs w:val="24"/>
-        </w:rPr>
-        <w:t xml:space="preserve"> 12.7</w:t>
-      </w:r>
-      <w:r>
-        <w:rPr>
-          <w:rFonts w:cstheme="minorHAnsi"/>
-          <w:sz w:val="24"/>
-          <w:szCs w:val="24"/>
-        </w:rPr>
-        <w:t>)</w:t>
-      </w:r>
-      <w:r>
-        <w:rPr>
-          <w:rFonts w:cstheme="minorHAnsi"/>
-          <w:sz w:val="24"/>
-          <w:szCs w:val="24"/>
-        </w:rPr>
-        <w:t xml:space="preserve"> </w:t>
       </w:r>
       <w:r>
         <w:rPr>
@@ -1564,6 +1546,109 @@
           <w:sz w:val="24"/>
           <w:szCs w:val="24"/>
         </w:rPr>
+        <w:t>Original dataset</w:t>
+      </w:r>
+      <w:r>
+        <w:rPr>
+          <w:sz w:val="24"/>
+          <w:szCs w:val="24"/>
+        </w:rPr>
+        <w:t xml:space="preserve"> overdose deaths</w:t>
+      </w:r>
+      <w:r>
+        <w:rPr>
+          <w:sz w:val="24"/>
+          <w:szCs w:val="24"/>
+        </w:rPr>
+        <w:t>:</w:t>
+      </w:r>
+    </w:p>
+    <w:p>
+      <w:pPr>
+        <w:pStyle w:val="PlainText"/>
+        <w:ind w:left="720"/>
+        <w:rPr>
+          <w:sz w:val="24"/>
+          <w:szCs w:val="24"/>
+        </w:rPr>
+      </w:pPr>
+    </w:p>
+    <w:p>
+      <w:pPr>
+        <w:pStyle w:val="PlainText"/>
+        <w:ind w:left="720"/>
+        <w:rPr>
+          <w:i/>
+          <w:iCs/>
+          <w:sz w:val="24"/>
+          <w:szCs w:val="24"/>
+        </w:rPr>
+      </w:pPr>
+      <w:r>
+        <w:rPr>
+          <w:i/>
+          <w:iCs/>
+          <w:sz w:val="24"/>
+          <w:szCs w:val="24"/>
+        </w:rPr>
+        <w:t>Issues related to data cleaning:</w:t>
+      </w:r>
+    </w:p>
+    <w:p>
+      <w:pPr>
+        <w:pStyle w:val="PlainText"/>
+        <w:ind w:left="720"/>
+        <w:rPr>
+          <w:sz w:val="24"/>
+          <w:szCs w:val="24"/>
+        </w:rPr>
+      </w:pPr>
+    </w:p>
+    <w:p>
+      <w:pPr>
+        <w:pStyle w:val="PlainText"/>
+        <w:ind w:left="720"/>
+        <w:rPr>
+          <w:sz w:val="24"/>
+          <w:szCs w:val="24"/>
+        </w:rPr>
+      </w:pPr>
+      <w:r>
+        <w:rPr>
+          <w:sz w:val="24"/>
+          <w:szCs w:val="24"/>
+        </w:rPr>
+        <w:t>Additional dataset</w:t>
+      </w:r>
+      <w:r>
+        <w:rPr>
+          <w:sz w:val="24"/>
+          <w:szCs w:val="24"/>
+        </w:rPr>
+        <w:t xml:space="preserve"> for overdose deaths</w:t>
+      </w:r>
+      <w:r>
+        <w:rPr>
+          <w:sz w:val="24"/>
+          <w:szCs w:val="24"/>
+        </w:rPr>
+        <w:t>:</w:t>
+      </w:r>
+    </w:p>
+    <w:p>
+      <w:pPr>
+        <w:pStyle w:val="PlainText"/>
+        <w:ind w:left="720"/>
+        <w:rPr>
+          <w:sz w:val="24"/>
+          <w:szCs w:val="24"/>
+        </w:rPr>
+      </w:pPr>
+      <w:r>
+        <w:rPr>
+          <w:sz w:val="24"/>
+          <w:szCs w:val="24"/>
+        </w:rPr>
         <w:t xml:space="preserve">Since our final plot’s metrics are calculated per capita, we need another dataset </w:t>
       </w:r>
       <w:r>
@@ -1666,7 +1751,13 @@
         </w:rPr>
         <w:t xml:space="preserve">To be more specific, each dataset contains 10 years of data for each county, and the </w:t>
       </w:r>
-      <w:proofErr w:type="spellStart"/>
+      <w:r>
+        <w:rPr>
+          <w:sz w:val="24"/>
+          <w:szCs w:val="24"/>
+        </w:rPr>
+        <w:t>“</w:t>
+      </w:r>
       <w:r>
         <w:rPr>
           <w:sz w:val="24"/>
@@ -1674,7 +1765,13 @@
         </w:rPr>
         <w:t>county_name</w:t>
       </w:r>
-      <w:proofErr w:type="spellEnd"/>
+      <w:r>
+        <w:rPr>
+          <w:sz w:val="24"/>
+          <w:szCs w:val="24"/>
+        </w:rPr>
+        <w:t>”</w:t>
+      </w:r>
       <w:r>
         <w:rPr>
           <w:sz w:val="24"/>
@@ -1696,9 +1793,29 @@
           <w:sz w:val="24"/>
           <w:szCs w:val="24"/>
         </w:rPr>
-        <w:t xml:space="preserve"> merge the population dataset with the overdose death one, a little string manipulation needs to be performed on the </w:t>
-      </w:r>
-      <w:proofErr w:type="spellStart"/>
+        <w:t xml:space="preserve"> merge the population dataset with the overdose death one, a little string manipulation need</w:t>
+      </w:r>
+      <w:r>
+        <w:rPr>
+          <w:sz w:val="24"/>
+          <w:szCs w:val="24"/>
+        </w:rPr>
+        <w:t>ed</w:t>
+      </w:r>
+      <w:r>
+        <w:rPr>
+          <w:sz w:val="24"/>
+          <w:szCs w:val="24"/>
+        </w:rPr>
+        <w:t xml:space="preserve"> to be performed on the </w:t>
+      </w:r>
+      <w:r>
+        <w:rPr>
+          <w:sz w:val="24"/>
+          <w:szCs w:val="24"/>
+        </w:rPr>
+        <w:t>“</w:t>
+      </w:r>
       <w:r>
         <w:rPr>
           <w:sz w:val="24"/>
@@ -1706,14 +1823,141 @@
         </w:rPr>
         <w:t>county_name</w:t>
       </w:r>
-      <w:proofErr w:type="spellEnd"/>
-      <w:r>
-        <w:rPr>
-          <w:sz w:val="24"/>
-          <w:szCs w:val="24"/>
-        </w:rPr>
-        <w:t xml:space="preserve"> column so that it can match the primary key from the overdose death dataset. After merging, the overdose death dataset will contain the “population” for each observation, so that we can easily calculate overdose death per capita.</w:t>
-      </w:r>
+      <w:r>
+        <w:rPr>
+          <w:sz w:val="24"/>
+          <w:szCs w:val="24"/>
+        </w:rPr>
+        <w:t>”</w:t>
+      </w:r>
+      <w:r>
+        <w:rPr>
+          <w:sz w:val="24"/>
+          <w:szCs w:val="24"/>
+        </w:rPr>
+        <w:t xml:space="preserve"> column so that it c</w:t>
+      </w:r>
+      <w:r>
+        <w:rPr>
+          <w:sz w:val="24"/>
+          <w:szCs w:val="24"/>
+        </w:rPr>
+        <w:t>ould</w:t>
+      </w:r>
+      <w:r>
+        <w:rPr>
+          <w:sz w:val="24"/>
+          <w:szCs w:val="24"/>
+        </w:rPr>
+        <w:t xml:space="preserve"> match the primary key from the overdose death dataset. </w:t>
+      </w:r>
+    </w:p>
+    <w:p>
+      <w:pPr>
+        <w:pStyle w:val="PlainText"/>
+        <w:ind w:left="720"/>
+        <w:rPr>
+          <w:sz w:val="24"/>
+          <w:szCs w:val="24"/>
+        </w:rPr>
+      </w:pPr>
+      <w:r>
+        <w:rPr>
+          <w:sz w:val="24"/>
+          <w:szCs w:val="24"/>
+        </w:rPr>
+        <w:t>After merging, the overdose death dataset will contain the “population” for each observation, so that we can easily calculate overdose death per capita.</w:t>
+      </w:r>
+    </w:p>
+    <w:p>
+      <w:pPr>
+        <w:pStyle w:val="PlainText"/>
+        <w:ind w:left="720"/>
+        <w:rPr>
+          <w:i/>
+          <w:iCs/>
+          <w:sz w:val="24"/>
+          <w:szCs w:val="24"/>
+        </w:rPr>
+      </w:pPr>
+      <w:r>
+        <w:rPr>
+          <w:i/>
+          <w:iCs/>
+          <w:sz w:val="24"/>
+          <w:szCs w:val="24"/>
+        </w:rPr>
+        <w:lastRenderedPageBreak/>
+        <w:t>Issues related to data cleaning:</w:t>
+      </w:r>
+    </w:p>
+    <w:p>
+      <w:pPr>
+        <w:pStyle w:val="PlainText"/>
+        <w:ind w:left="720"/>
+        <w:rPr>
+          <w:sz w:val="24"/>
+          <w:szCs w:val="24"/>
+        </w:rPr>
+      </w:pPr>
+    </w:p>
+    <w:p>
+      <w:pPr>
+        <w:pStyle w:val="PlainText"/>
+        <w:ind w:left="720"/>
+        <w:rPr>
+          <w:sz w:val="24"/>
+          <w:szCs w:val="24"/>
+        </w:rPr>
+      </w:pPr>
+      <w:r>
+        <w:rPr>
+          <w:sz w:val="24"/>
+          <w:szCs w:val="24"/>
+        </w:rPr>
+        <w:t>Shipment data:</w:t>
+      </w:r>
+    </w:p>
+    <w:p>
+      <w:pPr>
+        <w:pStyle w:val="PlainText"/>
+        <w:ind w:left="720"/>
+        <w:rPr>
+          <w:sz w:val="24"/>
+          <w:szCs w:val="24"/>
+        </w:rPr>
+      </w:pPr>
+    </w:p>
+    <w:p>
+      <w:pPr>
+        <w:pStyle w:val="PlainText"/>
+        <w:ind w:left="720"/>
+        <w:rPr>
+          <w:i/>
+          <w:iCs/>
+          <w:sz w:val="24"/>
+          <w:szCs w:val="24"/>
+        </w:rPr>
+      </w:pPr>
+      <w:r>
+        <w:rPr>
+          <w:i/>
+          <w:iCs/>
+          <w:sz w:val="24"/>
+          <w:szCs w:val="24"/>
+        </w:rPr>
+        <w:t>Issues related to data cleaning:</w:t>
+      </w:r>
+    </w:p>
+    <w:p>
+      <w:pPr>
+        <w:pStyle w:val="PlainText"/>
+        <w:ind w:left="720"/>
+        <w:rPr>
+          <w:sz w:val="24"/>
+          <w:szCs w:val="24"/>
+        </w:rPr>
+      </w:pPr>
     </w:p>
     <w:p>
       <w:pPr>
@@ -1801,6 +2045,1062 @@
       <w:pPr>
         <w:pStyle w:val="ListParagraph"/>
         <w:rPr>
+          <w:rFonts w:cstheme="minorHAnsi"/>
+          <w:sz w:val="24"/>
+          <w:szCs w:val="24"/>
+        </w:rPr>
+      </w:pPr>
+      <w:r>
+        <w:rPr>
+          <w:rFonts w:cstheme="minorHAnsi"/>
+          <w:sz w:val="24"/>
+          <w:szCs w:val="24"/>
+        </w:rPr>
+        <w:t>We plotted the relationship of opioid overdose deaths per capita for the years before and after the policy change in Florida</w:t>
+      </w:r>
+      <w:r>
+        <w:rPr>
+          <w:rFonts w:cstheme="minorHAnsi"/>
+          <w:sz w:val="24"/>
+          <w:szCs w:val="24"/>
+        </w:rPr>
+        <w:t xml:space="preserve"> (2010)</w:t>
+      </w:r>
+      <w:r>
+        <w:rPr>
+          <w:rFonts w:cstheme="minorHAnsi"/>
+          <w:sz w:val="24"/>
+          <w:szCs w:val="24"/>
+        </w:rPr>
+        <w:t>:</w:t>
+      </w:r>
+    </w:p>
+    <w:p>
+      <w:pPr>
+        <w:pStyle w:val="ListParagraph"/>
+        <w:rPr>
+          <w:rFonts w:asciiTheme="majorHAnsi" w:hAnsiTheme="majorHAnsi" w:cstheme="majorHAnsi"/>
+          <w:sz w:val="28"/>
+          <w:szCs w:val="28"/>
+        </w:rPr>
+      </w:pPr>
+      <w:r>
+        <w:rPr>
+          <w:noProof/>
+        </w:rPr>
+        <w:drawing>
+          <wp:inline distT="0" distB="0" distL="0" distR="0" wp14:anchorId="318E1055" wp14:editId="7F446C8C">
+            <wp:extent cx="4448810" cy="3303905"/>
+            <wp:effectExtent l="0" t="0" r="8890" b="0"/>
+            <wp:docPr id="1" name="Picture 1" descr="Chart, line chart&#10;&#10;Description automatically generated"/>
+            <wp:cNvGraphicFramePr>
+              <a:graphicFrameLocks xmlns:a="http://schemas.openxmlformats.org/drawingml/2006/main" noChangeAspect="1"/>
+            </wp:cNvGraphicFramePr>
+            <a:graphic xmlns:a="http://schemas.openxmlformats.org/drawingml/2006/main">
+              <a:graphicData uri="http://schemas.openxmlformats.org/drawingml/2006/picture">
+                <pic:pic xmlns:pic="http://schemas.openxmlformats.org/drawingml/2006/picture">
+                  <pic:nvPicPr>
+                    <pic:cNvPr id="1" name="Picture 1" descr="Chart, line chart&#10;&#10;Description automatically generated"/>
+                    <pic:cNvPicPr>
+                      <a:picLocks noChangeAspect="1" noChangeArrowheads="1"/>
+                    </pic:cNvPicPr>
+                  </pic:nvPicPr>
+                  <pic:blipFill>
+                    <a:blip r:embed="rId8">
+                      <a:extLst>
+                        <a:ext uri="{28A0092B-C50C-407E-A947-70E740481C1C}">
+                          <a14:useLocalDpi xmlns:a14="http://schemas.microsoft.com/office/drawing/2010/main" val="0"/>
+                        </a:ext>
+                      </a:extLst>
+                    </a:blip>
+                    <a:srcRect/>
+                    <a:stretch>
+                      <a:fillRect/>
+                    </a:stretch>
+                  </pic:blipFill>
+                  <pic:spPr bwMode="auto">
+                    <a:xfrm>
+                      <a:off x="0" y="0"/>
+                      <a:ext cx="4448810" cy="3303905"/>
+                    </a:xfrm>
+                    <a:prstGeom prst="rect">
+                      <a:avLst/>
+                    </a:prstGeom>
+                    <a:noFill/>
+                    <a:ln>
+                      <a:noFill/>
+                    </a:ln>
+                  </pic:spPr>
+                </pic:pic>
+              </a:graphicData>
+            </a:graphic>
+          </wp:inline>
+        </w:drawing>
+      </w:r>
+    </w:p>
+    <w:p>
+      <w:pPr>
+        <w:pStyle w:val="ListParagraph"/>
+        <w:rPr>
+          <w:rFonts w:cstheme="minorHAnsi"/>
+          <w:sz w:val="24"/>
+          <w:szCs w:val="24"/>
+        </w:rPr>
+      </w:pPr>
+      <w:r>
+        <w:rPr>
+          <w:rFonts w:cstheme="minorHAnsi"/>
+          <w:sz w:val="24"/>
+          <w:szCs w:val="24"/>
+        </w:rPr>
+        <w:t>As comparisons we plotted the same relationships for the three control states we picked for Florida</w:t>
+      </w:r>
+      <w:r>
+        <w:rPr>
+          <w:rFonts w:cstheme="minorHAnsi"/>
+          <w:sz w:val="24"/>
+          <w:szCs w:val="24"/>
+        </w:rPr>
+        <w:t>.</w:t>
+      </w:r>
+    </w:p>
+    <w:p>
+      <w:pPr>
+        <w:pStyle w:val="ListParagraph"/>
+        <w:rPr>
+          <w:rFonts w:cstheme="minorHAnsi"/>
+          <w:sz w:val="24"/>
+          <w:szCs w:val="24"/>
+        </w:rPr>
+      </w:pPr>
+      <w:r>
+        <w:rPr>
+          <w:rFonts w:cstheme="minorHAnsi"/>
+          <w:sz w:val="24"/>
+          <w:szCs w:val="24"/>
+        </w:rPr>
+        <w:t>Arizona:</w:t>
+      </w:r>
+    </w:p>
+    <w:p>
+      <w:pPr>
+        <w:pStyle w:val="ListParagraph"/>
+        <w:rPr>
+          <w:rFonts w:cstheme="minorHAnsi"/>
+          <w:sz w:val="24"/>
+          <w:szCs w:val="24"/>
+        </w:rPr>
+      </w:pPr>
+      <w:r>
+        <w:rPr>
+          <w:noProof/>
+        </w:rPr>
+        <w:lastRenderedPageBreak/>
+        <w:drawing>
+          <wp:inline distT="0" distB="0" distL="0" distR="0" wp14:anchorId="1C77C6D8" wp14:editId="3A13FADA">
+            <wp:extent cx="4448810" cy="3467100"/>
+            <wp:effectExtent l="0" t="0" r="8890" b="0"/>
+            <wp:docPr id="3" name="Picture 3" descr="Chart, line chart&#10;&#10;Description automatically generated"/>
+            <wp:cNvGraphicFramePr>
+              <a:graphicFrameLocks xmlns:a="http://schemas.openxmlformats.org/drawingml/2006/main" noChangeAspect="1"/>
+            </wp:cNvGraphicFramePr>
+            <a:graphic xmlns:a="http://schemas.openxmlformats.org/drawingml/2006/main">
+              <a:graphicData uri="http://schemas.openxmlformats.org/drawingml/2006/picture">
+                <pic:pic xmlns:pic="http://schemas.openxmlformats.org/drawingml/2006/picture">
+                  <pic:nvPicPr>
+                    <pic:cNvPr id="3" name="Picture 3" descr="Chart, line chart&#10;&#10;Description automatically generated"/>
+                    <pic:cNvPicPr>
+                      <a:picLocks noChangeAspect="1" noChangeArrowheads="1"/>
+                    </pic:cNvPicPr>
+                  </pic:nvPicPr>
+                  <pic:blipFill>
+                    <a:blip r:embed="rId9">
+                      <a:extLst>
+                        <a:ext uri="{28A0092B-C50C-407E-A947-70E740481C1C}">
+                          <a14:useLocalDpi xmlns:a14="http://schemas.microsoft.com/office/drawing/2010/main" val="0"/>
+                        </a:ext>
+                      </a:extLst>
+                    </a:blip>
+                    <a:srcRect/>
+                    <a:stretch>
+                      <a:fillRect/>
+                    </a:stretch>
+                  </pic:blipFill>
+                  <pic:spPr bwMode="auto">
+                    <a:xfrm>
+                      <a:off x="0" y="0"/>
+                      <a:ext cx="4448810" cy="3467100"/>
+                    </a:xfrm>
+                    <a:prstGeom prst="rect">
+                      <a:avLst/>
+                    </a:prstGeom>
+                    <a:noFill/>
+                    <a:ln>
+                      <a:noFill/>
+                    </a:ln>
+                  </pic:spPr>
+                </pic:pic>
+              </a:graphicData>
+            </a:graphic>
+          </wp:inline>
+        </w:drawing>
+      </w:r>
+    </w:p>
+    <w:p>
+      <w:pPr>
+        <w:pStyle w:val="ListParagraph"/>
+        <w:rPr>
+          <w:rFonts w:cstheme="minorHAnsi"/>
+          <w:sz w:val="24"/>
+          <w:szCs w:val="24"/>
+        </w:rPr>
+      </w:pPr>
+      <w:r>
+        <w:rPr>
+          <w:rFonts w:cstheme="minorHAnsi"/>
+          <w:sz w:val="24"/>
+          <w:szCs w:val="24"/>
+        </w:rPr>
+        <w:t>Colorado:</w:t>
+      </w:r>
+    </w:p>
+    <w:p>
+      <w:pPr>
+        <w:pStyle w:val="ListParagraph"/>
+        <w:rPr>
+          <w:rFonts w:cstheme="minorHAnsi"/>
+          <w:sz w:val="24"/>
+          <w:szCs w:val="24"/>
+        </w:rPr>
+      </w:pPr>
+      <w:r>
+        <w:rPr>
+          <w:noProof/>
+        </w:rPr>
+        <w:drawing>
+          <wp:inline distT="0" distB="0" distL="0" distR="0" wp14:anchorId="6B8E06D8" wp14:editId="101FC7C5">
+            <wp:extent cx="4448810" cy="3427730"/>
+            <wp:effectExtent l="0" t="0" r="8890" b="1270"/>
+            <wp:docPr id="4" name="Picture 4" descr="Chart, line chart&#10;&#10;Description automatically generated"/>
+            <wp:cNvGraphicFramePr>
+              <a:graphicFrameLocks xmlns:a="http://schemas.openxmlformats.org/drawingml/2006/main" noChangeAspect="1"/>
+            </wp:cNvGraphicFramePr>
+            <a:graphic xmlns:a="http://schemas.openxmlformats.org/drawingml/2006/main">
+              <a:graphicData uri="http://schemas.openxmlformats.org/drawingml/2006/picture">
+                <pic:pic xmlns:pic="http://schemas.openxmlformats.org/drawingml/2006/picture">
+                  <pic:nvPicPr>
+                    <pic:cNvPr id="4" name="Picture 4" descr="Chart, line chart&#10;&#10;Description automatically generated"/>
+                    <pic:cNvPicPr>
+                      <a:picLocks noChangeAspect="1" noChangeArrowheads="1"/>
+                    </pic:cNvPicPr>
+                  </pic:nvPicPr>
+                  <pic:blipFill>
+                    <a:blip r:embed="rId10">
+                      <a:extLst>
+                        <a:ext uri="{28A0092B-C50C-407E-A947-70E740481C1C}">
+                          <a14:useLocalDpi xmlns:a14="http://schemas.microsoft.com/office/drawing/2010/main" val="0"/>
+                        </a:ext>
+                      </a:extLst>
+                    </a:blip>
+                    <a:srcRect/>
+                    <a:stretch>
+                      <a:fillRect/>
+                    </a:stretch>
+                  </pic:blipFill>
+                  <pic:spPr bwMode="auto">
+                    <a:xfrm>
+                      <a:off x="0" y="0"/>
+                      <a:ext cx="4448810" cy="3427730"/>
+                    </a:xfrm>
+                    <a:prstGeom prst="rect">
+                      <a:avLst/>
+                    </a:prstGeom>
+                    <a:noFill/>
+                    <a:ln>
+                      <a:noFill/>
+                    </a:ln>
+                  </pic:spPr>
+                </pic:pic>
+              </a:graphicData>
+            </a:graphic>
+          </wp:inline>
+        </w:drawing>
+      </w:r>
+    </w:p>
+    <w:p>
+      <w:pPr>
+        <w:pStyle w:val="ListParagraph"/>
+        <w:rPr>
+          <w:rFonts w:cstheme="minorHAnsi"/>
+          <w:sz w:val="24"/>
+          <w:szCs w:val="24"/>
+        </w:rPr>
+      </w:pPr>
+      <w:r>
+        <w:rPr>
+          <w:rFonts w:cstheme="minorHAnsi"/>
+          <w:sz w:val="24"/>
+          <w:szCs w:val="24"/>
+        </w:rPr>
+        <w:t>Louisiana:</w:t>
+      </w:r>
+    </w:p>
+    <w:p>
+      <w:pPr>
+        <w:pStyle w:val="ListParagraph"/>
+        <w:rPr>
+          <w:rFonts w:cstheme="minorHAnsi"/>
+          <w:sz w:val="24"/>
+          <w:szCs w:val="24"/>
+        </w:rPr>
+      </w:pPr>
+    </w:p>
+    <w:p>
+      <w:pPr>
+        <w:pStyle w:val="ListParagraph"/>
+        <w:rPr>
+          <w:rFonts w:cstheme="minorHAnsi"/>
+          <w:sz w:val="24"/>
+          <w:szCs w:val="24"/>
+        </w:rPr>
+      </w:pPr>
+      <w:r>
+        <w:rPr>
+          <w:noProof/>
+        </w:rPr>
+        <w:lastRenderedPageBreak/>
+        <w:drawing>
+          <wp:inline distT="0" distB="0" distL="0" distR="0" wp14:anchorId="549A51AE" wp14:editId="0545D1BD">
+            <wp:extent cx="4448810" cy="3467100"/>
+            <wp:effectExtent l="0" t="0" r="8890" b="0"/>
+            <wp:docPr id="5" name="Picture 5" descr="Chart, line chart&#10;&#10;Description automatically generated"/>
+            <wp:cNvGraphicFramePr>
+              <a:graphicFrameLocks xmlns:a="http://schemas.openxmlformats.org/drawingml/2006/main" noChangeAspect="1"/>
+            </wp:cNvGraphicFramePr>
+            <a:graphic xmlns:a="http://schemas.openxmlformats.org/drawingml/2006/main">
+              <a:graphicData uri="http://schemas.openxmlformats.org/drawingml/2006/picture">
+                <pic:pic xmlns:pic="http://schemas.openxmlformats.org/drawingml/2006/picture">
+                  <pic:nvPicPr>
+                    <pic:cNvPr id="5" name="Picture 5" descr="Chart, line chart&#10;&#10;Description automatically generated"/>
+                    <pic:cNvPicPr>
+                      <a:picLocks noChangeAspect="1" noChangeArrowheads="1"/>
+                    </pic:cNvPicPr>
+                  </pic:nvPicPr>
+                  <pic:blipFill>
+                    <a:blip r:embed="rId11">
+                      <a:extLst>
+                        <a:ext uri="{28A0092B-C50C-407E-A947-70E740481C1C}">
+                          <a14:useLocalDpi xmlns:a14="http://schemas.microsoft.com/office/drawing/2010/main" val="0"/>
+                        </a:ext>
+                      </a:extLst>
+                    </a:blip>
+                    <a:srcRect/>
+                    <a:stretch>
+                      <a:fillRect/>
+                    </a:stretch>
+                  </pic:blipFill>
+                  <pic:spPr bwMode="auto">
+                    <a:xfrm>
+                      <a:off x="0" y="0"/>
+                      <a:ext cx="4448810" cy="3467100"/>
+                    </a:xfrm>
+                    <a:prstGeom prst="rect">
+                      <a:avLst/>
+                    </a:prstGeom>
+                    <a:noFill/>
+                    <a:ln>
+                      <a:noFill/>
+                    </a:ln>
+                  </pic:spPr>
+                </pic:pic>
+              </a:graphicData>
+            </a:graphic>
+          </wp:inline>
+        </w:drawing>
+      </w:r>
+    </w:p>
+    <w:p>
+      <w:pPr>
+        <w:pStyle w:val="ListParagraph"/>
+        <w:rPr>
+          <w:rFonts w:cstheme="minorHAnsi"/>
+          <w:sz w:val="24"/>
+          <w:szCs w:val="24"/>
+        </w:rPr>
+      </w:pPr>
+    </w:p>
+    <w:p>
+      <w:pPr>
+        <w:pStyle w:val="ListParagraph"/>
+        <w:rPr>
+          <w:rFonts w:cstheme="minorHAnsi"/>
+          <w:sz w:val="24"/>
+          <w:szCs w:val="24"/>
+        </w:rPr>
+      </w:pPr>
+      <w:r>
+        <w:rPr>
+          <w:rFonts w:cstheme="minorHAnsi"/>
+          <w:sz w:val="24"/>
+          <w:szCs w:val="24"/>
+        </w:rPr>
+        <w:t xml:space="preserve">We plotted the relationship of opioid overdose deaths per capita for the years before and after the policy change in </w:t>
+      </w:r>
+      <w:r>
+        <w:rPr>
+          <w:rFonts w:cstheme="minorHAnsi"/>
+          <w:sz w:val="24"/>
+          <w:szCs w:val="24"/>
+        </w:rPr>
+        <w:t>Texas</w:t>
+      </w:r>
+      <w:r>
+        <w:rPr>
+          <w:rFonts w:cstheme="minorHAnsi"/>
+          <w:sz w:val="24"/>
+          <w:szCs w:val="24"/>
+        </w:rPr>
+        <w:t>:</w:t>
+      </w:r>
+    </w:p>
+    <w:p>
+      <w:pPr>
+        <w:pStyle w:val="ListParagraph"/>
+        <w:rPr>
+          <w:rFonts w:asciiTheme="majorHAnsi" w:hAnsiTheme="majorHAnsi" w:cstheme="majorHAnsi"/>
+          <w:sz w:val="28"/>
+          <w:szCs w:val="28"/>
+        </w:rPr>
+      </w:pPr>
+      <w:r>
+        <w:rPr>
+          <w:noProof/>
+        </w:rPr>
+        <w:drawing>
+          <wp:inline distT="0" distB="0" distL="0" distR="0" wp14:anchorId="53A1376F" wp14:editId="688A14BE">
+            <wp:extent cx="4448810" cy="3303905"/>
+            <wp:effectExtent l="0" t="0" r="8890" b="0"/>
+            <wp:docPr id="2" name="Picture 2" descr="Chart, line chart&#10;&#10;Description automatically generated"/>
+            <wp:cNvGraphicFramePr>
+              <a:graphicFrameLocks xmlns:a="http://schemas.openxmlformats.org/drawingml/2006/main" noChangeAspect="1"/>
+            </wp:cNvGraphicFramePr>
+            <a:graphic xmlns:a="http://schemas.openxmlformats.org/drawingml/2006/main">
+              <a:graphicData uri="http://schemas.openxmlformats.org/drawingml/2006/picture">
+                <pic:pic xmlns:pic="http://schemas.openxmlformats.org/drawingml/2006/picture">
+                  <pic:nvPicPr>
+                    <pic:cNvPr id="2" name="Picture 2" descr="Chart, line chart&#10;&#10;Description automatically generated"/>
+                    <pic:cNvPicPr>
+                      <a:picLocks noChangeAspect="1" noChangeArrowheads="1"/>
+                    </pic:cNvPicPr>
+                  </pic:nvPicPr>
+                  <pic:blipFill>
+                    <a:blip r:embed="rId12">
+                      <a:extLst>
+                        <a:ext uri="{28A0092B-C50C-407E-A947-70E740481C1C}">
+                          <a14:useLocalDpi xmlns:a14="http://schemas.microsoft.com/office/drawing/2010/main" val="0"/>
+                        </a:ext>
+                      </a:extLst>
+                    </a:blip>
+                    <a:srcRect/>
+                    <a:stretch>
+                      <a:fillRect/>
+                    </a:stretch>
+                  </pic:blipFill>
+                  <pic:spPr bwMode="auto">
+                    <a:xfrm>
+                      <a:off x="0" y="0"/>
+                      <a:ext cx="4448810" cy="3303905"/>
+                    </a:xfrm>
+                    <a:prstGeom prst="rect">
+                      <a:avLst/>
+                    </a:prstGeom>
+                    <a:noFill/>
+                    <a:ln>
+                      <a:noFill/>
+                    </a:ln>
+                  </pic:spPr>
+                </pic:pic>
+              </a:graphicData>
+            </a:graphic>
+          </wp:inline>
+        </w:drawing>
+      </w:r>
+    </w:p>
+    <w:p>
+      <w:pPr>
+        <w:pStyle w:val="ListParagraph"/>
+        <w:rPr>
+          <w:rFonts w:cstheme="minorHAnsi"/>
+          <w:sz w:val="24"/>
+          <w:szCs w:val="24"/>
+        </w:rPr>
+      </w:pPr>
+      <w:r>
+        <w:rPr>
+          <w:rFonts w:cstheme="minorHAnsi"/>
+          <w:sz w:val="24"/>
+          <w:szCs w:val="24"/>
+        </w:rPr>
+        <w:t xml:space="preserve">As comparisons we plotted the same relationships for the three control states we picked for </w:t>
+      </w:r>
+      <w:r>
+        <w:rPr>
+          <w:rFonts w:cstheme="minorHAnsi"/>
+          <w:sz w:val="24"/>
+          <w:szCs w:val="24"/>
+        </w:rPr>
+        <w:t>Texas</w:t>
+      </w:r>
+      <w:r>
+        <w:rPr>
+          <w:rFonts w:cstheme="minorHAnsi"/>
+          <w:sz w:val="24"/>
+          <w:szCs w:val="24"/>
+        </w:rPr>
+        <w:t>.</w:t>
+      </w:r>
+    </w:p>
+    <w:p>
+      <w:pPr>
+        <w:pStyle w:val="ListParagraph"/>
+        <w:rPr>
+          <w:rFonts w:cstheme="minorHAnsi"/>
+          <w:sz w:val="24"/>
+          <w:szCs w:val="24"/>
+        </w:rPr>
+      </w:pPr>
+    </w:p>
+    <w:p>
+      <w:pPr>
+        <w:pStyle w:val="ListParagraph"/>
+        <w:rPr>
+          <w:rFonts w:cstheme="minorHAnsi"/>
+          <w:sz w:val="24"/>
+          <w:szCs w:val="24"/>
+        </w:rPr>
+      </w:pPr>
+    </w:p>
+    <w:p>
+      <w:pPr>
+        <w:pStyle w:val="ListParagraph"/>
+        <w:rPr>
+          <w:rFonts w:cstheme="minorHAnsi"/>
+          <w:sz w:val="24"/>
+          <w:szCs w:val="24"/>
+        </w:rPr>
+      </w:pPr>
+      <w:r>
+        <w:rPr>
+          <w:rFonts w:cstheme="minorHAnsi"/>
+          <w:sz w:val="24"/>
+          <w:szCs w:val="24"/>
+        </w:rPr>
+        <w:lastRenderedPageBreak/>
+        <w:t>Kansas:</w:t>
+      </w:r>
+    </w:p>
+    <w:p>
+      <w:pPr>
+        <w:pStyle w:val="ListParagraph"/>
+        <w:rPr>
+          <w:rFonts w:cstheme="minorHAnsi"/>
+          <w:sz w:val="24"/>
+          <w:szCs w:val="24"/>
+        </w:rPr>
+      </w:pPr>
+      <w:r>
+        <w:rPr>
+          <w:noProof/>
+        </w:rPr>
+        <w:drawing>
+          <wp:inline distT="0" distB="0" distL="0" distR="0" wp14:anchorId="2CB49E47" wp14:editId="7E716825">
+            <wp:extent cx="4448810" cy="3467100"/>
+            <wp:effectExtent l="0" t="0" r="8890" b="0"/>
+            <wp:docPr id="6" name="Picture 6" descr="Chart, line chart&#10;&#10;Description automatically generated"/>
+            <wp:cNvGraphicFramePr>
+              <a:graphicFrameLocks xmlns:a="http://schemas.openxmlformats.org/drawingml/2006/main" noChangeAspect="1"/>
+            </wp:cNvGraphicFramePr>
+            <a:graphic xmlns:a="http://schemas.openxmlformats.org/drawingml/2006/main">
+              <a:graphicData uri="http://schemas.openxmlformats.org/drawingml/2006/picture">
+                <pic:pic xmlns:pic="http://schemas.openxmlformats.org/drawingml/2006/picture">
+                  <pic:nvPicPr>
+                    <pic:cNvPr id="6" name="Picture 6" descr="Chart, line chart&#10;&#10;Description automatically generated"/>
+                    <pic:cNvPicPr>
+                      <a:picLocks noChangeAspect="1" noChangeArrowheads="1"/>
+                    </pic:cNvPicPr>
+                  </pic:nvPicPr>
+                  <pic:blipFill>
+                    <a:blip r:embed="rId13">
+                      <a:extLst>
+                        <a:ext uri="{28A0092B-C50C-407E-A947-70E740481C1C}">
+                          <a14:useLocalDpi xmlns:a14="http://schemas.microsoft.com/office/drawing/2010/main" val="0"/>
+                        </a:ext>
+                      </a:extLst>
+                    </a:blip>
+                    <a:srcRect/>
+                    <a:stretch>
+                      <a:fillRect/>
+                    </a:stretch>
+                  </pic:blipFill>
+                  <pic:spPr bwMode="auto">
+                    <a:xfrm>
+                      <a:off x="0" y="0"/>
+                      <a:ext cx="4448810" cy="3467100"/>
+                    </a:xfrm>
+                    <a:prstGeom prst="rect">
+                      <a:avLst/>
+                    </a:prstGeom>
+                    <a:noFill/>
+                    <a:ln>
+                      <a:noFill/>
+                    </a:ln>
+                  </pic:spPr>
+                </pic:pic>
+              </a:graphicData>
+            </a:graphic>
+          </wp:inline>
+        </w:drawing>
+      </w:r>
+    </w:p>
+    <w:p>
+      <w:pPr>
+        <w:pStyle w:val="ListParagraph"/>
+        <w:rPr>
+          <w:rFonts w:cstheme="minorHAnsi"/>
+          <w:sz w:val="24"/>
+          <w:szCs w:val="24"/>
+        </w:rPr>
+      </w:pPr>
+      <w:r>
+        <w:rPr>
+          <w:rFonts w:cstheme="minorHAnsi"/>
+          <w:sz w:val="24"/>
+          <w:szCs w:val="24"/>
+        </w:rPr>
+        <w:t>Mississippi:</w:t>
+      </w:r>
+    </w:p>
+    <w:p>
+      <w:pPr>
+        <w:pStyle w:val="ListParagraph"/>
+        <w:rPr>
+          <w:rFonts w:cstheme="minorHAnsi"/>
+          <w:sz w:val="24"/>
+          <w:szCs w:val="24"/>
+        </w:rPr>
+      </w:pPr>
+      <w:r>
+        <w:rPr>
+          <w:noProof/>
+        </w:rPr>
+        <w:drawing>
+          <wp:inline distT="0" distB="0" distL="0" distR="0" wp14:anchorId="2D4DD467" wp14:editId="484C9061">
+            <wp:extent cx="4448810" cy="3467100"/>
+            <wp:effectExtent l="0" t="0" r="8890" b="0"/>
+            <wp:docPr id="7" name="Picture 7" descr="Chart, line chart&#10;&#10;Description automatically generated"/>
+            <wp:cNvGraphicFramePr>
+              <a:graphicFrameLocks xmlns:a="http://schemas.openxmlformats.org/drawingml/2006/main" noChangeAspect="1"/>
+            </wp:cNvGraphicFramePr>
+            <a:graphic xmlns:a="http://schemas.openxmlformats.org/drawingml/2006/main">
+              <a:graphicData uri="http://schemas.openxmlformats.org/drawingml/2006/picture">
+                <pic:pic xmlns:pic="http://schemas.openxmlformats.org/drawingml/2006/picture">
+                  <pic:nvPicPr>
+                    <pic:cNvPr id="7" name="Picture 7" descr="Chart, line chart&#10;&#10;Description automatically generated"/>
+                    <pic:cNvPicPr>
+                      <a:picLocks noChangeAspect="1" noChangeArrowheads="1"/>
+                    </pic:cNvPicPr>
+                  </pic:nvPicPr>
+                  <pic:blipFill>
+                    <a:blip r:embed="rId14">
+                      <a:extLst>
+                        <a:ext uri="{28A0092B-C50C-407E-A947-70E740481C1C}">
+                          <a14:useLocalDpi xmlns:a14="http://schemas.microsoft.com/office/drawing/2010/main" val="0"/>
+                        </a:ext>
+                      </a:extLst>
+                    </a:blip>
+                    <a:srcRect/>
+                    <a:stretch>
+                      <a:fillRect/>
+                    </a:stretch>
+                  </pic:blipFill>
+                  <pic:spPr bwMode="auto">
+                    <a:xfrm>
+                      <a:off x="0" y="0"/>
+                      <a:ext cx="4448810" cy="3467100"/>
+                    </a:xfrm>
+                    <a:prstGeom prst="rect">
+                      <a:avLst/>
+                    </a:prstGeom>
+                    <a:noFill/>
+                    <a:ln>
+                      <a:noFill/>
+                    </a:ln>
+                  </pic:spPr>
+                </pic:pic>
+              </a:graphicData>
+            </a:graphic>
+          </wp:inline>
+        </w:drawing>
+      </w:r>
+    </w:p>
+    <w:p>
+      <w:pPr>
+        <w:pStyle w:val="ListParagraph"/>
+        <w:rPr>
+          <w:rFonts w:cstheme="minorHAnsi"/>
+          <w:sz w:val="24"/>
+          <w:szCs w:val="24"/>
+        </w:rPr>
+      </w:pPr>
+    </w:p>
+    <w:p>
+      <w:pPr>
+        <w:pStyle w:val="ListParagraph"/>
+        <w:rPr>
+          <w:rFonts w:cstheme="minorHAnsi"/>
+          <w:sz w:val="24"/>
+          <w:szCs w:val="24"/>
+        </w:rPr>
+      </w:pPr>
+    </w:p>
+    <w:p>
+      <w:pPr>
+        <w:pStyle w:val="ListParagraph"/>
+        <w:rPr>
+          <w:rFonts w:cstheme="minorHAnsi"/>
+          <w:sz w:val="24"/>
+          <w:szCs w:val="24"/>
+        </w:rPr>
+      </w:pPr>
+    </w:p>
+    <w:p>
+      <w:pPr>
+        <w:pStyle w:val="ListParagraph"/>
+        <w:rPr>
+          <w:rFonts w:cstheme="minorHAnsi"/>
+          <w:sz w:val="24"/>
+          <w:szCs w:val="24"/>
+        </w:rPr>
+      </w:pPr>
+    </w:p>
+    <w:p>
+      <w:pPr>
+        <w:pStyle w:val="ListParagraph"/>
+        <w:rPr>
+          <w:rFonts w:cstheme="minorHAnsi"/>
+          <w:sz w:val="24"/>
+          <w:szCs w:val="24"/>
+        </w:rPr>
+      </w:pPr>
+      <w:r>
+        <w:rPr>
+          <w:rFonts w:cstheme="minorHAnsi"/>
+          <w:sz w:val="24"/>
+          <w:szCs w:val="24"/>
+        </w:rPr>
+        <w:lastRenderedPageBreak/>
+        <w:t>Wisconsin:</w:t>
+      </w:r>
+    </w:p>
+    <w:p>
+      <w:pPr>
+        <w:pStyle w:val="ListParagraph"/>
+        <w:rPr>
+          <w:rFonts w:cstheme="minorHAnsi"/>
+          <w:sz w:val="24"/>
+          <w:szCs w:val="24"/>
+        </w:rPr>
+      </w:pPr>
+      <w:r>
+        <w:rPr>
+          <w:noProof/>
+        </w:rPr>
+        <w:drawing>
+          <wp:inline distT="0" distB="0" distL="0" distR="0" wp14:anchorId="6C9DB5C2" wp14:editId="2DE2A1FC">
+            <wp:extent cx="4448810" cy="3427730"/>
+            <wp:effectExtent l="0" t="0" r="8890" b="1270"/>
+            <wp:docPr id="8" name="Picture 8" descr="Chart, line chart&#10;&#10;Description automatically generated"/>
+            <wp:cNvGraphicFramePr>
+              <a:graphicFrameLocks xmlns:a="http://schemas.openxmlformats.org/drawingml/2006/main" noChangeAspect="1"/>
+            </wp:cNvGraphicFramePr>
+            <a:graphic xmlns:a="http://schemas.openxmlformats.org/drawingml/2006/main">
+              <a:graphicData uri="http://schemas.openxmlformats.org/drawingml/2006/picture">
+                <pic:pic xmlns:pic="http://schemas.openxmlformats.org/drawingml/2006/picture">
+                  <pic:nvPicPr>
+                    <pic:cNvPr id="8" name="Picture 8" descr="Chart, line chart&#10;&#10;Description automatically generated"/>
+                    <pic:cNvPicPr>
+                      <a:picLocks noChangeAspect="1" noChangeArrowheads="1"/>
+                    </pic:cNvPicPr>
+                  </pic:nvPicPr>
+                  <pic:blipFill>
+                    <a:blip r:embed="rId15">
+                      <a:extLst>
+                        <a:ext uri="{28A0092B-C50C-407E-A947-70E740481C1C}">
+                          <a14:useLocalDpi xmlns:a14="http://schemas.microsoft.com/office/drawing/2010/main" val="0"/>
+                        </a:ext>
+                      </a:extLst>
+                    </a:blip>
+                    <a:srcRect/>
+                    <a:stretch>
+                      <a:fillRect/>
+                    </a:stretch>
+                  </pic:blipFill>
+                  <pic:spPr bwMode="auto">
+                    <a:xfrm>
+                      <a:off x="0" y="0"/>
+                      <a:ext cx="4448810" cy="3427730"/>
+                    </a:xfrm>
+                    <a:prstGeom prst="rect">
+                      <a:avLst/>
+                    </a:prstGeom>
+                    <a:noFill/>
+                    <a:ln>
+                      <a:noFill/>
+                    </a:ln>
+                  </pic:spPr>
+                </pic:pic>
+              </a:graphicData>
+            </a:graphic>
+          </wp:inline>
+        </w:drawing>
+      </w:r>
+    </w:p>
+    <w:p>
+      <w:pPr>
+        <w:pStyle w:val="ListParagraph"/>
+        <w:rPr>
+          <w:rFonts w:cstheme="minorHAnsi"/>
+          <w:sz w:val="24"/>
+          <w:szCs w:val="24"/>
+        </w:rPr>
+      </w:pPr>
+    </w:p>
+    <w:p>
+      <w:pPr>
+        <w:pStyle w:val="ListParagraph"/>
+        <w:rPr>
+          <w:rFonts w:cstheme="minorHAnsi"/>
+          <w:sz w:val="24"/>
+          <w:szCs w:val="24"/>
+        </w:rPr>
+      </w:pPr>
+      <w:r>
+        <w:rPr>
+          <w:rFonts w:cstheme="minorHAnsi"/>
+          <w:sz w:val="24"/>
+          <w:szCs w:val="24"/>
+        </w:rPr>
+        <w:t xml:space="preserve">We plotted the relationship of opioid overdose deaths per capita for the years before and after the policy change in </w:t>
+      </w:r>
+      <w:r>
+        <w:rPr>
+          <w:rFonts w:cstheme="minorHAnsi"/>
+          <w:sz w:val="24"/>
+          <w:szCs w:val="24"/>
+        </w:rPr>
+        <w:t>Washington</w:t>
+      </w:r>
+      <w:r>
+        <w:rPr>
+          <w:rFonts w:cstheme="minorHAnsi"/>
+          <w:sz w:val="24"/>
+          <w:szCs w:val="24"/>
+        </w:rPr>
+        <w:t>:</w:t>
+      </w:r>
+    </w:p>
+    <w:p>
+      <w:pPr>
+        <w:pStyle w:val="ListParagraph"/>
+        <w:rPr>
+          <w:rFonts w:cstheme="minorHAnsi"/>
+          <w:sz w:val="24"/>
+          <w:szCs w:val="24"/>
+        </w:rPr>
+      </w:pPr>
+    </w:p>
+    <w:p>
+      <w:pPr>
+        <w:pStyle w:val="ListParagraph"/>
+        <w:rPr>
+          <w:rFonts w:cstheme="minorHAnsi"/>
+          <w:sz w:val="24"/>
+          <w:szCs w:val="24"/>
+        </w:rPr>
+      </w:pPr>
+      <w:r>
+        <w:rPr>
+          <w:rFonts w:cstheme="minorHAnsi"/>
+          <w:sz w:val="24"/>
+          <w:szCs w:val="24"/>
+        </w:rPr>
+        <w:t xml:space="preserve">As comparisons we plotted the same relationships for the three control states we picked for </w:t>
+      </w:r>
+      <w:r>
+        <w:rPr>
+          <w:rFonts w:cstheme="minorHAnsi"/>
+          <w:sz w:val="24"/>
+          <w:szCs w:val="24"/>
+        </w:rPr>
+        <w:t>Washington</w:t>
+      </w:r>
+      <w:r>
+        <w:rPr>
+          <w:rFonts w:cstheme="minorHAnsi"/>
+          <w:sz w:val="24"/>
+          <w:szCs w:val="24"/>
+        </w:rPr>
+        <w:t>.</w:t>
+      </w:r>
+    </w:p>
+    <w:p>
+      <w:pPr>
+        <w:pStyle w:val="ListParagraph"/>
+        <w:rPr>
+          <w:rFonts w:cstheme="minorHAnsi"/>
+          <w:sz w:val="24"/>
+          <w:szCs w:val="24"/>
+        </w:rPr>
+      </w:pPr>
+      <w:r>
+        <w:rPr>
+          <w:rFonts w:cstheme="minorHAnsi"/>
+          <w:sz w:val="24"/>
+          <w:szCs w:val="24"/>
+        </w:rPr>
+        <w:t>Arizona:</w:t>
+      </w:r>
+    </w:p>
+    <w:p>
+      <w:pPr>
+        <w:pStyle w:val="ListParagraph"/>
+        <w:rPr>
+          <w:rFonts w:cstheme="minorHAnsi"/>
+          <w:sz w:val="24"/>
+          <w:szCs w:val="24"/>
+        </w:rPr>
+      </w:pPr>
+    </w:p>
+    <w:p>
+      <w:pPr>
+        <w:pStyle w:val="ListParagraph"/>
+        <w:rPr>
+          <w:rFonts w:cstheme="minorHAnsi"/>
+          <w:sz w:val="24"/>
+          <w:szCs w:val="24"/>
+        </w:rPr>
+      </w:pPr>
+      <w:r>
+        <w:rPr>
+          <w:rFonts w:cstheme="minorHAnsi"/>
+          <w:sz w:val="24"/>
+          <w:szCs w:val="24"/>
+        </w:rPr>
+        <w:t>Colorado:</w:t>
+      </w:r>
+    </w:p>
+    <w:p>
+      <w:pPr>
+        <w:pStyle w:val="ListParagraph"/>
+        <w:rPr>
+          <w:rFonts w:cstheme="minorHAnsi"/>
+          <w:sz w:val="24"/>
+          <w:szCs w:val="24"/>
+        </w:rPr>
+      </w:pPr>
+    </w:p>
+    <w:p>
+      <w:pPr>
+        <w:pStyle w:val="ListParagraph"/>
+        <w:rPr>
+          <w:rFonts w:cstheme="minorHAnsi"/>
+          <w:sz w:val="24"/>
+          <w:szCs w:val="24"/>
+        </w:rPr>
+      </w:pPr>
+      <w:r>
+        <w:rPr>
+          <w:rFonts w:cstheme="minorHAnsi"/>
+          <w:sz w:val="24"/>
+          <w:szCs w:val="24"/>
+        </w:rPr>
+        <w:t>Oklahoma:</w:t>
+      </w:r>
+    </w:p>
+    <w:p>
+      <w:pPr>
+        <w:pStyle w:val="ListParagraph"/>
+        <w:rPr>
+          <w:rFonts w:cstheme="minorHAnsi"/>
+          <w:sz w:val="24"/>
+          <w:szCs w:val="24"/>
+        </w:rPr>
+      </w:pPr>
+    </w:p>
+    <w:p>
+      <w:pPr>
+        <w:pStyle w:val="ListParagraph"/>
+        <w:rPr>
+          <w:rFonts w:cstheme="minorHAnsi"/>
+          <w:sz w:val="24"/>
+          <w:szCs w:val="24"/>
+        </w:rPr>
+      </w:pPr>
+      <w:r>
+        <w:rPr>
+          <w:rFonts w:cstheme="minorHAnsi"/>
+          <w:sz w:val="24"/>
+          <w:szCs w:val="24"/>
+        </w:rPr>
+        <w:t xml:space="preserve">We plotted the relationship of opioid </w:t>
+      </w:r>
+      <w:r>
+        <w:rPr>
+          <w:rFonts w:cstheme="minorHAnsi"/>
+          <w:sz w:val="24"/>
+          <w:szCs w:val="24"/>
+        </w:rPr>
+        <w:t xml:space="preserve">shipments </w:t>
+      </w:r>
+      <w:r>
+        <w:rPr>
+          <w:rFonts w:cstheme="minorHAnsi"/>
+          <w:sz w:val="24"/>
+          <w:szCs w:val="24"/>
+        </w:rPr>
+        <w:t xml:space="preserve">per capita for the years before and after the policy change in </w:t>
+      </w:r>
+      <w:r>
+        <w:rPr>
+          <w:rFonts w:cstheme="minorHAnsi"/>
+          <w:sz w:val="24"/>
+          <w:szCs w:val="24"/>
+        </w:rPr>
+        <w:t>Florida</w:t>
+      </w:r>
+      <w:r>
+        <w:rPr>
+          <w:rFonts w:cstheme="minorHAnsi"/>
+          <w:sz w:val="24"/>
+          <w:szCs w:val="24"/>
+        </w:rPr>
+        <w:t>:</w:t>
+      </w:r>
+    </w:p>
+    <w:p>
+      <w:pPr>
+        <w:pStyle w:val="ListParagraph"/>
+        <w:rPr>
+          <w:rFonts w:cstheme="minorHAnsi"/>
+          <w:sz w:val="24"/>
+          <w:szCs w:val="24"/>
+        </w:rPr>
+      </w:pPr>
+    </w:p>
+    <w:p>
+      <w:pPr>
+        <w:pStyle w:val="ListParagraph"/>
+        <w:rPr>
           <w:rFonts w:asciiTheme="majorHAnsi" w:hAnsiTheme="majorHAnsi" w:cstheme="majorHAnsi"/>
           <w:sz w:val="28"/>
           <w:szCs w:val="28"/>
@@ -1839,7 +3139,1748 @@
     </w:p>
     <w:p>
       <w:pPr>
+        <w:pStyle w:val="ListParagraph"/>
+        <w:rPr>
+          <w:rFonts w:cstheme="minorHAnsi"/>
+          <w:b/>
+          <w:bCs/>
+          <w:sz w:val="24"/>
+          <w:szCs w:val="24"/>
+        </w:rPr>
+      </w:pPr>
+      <w:r>
+        <w:rPr>
+          <w:rFonts w:cstheme="minorHAnsi"/>
+          <w:b/>
+          <w:bCs/>
+          <w:sz w:val="24"/>
+          <w:szCs w:val="24"/>
+        </w:rPr>
+        <w:t>Florida:</w:t>
+      </w:r>
+    </w:p>
+    <w:p>
+      <w:pPr>
+        <w:pStyle w:val="ListParagraph"/>
+        <w:rPr>
+          <w:rFonts w:cstheme="minorHAnsi"/>
+          <w:sz w:val="24"/>
+          <w:szCs w:val="24"/>
+        </w:rPr>
+      </w:pPr>
+      <w:r>
+        <w:rPr>
+          <w:rFonts w:cstheme="minorHAnsi"/>
+          <w:sz w:val="24"/>
+          <w:szCs w:val="24"/>
+        </w:rPr>
+        <w:t xml:space="preserve">For the state of Florida, the plots show a decline in opioid-related overdose deaths between 2003 and 2009, before the policy change in 2010. After the policy change the overdose related death rate seems to stabilize on a </w:t>
+      </w:r>
+      <w:r>
+        <w:rPr>
+          <w:rFonts w:cstheme="minorHAnsi"/>
+          <w:sz w:val="24"/>
+          <w:szCs w:val="24"/>
+        </w:rPr>
+        <w:t>slightly higher level than the rate of 2009 with a very slight increase toward 2015 (last available data).</w:t>
+      </w:r>
+    </w:p>
+    <w:p>
+      <w:pPr>
+        <w:pStyle w:val="ListParagraph"/>
+        <w:rPr>
+          <w:rFonts w:cstheme="minorHAnsi"/>
+          <w:sz w:val="24"/>
+          <w:szCs w:val="24"/>
+        </w:rPr>
+      </w:pPr>
+      <w:r>
+        <w:rPr>
+          <w:rFonts w:cstheme="minorHAnsi"/>
+          <w:sz w:val="24"/>
+          <w:szCs w:val="24"/>
+        </w:rPr>
+        <w:lastRenderedPageBreak/>
+        <w:t xml:space="preserve">A very similar trend is observed for Arizona over the same </w:t>
+      </w:r>
+      <w:proofErr w:type="gramStart"/>
+      <w:r>
+        <w:rPr>
+          <w:rFonts w:cstheme="minorHAnsi"/>
+          <w:sz w:val="24"/>
+          <w:szCs w:val="24"/>
+        </w:rPr>
+        <w:t>time period</w:t>
+      </w:r>
+      <w:proofErr w:type="gramEnd"/>
+      <w:r>
+        <w:rPr>
+          <w:rFonts w:cstheme="minorHAnsi"/>
+          <w:sz w:val="24"/>
+          <w:szCs w:val="24"/>
+        </w:rPr>
+        <w:t>, with a decline before the policy change in Florida and a leveling out from 2011 with a slight increase of death rates towards the end of the observation period in 2015.</w:t>
+      </w:r>
+      <w:r>
+        <w:rPr>
+          <w:rFonts w:cstheme="minorHAnsi"/>
+          <w:sz w:val="24"/>
+          <w:szCs w:val="24"/>
+        </w:rPr>
+        <w:t xml:space="preserve"> Overall, the death rates for Florida were higher than those for Arizona both before and after the policy change.</w:t>
+      </w:r>
+    </w:p>
+    <w:p>
+      <w:pPr>
+        <w:pStyle w:val="ListParagraph"/>
+        <w:rPr>
+          <w:rFonts w:cstheme="minorHAnsi"/>
+          <w:sz w:val="24"/>
+          <w:szCs w:val="24"/>
+        </w:rPr>
+      </w:pPr>
+    </w:p>
+    <w:p>
+      <w:pPr>
+        <w:pStyle w:val="ListParagraph"/>
+        <w:rPr>
+          <w:rFonts w:cstheme="minorHAnsi"/>
+          <w:sz w:val="24"/>
+          <w:szCs w:val="24"/>
+        </w:rPr>
+      </w:pPr>
+      <w:r>
+        <w:rPr>
+          <w:rFonts w:cstheme="minorHAnsi"/>
+          <w:sz w:val="24"/>
+          <w:szCs w:val="24"/>
+        </w:rPr>
+        <w:t>For the comparison state of Colorado, the decline in opioid related death rates was not as clear before 2010 and in the period of 2011-2015, where Florida and Arizona saw a leveling out of death rates, a</w:t>
+      </w:r>
+      <w:r>
+        <w:rPr>
+          <w:rFonts w:cstheme="minorHAnsi"/>
+          <w:sz w:val="24"/>
+          <w:szCs w:val="24"/>
+        </w:rPr>
+        <w:t xml:space="preserve"> clear</w:t>
+      </w:r>
+      <w:r>
+        <w:rPr>
+          <w:rFonts w:cstheme="minorHAnsi"/>
+          <w:sz w:val="24"/>
+          <w:szCs w:val="24"/>
+        </w:rPr>
+        <w:t xml:space="preserve"> increase in </w:t>
+      </w:r>
+      <w:r>
+        <w:rPr>
+          <w:rFonts w:cstheme="minorHAnsi"/>
+          <w:sz w:val="24"/>
+          <w:szCs w:val="24"/>
+        </w:rPr>
+        <w:t>opioid related deaths was observed in Colorado.</w:t>
+      </w:r>
+      <w:r>
+        <w:rPr>
+          <w:rFonts w:cstheme="minorHAnsi"/>
+          <w:sz w:val="24"/>
+          <w:szCs w:val="24"/>
+        </w:rPr>
+        <w:t xml:space="preserve"> </w:t>
+      </w:r>
+      <w:r>
+        <w:rPr>
+          <w:rFonts w:cstheme="minorHAnsi"/>
+          <w:sz w:val="24"/>
+          <w:szCs w:val="24"/>
+        </w:rPr>
+        <w:t xml:space="preserve">Overall, the death rates for Florida were </w:t>
+      </w:r>
+      <w:r>
+        <w:rPr>
+          <w:rFonts w:cstheme="minorHAnsi"/>
+          <w:sz w:val="24"/>
+          <w:szCs w:val="24"/>
+        </w:rPr>
+        <w:t>lower</w:t>
+      </w:r>
+      <w:r>
+        <w:rPr>
+          <w:rFonts w:cstheme="minorHAnsi"/>
+          <w:sz w:val="24"/>
+          <w:szCs w:val="24"/>
+        </w:rPr>
+        <w:t xml:space="preserve"> than those for </w:t>
+      </w:r>
+      <w:r>
+        <w:rPr>
+          <w:rFonts w:cstheme="minorHAnsi"/>
+          <w:sz w:val="24"/>
+          <w:szCs w:val="24"/>
+        </w:rPr>
+        <w:t>Colorado</w:t>
+      </w:r>
+      <w:r>
+        <w:rPr>
+          <w:rFonts w:cstheme="minorHAnsi"/>
+          <w:sz w:val="24"/>
+          <w:szCs w:val="24"/>
+        </w:rPr>
+        <w:t xml:space="preserve"> both before and after the policy change.</w:t>
+      </w:r>
+    </w:p>
+    <w:p>
+      <w:pPr>
+        <w:pStyle w:val="ListParagraph"/>
+        <w:rPr>
+          <w:rFonts w:cstheme="minorHAnsi"/>
+          <w:sz w:val="24"/>
+          <w:szCs w:val="24"/>
+        </w:rPr>
+      </w:pPr>
+    </w:p>
+    <w:p>
+      <w:pPr>
+        <w:pStyle w:val="ListParagraph"/>
+        <w:rPr>
+          <w:rFonts w:cstheme="minorHAnsi"/>
+          <w:sz w:val="24"/>
+          <w:szCs w:val="24"/>
+        </w:rPr>
+      </w:pPr>
+      <w:r>
+        <w:rPr>
+          <w:rFonts w:cstheme="minorHAnsi"/>
+          <w:sz w:val="24"/>
+          <w:szCs w:val="24"/>
+        </w:rPr>
+        <w:t>The death rates in Louisiana were on a very slight decline between 2003 and 2009 as well and stayed even more level than those of Florida and Arizona between 2011 and 2015.</w:t>
+      </w:r>
+      <w:r>
+        <w:rPr>
+          <w:rFonts w:cstheme="minorHAnsi"/>
+          <w:sz w:val="24"/>
+          <w:szCs w:val="24"/>
+        </w:rPr>
+        <w:t xml:space="preserve"> </w:t>
+      </w:r>
+      <w:r>
+        <w:rPr>
+          <w:rFonts w:cstheme="minorHAnsi"/>
+          <w:sz w:val="24"/>
+          <w:szCs w:val="24"/>
+        </w:rPr>
+        <w:t>Overall, the death rates for Florida were</w:t>
+      </w:r>
+      <w:r>
+        <w:rPr>
+          <w:rFonts w:cstheme="minorHAnsi"/>
+          <w:sz w:val="24"/>
+          <w:szCs w:val="24"/>
+        </w:rPr>
+        <w:t xml:space="preserve"> much</w:t>
+      </w:r>
+      <w:r>
+        <w:rPr>
+          <w:rFonts w:cstheme="minorHAnsi"/>
+          <w:sz w:val="24"/>
+          <w:szCs w:val="24"/>
+        </w:rPr>
+        <w:t xml:space="preserve"> lower than those for </w:t>
+      </w:r>
+      <w:r>
+        <w:rPr>
+          <w:rFonts w:cstheme="minorHAnsi"/>
+          <w:sz w:val="24"/>
+          <w:szCs w:val="24"/>
+        </w:rPr>
+        <w:t>Louisiana</w:t>
+      </w:r>
+      <w:r>
+        <w:rPr>
+          <w:rFonts w:cstheme="minorHAnsi"/>
+          <w:sz w:val="24"/>
+          <w:szCs w:val="24"/>
+        </w:rPr>
+        <w:t xml:space="preserve"> both before and after the policy change.</w:t>
+      </w:r>
+    </w:p>
+    <w:p>
+      <w:pPr>
+        <w:pStyle w:val="ListParagraph"/>
+        <w:rPr>
+          <w:rFonts w:cstheme="minorHAnsi"/>
+          <w:sz w:val="24"/>
+          <w:szCs w:val="24"/>
+        </w:rPr>
+      </w:pPr>
+    </w:p>
+    <w:p>
+      <w:pPr>
+        <w:pStyle w:val="ListParagraph"/>
+        <w:rPr>
+          <w:rFonts w:cstheme="minorHAnsi"/>
+          <w:b/>
+          <w:bCs/>
+          <w:sz w:val="24"/>
+          <w:szCs w:val="24"/>
+        </w:rPr>
+      </w:pPr>
+      <w:r>
+        <w:rPr>
+          <w:rFonts w:cstheme="minorHAnsi"/>
+          <w:b/>
+          <w:bCs/>
+          <w:sz w:val="24"/>
+          <w:szCs w:val="24"/>
+        </w:rPr>
+        <w:t>Texas:</w:t>
+      </w:r>
+    </w:p>
+    <w:p>
+      <w:pPr>
+        <w:pStyle w:val="ListParagraph"/>
+        <w:rPr>
+          <w:rFonts w:cstheme="minorHAnsi"/>
+          <w:sz w:val="24"/>
+          <w:szCs w:val="24"/>
+        </w:rPr>
+      </w:pPr>
+      <w:r>
+        <w:rPr>
+          <w:rFonts w:cstheme="minorHAnsi"/>
+          <w:sz w:val="24"/>
+          <w:szCs w:val="24"/>
+        </w:rPr>
+        <w:t xml:space="preserve">For the state of </w:t>
+      </w:r>
+      <w:r>
+        <w:rPr>
+          <w:rFonts w:cstheme="minorHAnsi"/>
+          <w:sz w:val="24"/>
+          <w:szCs w:val="24"/>
+        </w:rPr>
+        <w:t>Texas</w:t>
+      </w:r>
+      <w:r>
+        <w:rPr>
+          <w:rFonts w:cstheme="minorHAnsi"/>
+          <w:sz w:val="24"/>
+          <w:szCs w:val="24"/>
+        </w:rPr>
+        <w:t>, the plots show a decline in opioid-related overdose deaths between 2003 and 200</w:t>
+      </w:r>
+      <w:r>
+        <w:rPr>
+          <w:rFonts w:cstheme="minorHAnsi"/>
+          <w:sz w:val="24"/>
+          <w:szCs w:val="24"/>
+        </w:rPr>
+        <w:t>6</w:t>
+      </w:r>
+      <w:r>
+        <w:rPr>
+          <w:rFonts w:cstheme="minorHAnsi"/>
+          <w:sz w:val="24"/>
+          <w:szCs w:val="24"/>
+        </w:rPr>
+        <w:t>, before the policy change in 20</w:t>
+      </w:r>
+      <w:r>
+        <w:rPr>
+          <w:rFonts w:cstheme="minorHAnsi"/>
+          <w:sz w:val="24"/>
+          <w:szCs w:val="24"/>
+        </w:rPr>
+        <w:t>07</w:t>
+      </w:r>
+      <w:r>
+        <w:rPr>
+          <w:rFonts w:cstheme="minorHAnsi"/>
+          <w:sz w:val="24"/>
+          <w:szCs w:val="24"/>
+        </w:rPr>
+        <w:t xml:space="preserve">. After the policy change the overdose related death rate seems to stabilize on a slightly </w:t>
+      </w:r>
+      <w:r>
+        <w:rPr>
+          <w:rFonts w:cstheme="minorHAnsi"/>
+          <w:sz w:val="24"/>
+          <w:szCs w:val="24"/>
+        </w:rPr>
+        <w:t>lower</w:t>
+      </w:r>
+      <w:r>
+        <w:rPr>
+          <w:rFonts w:cstheme="minorHAnsi"/>
+          <w:sz w:val="24"/>
+          <w:szCs w:val="24"/>
+        </w:rPr>
+        <w:t xml:space="preserve"> level than the rate of 200</w:t>
+      </w:r>
+      <w:r>
+        <w:rPr>
+          <w:rFonts w:cstheme="minorHAnsi"/>
+          <w:sz w:val="24"/>
+          <w:szCs w:val="24"/>
+        </w:rPr>
+        <w:t>6</w:t>
+      </w:r>
+      <w:r>
+        <w:rPr>
+          <w:rFonts w:cstheme="minorHAnsi"/>
+          <w:sz w:val="24"/>
+          <w:szCs w:val="24"/>
+        </w:rPr>
+        <w:t xml:space="preserve"> with a very slight increase toward 2015 (last available data).</w:t>
+      </w:r>
+    </w:p>
+    <w:p>
+      <w:pPr>
+        <w:pStyle w:val="ListParagraph"/>
+        <w:rPr>
+          <w:rFonts w:cstheme="minorHAnsi"/>
+          <w:sz w:val="24"/>
+          <w:szCs w:val="24"/>
+        </w:rPr>
+      </w:pPr>
+    </w:p>
+    <w:p>
+      <w:pPr>
+        <w:pStyle w:val="ListParagraph"/>
+        <w:rPr>
+          <w:rFonts w:cstheme="minorHAnsi"/>
+          <w:sz w:val="24"/>
+          <w:szCs w:val="24"/>
+        </w:rPr>
+      </w:pPr>
+      <w:r>
+        <w:rPr>
+          <w:rFonts w:cstheme="minorHAnsi"/>
+          <w:sz w:val="24"/>
+          <w:szCs w:val="24"/>
+        </w:rPr>
+        <w:t>Kansas</w:t>
+      </w:r>
+      <w:r>
+        <w:rPr>
+          <w:rFonts w:cstheme="minorHAnsi"/>
+          <w:sz w:val="24"/>
+          <w:szCs w:val="24"/>
+        </w:rPr>
+        <w:t xml:space="preserve"> </w:t>
+      </w:r>
+      <w:r>
+        <w:rPr>
+          <w:rFonts w:cstheme="minorHAnsi"/>
+          <w:sz w:val="24"/>
+          <w:szCs w:val="24"/>
+        </w:rPr>
+        <w:t xml:space="preserve">had different trends </w:t>
+      </w:r>
+      <w:r>
+        <w:rPr>
+          <w:rFonts w:cstheme="minorHAnsi"/>
+          <w:sz w:val="24"/>
+          <w:szCs w:val="24"/>
+        </w:rPr>
+        <w:t xml:space="preserve">over the same </w:t>
+      </w:r>
+      <w:proofErr w:type="gramStart"/>
+      <w:r>
+        <w:rPr>
+          <w:rFonts w:cstheme="minorHAnsi"/>
+          <w:sz w:val="24"/>
+          <w:szCs w:val="24"/>
+        </w:rPr>
+        <w:t>time period</w:t>
+      </w:r>
+      <w:proofErr w:type="gramEnd"/>
+      <w:r>
+        <w:rPr>
+          <w:rFonts w:cstheme="minorHAnsi"/>
+          <w:sz w:val="24"/>
+          <w:szCs w:val="24"/>
+        </w:rPr>
+        <w:t xml:space="preserve">, with </w:t>
+      </w:r>
+      <w:r>
+        <w:rPr>
+          <w:rFonts w:cstheme="minorHAnsi"/>
+          <w:sz w:val="24"/>
+          <w:szCs w:val="24"/>
+        </w:rPr>
+        <w:t>no</w:t>
+      </w:r>
+      <w:r>
+        <w:rPr>
+          <w:rFonts w:cstheme="minorHAnsi"/>
+          <w:sz w:val="24"/>
+          <w:szCs w:val="24"/>
+        </w:rPr>
+        <w:t xml:space="preserve"> decline before the policy change in </w:t>
+      </w:r>
+      <w:r>
+        <w:rPr>
+          <w:rFonts w:cstheme="minorHAnsi"/>
+          <w:sz w:val="24"/>
+          <w:szCs w:val="24"/>
+        </w:rPr>
+        <w:t>Texas</w:t>
+      </w:r>
+      <w:r>
+        <w:rPr>
+          <w:rFonts w:cstheme="minorHAnsi"/>
+          <w:sz w:val="24"/>
+          <w:szCs w:val="24"/>
+        </w:rPr>
+        <w:t xml:space="preserve"> and a </w:t>
+      </w:r>
+      <w:r>
+        <w:rPr>
+          <w:rFonts w:cstheme="minorHAnsi"/>
+          <w:sz w:val="24"/>
+          <w:szCs w:val="24"/>
+        </w:rPr>
+        <w:t>very slight decline</w:t>
+      </w:r>
+      <w:r>
+        <w:rPr>
+          <w:rFonts w:cstheme="minorHAnsi"/>
+          <w:sz w:val="24"/>
+          <w:szCs w:val="24"/>
+        </w:rPr>
+        <w:t xml:space="preserve"> from 20</w:t>
+      </w:r>
+      <w:r>
+        <w:rPr>
+          <w:rFonts w:cstheme="minorHAnsi"/>
+          <w:sz w:val="24"/>
+          <w:szCs w:val="24"/>
+        </w:rPr>
+        <w:t>0</w:t>
+      </w:r>
+      <w:r>
+        <w:rPr>
+          <w:rFonts w:cstheme="minorHAnsi"/>
+          <w:sz w:val="24"/>
+          <w:szCs w:val="24"/>
+        </w:rPr>
+        <w:t>7</w:t>
+      </w:r>
+      <w:r>
+        <w:rPr>
+          <w:rFonts w:cstheme="minorHAnsi"/>
+          <w:sz w:val="24"/>
+          <w:szCs w:val="24"/>
+        </w:rPr>
+        <w:t xml:space="preserve"> </w:t>
+      </w:r>
+      <w:r>
+        <w:rPr>
+          <w:rFonts w:cstheme="minorHAnsi"/>
+          <w:sz w:val="24"/>
+          <w:szCs w:val="24"/>
+        </w:rPr>
+        <w:t>until</w:t>
+      </w:r>
+      <w:r>
+        <w:rPr>
+          <w:rFonts w:cstheme="minorHAnsi"/>
+          <w:sz w:val="24"/>
+          <w:szCs w:val="24"/>
+        </w:rPr>
+        <w:t xml:space="preserve"> 2015. Overall, the death rates for </w:t>
+      </w:r>
+      <w:r>
+        <w:rPr>
+          <w:rFonts w:cstheme="minorHAnsi"/>
+          <w:sz w:val="24"/>
+          <w:szCs w:val="24"/>
+        </w:rPr>
+        <w:t>Texas</w:t>
+      </w:r>
+      <w:r>
+        <w:rPr>
+          <w:rFonts w:cstheme="minorHAnsi"/>
+          <w:sz w:val="24"/>
+          <w:szCs w:val="24"/>
+        </w:rPr>
+        <w:t xml:space="preserve"> were </w:t>
+      </w:r>
+      <w:r>
+        <w:rPr>
+          <w:rFonts w:cstheme="minorHAnsi"/>
+          <w:sz w:val="24"/>
+          <w:szCs w:val="24"/>
+        </w:rPr>
+        <w:t>lower</w:t>
+      </w:r>
+      <w:r>
+        <w:rPr>
+          <w:rFonts w:cstheme="minorHAnsi"/>
+          <w:sz w:val="24"/>
+          <w:szCs w:val="24"/>
+        </w:rPr>
+        <w:t xml:space="preserve"> than those for </w:t>
+      </w:r>
+      <w:r>
+        <w:rPr>
+          <w:rFonts w:cstheme="minorHAnsi"/>
+          <w:sz w:val="24"/>
+          <w:szCs w:val="24"/>
+        </w:rPr>
+        <w:t>Kansas</w:t>
+      </w:r>
+      <w:r>
+        <w:rPr>
+          <w:rFonts w:cstheme="minorHAnsi"/>
+          <w:sz w:val="24"/>
+          <w:szCs w:val="24"/>
+        </w:rPr>
+        <w:t xml:space="preserve"> both before and after the policy change.</w:t>
+      </w:r>
+    </w:p>
+    <w:p>
+      <w:pPr>
+        <w:pStyle w:val="ListParagraph"/>
+        <w:rPr>
+          <w:rFonts w:cstheme="minorHAnsi"/>
+          <w:sz w:val="24"/>
+          <w:szCs w:val="24"/>
+        </w:rPr>
+      </w:pPr>
+    </w:p>
+    <w:p>
+      <w:pPr>
+        <w:pStyle w:val="ListParagraph"/>
+        <w:rPr>
+          <w:rFonts w:cstheme="minorHAnsi"/>
+          <w:sz w:val="24"/>
+          <w:szCs w:val="24"/>
+        </w:rPr>
+      </w:pPr>
+      <w:r>
+        <w:rPr>
+          <w:rFonts w:cstheme="minorHAnsi"/>
+          <w:sz w:val="24"/>
+          <w:szCs w:val="24"/>
+        </w:rPr>
+        <w:t xml:space="preserve">For the comparison state of </w:t>
+      </w:r>
+      <w:r>
+        <w:rPr>
+          <w:rFonts w:cstheme="minorHAnsi"/>
+          <w:sz w:val="24"/>
+          <w:szCs w:val="24"/>
+        </w:rPr>
+        <w:t>Mississippi</w:t>
+      </w:r>
+      <w:r>
+        <w:rPr>
+          <w:rFonts w:cstheme="minorHAnsi"/>
+          <w:sz w:val="24"/>
+          <w:szCs w:val="24"/>
+        </w:rPr>
+        <w:t xml:space="preserve">, the decline in opioid related death rates was </w:t>
+      </w:r>
+      <w:r>
+        <w:rPr>
+          <w:rFonts w:cstheme="minorHAnsi"/>
+          <w:sz w:val="24"/>
+          <w:szCs w:val="24"/>
+        </w:rPr>
+        <w:t>similar</w:t>
+      </w:r>
+      <w:r>
+        <w:rPr>
+          <w:rFonts w:cstheme="minorHAnsi"/>
+          <w:sz w:val="24"/>
+          <w:szCs w:val="24"/>
+        </w:rPr>
+        <w:t xml:space="preserve"> before 20</w:t>
+      </w:r>
+      <w:r>
+        <w:rPr>
+          <w:rFonts w:cstheme="minorHAnsi"/>
+          <w:sz w:val="24"/>
+          <w:szCs w:val="24"/>
+        </w:rPr>
+        <w:t>07</w:t>
+      </w:r>
+      <w:r>
+        <w:rPr>
+          <w:rFonts w:cstheme="minorHAnsi"/>
+          <w:sz w:val="24"/>
+          <w:szCs w:val="24"/>
+        </w:rPr>
+        <w:t xml:space="preserve"> </w:t>
+      </w:r>
+      <w:r>
+        <w:rPr>
+          <w:rFonts w:cstheme="minorHAnsi"/>
+          <w:sz w:val="24"/>
+          <w:szCs w:val="24"/>
+        </w:rPr>
+        <w:t>but</w:t>
+      </w:r>
+      <w:r>
+        <w:rPr>
+          <w:rFonts w:cstheme="minorHAnsi"/>
+          <w:sz w:val="24"/>
+          <w:szCs w:val="24"/>
+        </w:rPr>
+        <w:t xml:space="preserve"> in the period of 20</w:t>
+      </w:r>
+      <w:r>
+        <w:rPr>
+          <w:rFonts w:cstheme="minorHAnsi"/>
+          <w:sz w:val="24"/>
+          <w:szCs w:val="24"/>
+        </w:rPr>
+        <w:t>0</w:t>
+      </w:r>
+      <w:r>
+        <w:rPr>
+          <w:rFonts w:cstheme="minorHAnsi"/>
+          <w:sz w:val="24"/>
+          <w:szCs w:val="24"/>
+        </w:rPr>
+        <w:t>7</w:t>
+      </w:r>
+      <w:r>
+        <w:rPr>
+          <w:rFonts w:cstheme="minorHAnsi"/>
+          <w:sz w:val="24"/>
+          <w:szCs w:val="24"/>
+        </w:rPr>
+        <w:t xml:space="preserve">-2015, where </w:t>
+      </w:r>
+      <w:r>
+        <w:rPr>
+          <w:rFonts w:cstheme="minorHAnsi"/>
+          <w:sz w:val="24"/>
+          <w:szCs w:val="24"/>
+        </w:rPr>
+        <w:t>Texas</w:t>
+      </w:r>
+      <w:r>
+        <w:rPr>
+          <w:rFonts w:cstheme="minorHAnsi"/>
+          <w:sz w:val="24"/>
+          <w:szCs w:val="24"/>
+        </w:rPr>
+        <w:t xml:space="preserve"> saw a leveling out of death rates, a clear increase in opioid related deaths was observed in </w:t>
+      </w:r>
+      <w:r>
+        <w:rPr>
+          <w:rFonts w:cstheme="minorHAnsi"/>
+          <w:sz w:val="24"/>
+          <w:szCs w:val="24"/>
+        </w:rPr>
+        <w:t>Mississippi</w:t>
+      </w:r>
+      <w:r>
+        <w:rPr>
+          <w:rFonts w:cstheme="minorHAnsi"/>
+          <w:sz w:val="24"/>
+          <w:szCs w:val="24"/>
+        </w:rPr>
+        <w:t xml:space="preserve">. Overall, the death rates for </w:t>
+      </w:r>
+      <w:r>
+        <w:rPr>
+          <w:rFonts w:cstheme="minorHAnsi"/>
+          <w:sz w:val="24"/>
+          <w:szCs w:val="24"/>
+        </w:rPr>
+        <w:t>Texas</w:t>
+      </w:r>
+      <w:r>
+        <w:rPr>
+          <w:rFonts w:cstheme="minorHAnsi"/>
+          <w:sz w:val="24"/>
+          <w:szCs w:val="24"/>
+        </w:rPr>
+        <w:t xml:space="preserve"> were lower than those for </w:t>
+      </w:r>
+      <w:r>
+        <w:rPr>
+          <w:rFonts w:cstheme="minorHAnsi"/>
+          <w:sz w:val="24"/>
+          <w:szCs w:val="24"/>
+        </w:rPr>
+        <w:t>Mississippi</w:t>
+      </w:r>
+      <w:r>
+        <w:rPr>
+          <w:rFonts w:cstheme="minorHAnsi"/>
+          <w:sz w:val="24"/>
+          <w:szCs w:val="24"/>
+        </w:rPr>
+        <w:t xml:space="preserve"> both before and after the policy change.</w:t>
+      </w:r>
+    </w:p>
+    <w:p>
+      <w:pPr>
+        <w:pStyle w:val="ListParagraph"/>
+        <w:rPr>
+          <w:rFonts w:cstheme="minorHAnsi"/>
+          <w:sz w:val="24"/>
+          <w:szCs w:val="24"/>
+        </w:rPr>
+      </w:pPr>
+    </w:p>
+    <w:p>
+      <w:pPr>
+        <w:pStyle w:val="ListParagraph"/>
+        <w:rPr>
+          <w:rFonts w:cstheme="minorHAnsi"/>
+          <w:sz w:val="24"/>
+          <w:szCs w:val="24"/>
+        </w:rPr>
+      </w:pPr>
+      <w:r>
+        <w:rPr>
+          <w:rFonts w:cstheme="minorHAnsi"/>
+          <w:sz w:val="24"/>
+          <w:szCs w:val="24"/>
+        </w:rPr>
+        <w:t xml:space="preserve">The death rates in </w:t>
+      </w:r>
+      <w:r>
+        <w:rPr>
+          <w:rFonts w:cstheme="minorHAnsi"/>
+          <w:sz w:val="24"/>
+          <w:szCs w:val="24"/>
+        </w:rPr>
+        <w:t xml:space="preserve">Wisconsin </w:t>
+      </w:r>
+      <w:r>
+        <w:rPr>
+          <w:rFonts w:cstheme="minorHAnsi"/>
+          <w:sz w:val="24"/>
+          <w:szCs w:val="24"/>
+        </w:rPr>
+        <w:t>were on a very slight decline between 2003 and 200</w:t>
+      </w:r>
+      <w:r>
+        <w:rPr>
+          <w:rFonts w:cstheme="minorHAnsi"/>
+          <w:sz w:val="24"/>
+          <w:szCs w:val="24"/>
+        </w:rPr>
+        <w:t>6</w:t>
+      </w:r>
+      <w:r>
+        <w:rPr>
+          <w:rFonts w:cstheme="minorHAnsi"/>
+          <w:sz w:val="24"/>
+          <w:szCs w:val="24"/>
+        </w:rPr>
+        <w:t xml:space="preserve"> as well and </w:t>
+      </w:r>
+      <w:r>
+        <w:rPr>
+          <w:rFonts w:cstheme="minorHAnsi"/>
+          <w:sz w:val="24"/>
+          <w:szCs w:val="24"/>
+        </w:rPr>
+        <w:t xml:space="preserve">showed a clear decrease </w:t>
+      </w:r>
+      <w:r>
+        <w:rPr>
+          <w:rFonts w:cstheme="minorHAnsi"/>
+          <w:sz w:val="24"/>
+          <w:szCs w:val="24"/>
+        </w:rPr>
+        <w:t>between 20</w:t>
+      </w:r>
+      <w:r>
+        <w:rPr>
+          <w:rFonts w:cstheme="minorHAnsi"/>
+          <w:sz w:val="24"/>
+          <w:szCs w:val="24"/>
+        </w:rPr>
+        <w:t>07</w:t>
+      </w:r>
+      <w:r>
+        <w:rPr>
+          <w:rFonts w:cstheme="minorHAnsi"/>
+          <w:sz w:val="24"/>
+          <w:szCs w:val="24"/>
+        </w:rPr>
+        <w:t xml:space="preserve"> and 2015. Overall, the death rates for </w:t>
+      </w:r>
+      <w:r>
+        <w:rPr>
+          <w:rFonts w:cstheme="minorHAnsi"/>
+          <w:sz w:val="24"/>
+          <w:szCs w:val="24"/>
+        </w:rPr>
+        <w:t xml:space="preserve">Texas </w:t>
+      </w:r>
+      <w:r>
+        <w:rPr>
+          <w:rFonts w:cstheme="minorHAnsi"/>
+          <w:sz w:val="24"/>
+          <w:szCs w:val="24"/>
+        </w:rPr>
+        <w:t xml:space="preserve">were </w:t>
+      </w:r>
+      <w:r>
+        <w:rPr>
+          <w:rFonts w:cstheme="minorHAnsi"/>
+          <w:sz w:val="24"/>
+          <w:szCs w:val="24"/>
+        </w:rPr>
+        <w:t xml:space="preserve">slightly </w:t>
+      </w:r>
+      <w:r>
+        <w:rPr>
+          <w:rFonts w:cstheme="minorHAnsi"/>
+          <w:sz w:val="24"/>
+          <w:szCs w:val="24"/>
+        </w:rPr>
+        <w:t>higher</w:t>
+      </w:r>
+      <w:r>
+        <w:rPr>
+          <w:rFonts w:cstheme="minorHAnsi"/>
+          <w:sz w:val="24"/>
+          <w:szCs w:val="24"/>
+        </w:rPr>
+        <w:t xml:space="preserve"> than those for </w:t>
+      </w:r>
+      <w:r>
+        <w:rPr>
+          <w:rFonts w:cstheme="minorHAnsi"/>
+          <w:sz w:val="24"/>
+          <w:szCs w:val="24"/>
+        </w:rPr>
+        <w:t>Wisconsin</w:t>
+      </w:r>
+      <w:r>
+        <w:rPr>
+          <w:rFonts w:cstheme="minorHAnsi"/>
+          <w:sz w:val="24"/>
+          <w:szCs w:val="24"/>
+        </w:rPr>
+        <w:t xml:space="preserve"> both before and after the policy change.</w:t>
+      </w:r>
+    </w:p>
+    <w:p>
+      <w:pPr>
+        <w:pStyle w:val="ListParagraph"/>
+        <w:rPr>
+          <w:rFonts w:cstheme="minorHAnsi"/>
+          <w:sz w:val="24"/>
+          <w:szCs w:val="24"/>
+        </w:rPr>
+      </w:pPr>
+    </w:p>
+    <w:p>
+      <w:pPr>
+        <w:pStyle w:val="ListParagraph"/>
+        <w:rPr>
+          <w:rFonts w:cstheme="minorHAnsi"/>
+          <w:b/>
+          <w:bCs/>
+          <w:sz w:val="24"/>
+          <w:szCs w:val="24"/>
+        </w:rPr>
+      </w:pPr>
+      <w:r>
+        <w:rPr>
+          <w:rFonts w:cstheme="minorHAnsi"/>
+          <w:b/>
+          <w:bCs/>
+          <w:sz w:val="24"/>
+          <w:szCs w:val="24"/>
+        </w:rPr>
+        <w:t>Washington:</w:t>
+      </w:r>
+    </w:p>
+    <w:p>
+      <w:pPr>
+        <w:pStyle w:val="ListParagraph"/>
+        <w:rPr>
+          <w:rFonts w:cstheme="minorHAnsi"/>
+          <w:sz w:val="24"/>
+          <w:szCs w:val="24"/>
+        </w:rPr>
+      </w:pPr>
+      <w:r>
+        <w:rPr>
+          <w:rFonts w:cstheme="minorHAnsi"/>
+          <w:sz w:val="24"/>
+          <w:szCs w:val="24"/>
+        </w:rPr>
+        <w:t xml:space="preserve">For the state of </w:t>
+      </w:r>
+      <w:r>
+        <w:rPr>
+          <w:rFonts w:cstheme="minorHAnsi"/>
+          <w:sz w:val="24"/>
+          <w:szCs w:val="24"/>
+        </w:rPr>
+        <w:t>Washington</w:t>
+      </w:r>
+      <w:r>
+        <w:rPr>
+          <w:rFonts w:cstheme="minorHAnsi"/>
+          <w:sz w:val="24"/>
+          <w:szCs w:val="24"/>
+        </w:rPr>
+        <w:t>, the plots show a decline in opioid-related overdose deaths between 20 and 20</w:t>
+      </w:r>
+      <w:r>
+        <w:rPr>
+          <w:rFonts w:cstheme="minorHAnsi"/>
+          <w:sz w:val="24"/>
+          <w:szCs w:val="24"/>
+        </w:rPr>
+        <w:t>11</w:t>
+      </w:r>
+      <w:r>
+        <w:rPr>
+          <w:rFonts w:cstheme="minorHAnsi"/>
+          <w:sz w:val="24"/>
+          <w:szCs w:val="24"/>
+        </w:rPr>
+        <w:t>, before the policy change in 20</w:t>
+      </w:r>
+      <w:r>
+        <w:rPr>
+          <w:rFonts w:cstheme="minorHAnsi"/>
+          <w:sz w:val="24"/>
+          <w:szCs w:val="24"/>
+        </w:rPr>
+        <w:t>12</w:t>
+      </w:r>
+      <w:r>
+        <w:rPr>
+          <w:rFonts w:cstheme="minorHAnsi"/>
+          <w:sz w:val="24"/>
+          <w:szCs w:val="24"/>
+        </w:rPr>
+        <w:t xml:space="preserve">. After the policy change the </w:t>
+      </w:r>
+      <w:r>
+        <w:rPr>
+          <w:rFonts w:cstheme="minorHAnsi"/>
+          <w:sz w:val="24"/>
+          <w:szCs w:val="24"/>
+        </w:rPr>
+        <w:lastRenderedPageBreak/>
+        <w:t xml:space="preserve">overdose related death rate seems to </w:t>
+      </w:r>
+      <w:r>
+        <w:rPr>
+          <w:rFonts w:cstheme="minorHAnsi"/>
+          <w:i/>
+          <w:iCs/>
+          <w:sz w:val="24"/>
+          <w:szCs w:val="24"/>
+        </w:rPr>
+        <w:t>stabilize on a slightly lower level</w:t>
+      </w:r>
+      <w:r>
+        <w:rPr>
+          <w:rFonts w:cstheme="minorHAnsi"/>
+          <w:sz w:val="24"/>
+          <w:szCs w:val="24"/>
+        </w:rPr>
+        <w:t xml:space="preserve"> than the rate of 20</w:t>
+      </w:r>
+      <w:r>
+        <w:rPr>
+          <w:rFonts w:cstheme="minorHAnsi"/>
+          <w:sz w:val="24"/>
+          <w:szCs w:val="24"/>
+        </w:rPr>
+        <w:t>11</w:t>
+      </w:r>
+      <w:r>
+        <w:rPr>
+          <w:rFonts w:cstheme="minorHAnsi"/>
+          <w:sz w:val="24"/>
+          <w:szCs w:val="24"/>
+        </w:rPr>
+        <w:t xml:space="preserve"> with a very slight </w:t>
+      </w:r>
+      <w:r>
+        <w:rPr>
+          <w:rFonts w:cstheme="minorHAnsi"/>
+          <w:i/>
+          <w:iCs/>
+          <w:sz w:val="24"/>
+          <w:szCs w:val="24"/>
+        </w:rPr>
+        <w:t>increase</w:t>
+      </w:r>
+      <w:r>
+        <w:rPr>
+          <w:rFonts w:cstheme="minorHAnsi"/>
+          <w:sz w:val="24"/>
+          <w:szCs w:val="24"/>
+        </w:rPr>
+        <w:t xml:space="preserve"> toward 2015 (last available data).</w:t>
+      </w:r>
+    </w:p>
+    <w:p>
+      <w:pPr>
+        <w:pStyle w:val="ListParagraph"/>
+        <w:rPr>
+          <w:rFonts w:cstheme="minorHAnsi"/>
+          <w:sz w:val="24"/>
+          <w:szCs w:val="24"/>
+        </w:rPr>
+      </w:pPr>
+    </w:p>
+    <w:p>
+      <w:pPr>
+        <w:pStyle w:val="ListParagraph"/>
+        <w:rPr>
+          <w:rFonts w:cstheme="minorHAnsi"/>
+          <w:sz w:val="24"/>
+          <w:szCs w:val="24"/>
+        </w:rPr>
+      </w:pPr>
+      <w:r>
+        <w:rPr>
+          <w:rFonts w:cstheme="minorHAnsi"/>
+          <w:sz w:val="24"/>
+          <w:szCs w:val="24"/>
+        </w:rPr>
+        <w:t xml:space="preserve">A </w:t>
+      </w:r>
+      <w:r>
+        <w:rPr>
+          <w:rFonts w:cstheme="minorHAnsi"/>
+          <w:i/>
+          <w:iCs/>
+          <w:sz w:val="24"/>
+          <w:szCs w:val="24"/>
+        </w:rPr>
+        <w:t>very similar trend</w:t>
+      </w:r>
+      <w:r>
+        <w:rPr>
+          <w:rFonts w:cstheme="minorHAnsi"/>
+          <w:sz w:val="24"/>
+          <w:szCs w:val="24"/>
+        </w:rPr>
+        <w:t xml:space="preserve"> is observed for </w:t>
+      </w:r>
+      <w:r>
+        <w:rPr>
+          <w:rFonts w:cstheme="minorHAnsi"/>
+          <w:sz w:val="24"/>
+          <w:szCs w:val="24"/>
+        </w:rPr>
+        <w:t>Arizona</w:t>
+      </w:r>
+      <w:r>
+        <w:rPr>
+          <w:rFonts w:cstheme="minorHAnsi"/>
+          <w:sz w:val="24"/>
+          <w:szCs w:val="24"/>
+        </w:rPr>
+        <w:t xml:space="preserve"> over the same </w:t>
+      </w:r>
+      <w:proofErr w:type="gramStart"/>
+      <w:r>
+        <w:rPr>
+          <w:rFonts w:cstheme="minorHAnsi"/>
+          <w:sz w:val="24"/>
+          <w:szCs w:val="24"/>
+        </w:rPr>
+        <w:t>time period</w:t>
+      </w:r>
+      <w:proofErr w:type="gramEnd"/>
+      <w:r>
+        <w:rPr>
+          <w:rFonts w:cstheme="minorHAnsi"/>
+          <w:sz w:val="24"/>
+          <w:szCs w:val="24"/>
+        </w:rPr>
+        <w:t xml:space="preserve">, with a decline before the policy change in </w:t>
+      </w:r>
+      <w:r>
+        <w:rPr>
+          <w:rFonts w:cstheme="minorHAnsi"/>
+          <w:sz w:val="24"/>
+          <w:szCs w:val="24"/>
+        </w:rPr>
+        <w:t xml:space="preserve">Washington </w:t>
+      </w:r>
+      <w:r>
+        <w:rPr>
+          <w:rFonts w:cstheme="minorHAnsi"/>
+          <w:sz w:val="24"/>
+          <w:szCs w:val="24"/>
+        </w:rPr>
+        <w:t>and a leveling out from 201</w:t>
+      </w:r>
+      <w:r>
+        <w:rPr>
+          <w:rFonts w:cstheme="minorHAnsi"/>
+          <w:sz w:val="24"/>
+          <w:szCs w:val="24"/>
+        </w:rPr>
+        <w:t>3</w:t>
+      </w:r>
+      <w:r>
+        <w:rPr>
+          <w:rFonts w:cstheme="minorHAnsi"/>
+          <w:sz w:val="24"/>
+          <w:szCs w:val="24"/>
+        </w:rPr>
+        <w:t xml:space="preserve"> with a slight increase of death rates towards the end of the observation period in 2015. Overall, the death rates for </w:t>
+      </w:r>
+      <w:r>
+        <w:rPr>
+          <w:rFonts w:cstheme="minorHAnsi"/>
+          <w:sz w:val="24"/>
+          <w:szCs w:val="24"/>
+        </w:rPr>
+        <w:t>Washington</w:t>
+      </w:r>
+      <w:r>
+        <w:rPr>
+          <w:rFonts w:cstheme="minorHAnsi"/>
+          <w:sz w:val="24"/>
+          <w:szCs w:val="24"/>
+        </w:rPr>
+        <w:t xml:space="preserve"> were </w:t>
+      </w:r>
+      <w:r>
+        <w:rPr>
+          <w:rFonts w:cstheme="minorHAnsi"/>
+          <w:i/>
+          <w:iCs/>
+          <w:sz w:val="24"/>
+          <w:szCs w:val="24"/>
+        </w:rPr>
+        <w:t>higher</w:t>
+      </w:r>
+      <w:r>
+        <w:rPr>
+          <w:rFonts w:cstheme="minorHAnsi"/>
+          <w:sz w:val="24"/>
+          <w:szCs w:val="24"/>
+        </w:rPr>
+        <w:t xml:space="preserve"> than those for Arizona both before and after the policy change.</w:t>
+      </w:r>
+    </w:p>
+    <w:p>
+      <w:pPr>
+        <w:pStyle w:val="ListParagraph"/>
+        <w:rPr>
+          <w:rFonts w:cstheme="minorHAnsi"/>
+          <w:sz w:val="24"/>
+          <w:szCs w:val="24"/>
+        </w:rPr>
+      </w:pPr>
+    </w:p>
+    <w:p>
+      <w:pPr>
+        <w:pStyle w:val="ListParagraph"/>
+        <w:rPr>
+          <w:rFonts w:cstheme="minorHAnsi"/>
+          <w:sz w:val="24"/>
+          <w:szCs w:val="24"/>
+        </w:rPr>
+      </w:pPr>
+      <w:r>
+        <w:rPr>
+          <w:rFonts w:cstheme="minorHAnsi"/>
+          <w:sz w:val="24"/>
+          <w:szCs w:val="24"/>
+        </w:rPr>
+        <w:t xml:space="preserve">For the comparison state of </w:t>
+      </w:r>
+      <w:r>
+        <w:rPr>
+          <w:rFonts w:cstheme="minorHAnsi"/>
+          <w:sz w:val="24"/>
+          <w:szCs w:val="24"/>
+        </w:rPr>
+        <w:t>Colorado</w:t>
+      </w:r>
+      <w:r>
+        <w:rPr>
+          <w:rFonts w:cstheme="minorHAnsi"/>
+          <w:sz w:val="24"/>
+          <w:szCs w:val="24"/>
+        </w:rPr>
+        <w:t>, the decline in opioid related death rates was not as clear before 201</w:t>
+      </w:r>
+      <w:r>
+        <w:rPr>
+          <w:rFonts w:cstheme="minorHAnsi"/>
+          <w:sz w:val="24"/>
+          <w:szCs w:val="24"/>
+        </w:rPr>
+        <w:t>1</w:t>
+      </w:r>
+      <w:r>
+        <w:rPr>
+          <w:rFonts w:cstheme="minorHAnsi"/>
+          <w:sz w:val="24"/>
+          <w:szCs w:val="24"/>
+        </w:rPr>
+        <w:t xml:space="preserve"> and in the period of 201</w:t>
+      </w:r>
+      <w:r>
+        <w:rPr>
+          <w:rFonts w:cstheme="minorHAnsi"/>
+          <w:sz w:val="24"/>
+          <w:szCs w:val="24"/>
+        </w:rPr>
+        <w:t>3</w:t>
+      </w:r>
+      <w:r>
+        <w:rPr>
+          <w:rFonts w:cstheme="minorHAnsi"/>
+          <w:sz w:val="24"/>
+          <w:szCs w:val="24"/>
+        </w:rPr>
+        <w:t xml:space="preserve">-2015, where </w:t>
+      </w:r>
+      <w:r>
+        <w:rPr>
+          <w:rFonts w:cstheme="minorHAnsi"/>
+          <w:i/>
+          <w:iCs/>
+          <w:sz w:val="24"/>
+          <w:szCs w:val="24"/>
+        </w:rPr>
+        <w:t>Washington</w:t>
+      </w:r>
+      <w:r>
+        <w:rPr>
+          <w:rFonts w:cstheme="minorHAnsi"/>
+          <w:sz w:val="24"/>
+          <w:szCs w:val="24"/>
+        </w:rPr>
+        <w:t xml:space="preserve"> and Arizona saw a leveling out of death rates, a clear increase in opioid related deaths was observed in Colorado. Overall, the death rates for </w:t>
+      </w:r>
+      <w:r>
+        <w:rPr>
+          <w:rFonts w:cstheme="minorHAnsi"/>
+          <w:sz w:val="24"/>
+          <w:szCs w:val="24"/>
+        </w:rPr>
+        <w:t>Washington</w:t>
+      </w:r>
+      <w:r>
+        <w:rPr>
+          <w:rFonts w:cstheme="minorHAnsi"/>
+          <w:sz w:val="24"/>
+          <w:szCs w:val="24"/>
+        </w:rPr>
+        <w:t xml:space="preserve"> were lower than those for Colorado both before and after the policy change.</w:t>
+      </w:r>
+    </w:p>
+    <w:p>
+      <w:pPr>
+        <w:pStyle w:val="ListParagraph"/>
+        <w:rPr>
+          <w:rFonts w:cstheme="minorHAnsi"/>
+          <w:sz w:val="24"/>
+          <w:szCs w:val="24"/>
+        </w:rPr>
+      </w:pPr>
+    </w:p>
+    <w:p>
+      <w:pPr>
+        <w:pStyle w:val="ListParagraph"/>
+        <w:rPr>
+          <w:rFonts w:cstheme="minorHAnsi"/>
+          <w:sz w:val="24"/>
+          <w:szCs w:val="24"/>
+        </w:rPr>
+      </w:pPr>
+      <w:r>
+        <w:rPr>
+          <w:rFonts w:cstheme="minorHAnsi"/>
+          <w:sz w:val="24"/>
+          <w:szCs w:val="24"/>
+        </w:rPr>
+        <w:t xml:space="preserve">The death rates in </w:t>
+      </w:r>
+      <w:r>
+        <w:rPr>
+          <w:rFonts w:cstheme="minorHAnsi"/>
+          <w:sz w:val="24"/>
+          <w:szCs w:val="24"/>
+        </w:rPr>
+        <w:t>Oklahoma</w:t>
+      </w:r>
+      <w:r>
+        <w:rPr>
+          <w:rFonts w:cstheme="minorHAnsi"/>
+          <w:sz w:val="24"/>
+          <w:szCs w:val="24"/>
+        </w:rPr>
+        <w:t xml:space="preserve"> were on a </w:t>
+      </w:r>
+      <w:r>
+        <w:rPr>
+          <w:rFonts w:cstheme="minorHAnsi"/>
+          <w:i/>
+          <w:iCs/>
+          <w:sz w:val="24"/>
+          <w:szCs w:val="24"/>
+        </w:rPr>
+        <w:t>very slight decline</w:t>
+      </w:r>
+      <w:r>
+        <w:rPr>
+          <w:rFonts w:cstheme="minorHAnsi"/>
+          <w:sz w:val="24"/>
+          <w:szCs w:val="24"/>
+        </w:rPr>
+        <w:t xml:space="preserve"> between 20 and 20</w:t>
+      </w:r>
+      <w:r>
+        <w:rPr>
+          <w:rFonts w:cstheme="minorHAnsi"/>
+          <w:sz w:val="24"/>
+          <w:szCs w:val="24"/>
+        </w:rPr>
+        <w:t>11</w:t>
+      </w:r>
+      <w:r>
+        <w:rPr>
+          <w:rFonts w:cstheme="minorHAnsi"/>
+          <w:sz w:val="24"/>
+          <w:szCs w:val="24"/>
+        </w:rPr>
+        <w:t xml:space="preserve"> as well </w:t>
+      </w:r>
+      <w:r>
+        <w:rPr>
+          <w:rFonts w:cstheme="minorHAnsi"/>
+          <w:i/>
+          <w:iCs/>
+          <w:sz w:val="24"/>
+          <w:szCs w:val="24"/>
+        </w:rPr>
+        <w:t>and stayed even more level than those</w:t>
+      </w:r>
+      <w:r>
+        <w:rPr>
+          <w:rFonts w:cstheme="minorHAnsi"/>
+          <w:sz w:val="24"/>
+          <w:szCs w:val="24"/>
+        </w:rPr>
+        <w:t xml:space="preserve"> of </w:t>
+      </w:r>
+      <w:r>
+        <w:rPr>
+          <w:rFonts w:cstheme="minorHAnsi"/>
+          <w:sz w:val="24"/>
+          <w:szCs w:val="24"/>
+        </w:rPr>
+        <w:t>Washington</w:t>
+      </w:r>
+      <w:r>
+        <w:rPr>
+          <w:rFonts w:cstheme="minorHAnsi"/>
+          <w:sz w:val="24"/>
+          <w:szCs w:val="24"/>
+        </w:rPr>
+        <w:t xml:space="preserve"> and Arizona between 201</w:t>
+      </w:r>
+      <w:r>
+        <w:rPr>
+          <w:rFonts w:cstheme="minorHAnsi"/>
+          <w:sz w:val="24"/>
+          <w:szCs w:val="24"/>
+        </w:rPr>
+        <w:t>3</w:t>
+      </w:r>
+      <w:r>
+        <w:rPr>
+          <w:rFonts w:cstheme="minorHAnsi"/>
+          <w:sz w:val="24"/>
+          <w:szCs w:val="24"/>
+        </w:rPr>
+        <w:t xml:space="preserve"> and 2015. Overall, the death rates for </w:t>
+      </w:r>
+      <w:r>
+        <w:rPr>
+          <w:rFonts w:cstheme="minorHAnsi"/>
+          <w:sz w:val="24"/>
+          <w:szCs w:val="24"/>
+        </w:rPr>
+        <w:t>Washington</w:t>
+      </w:r>
+      <w:r>
+        <w:rPr>
+          <w:rFonts w:cstheme="minorHAnsi"/>
+          <w:sz w:val="24"/>
+          <w:szCs w:val="24"/>
+        </w:rPr>
+        <w:t xml:space="preserve"> were much lower than those for </w:t>
+      </w:r>
+      <w:r>
+        <w:rPr>
+          <w:rFonts w:cstheme="minorHAnsi"/>
+          <w:sz w:val="24"/>
+          <w:szCs w:val="24"/>
+        </w:rPr>
+        <w:t>Oklahoma</w:t>
+      </w:r>
+      <w:r>
+        <w:rPr>
+          <w:rFonts w:cstheme="minorHAnsi"/>
+          <w:sz w:val="24"/>
+          <w:szCs w:val="24"/>
+        </w:rPr>
+        <w:t xml:space="preserve"> both before and after the policy change.</w:t>
+      </w:r>
+    </w:p>
+    <w:p>
+      <w:pPr>
         <w:ind w:left="360"/>
+        <w:rPr>
+          <w:rFonts w:cstheme="minorHAnsi"/>
+          <w:b/>
+          <w:bCs/>
+          <w:sz w:val="24"/>
+          <w:szCs w:val="24"/>
+        </w:rPr>
+      </w:pPr>
+      <w:r>
+        <w:rPr>
+          <w:rFonts w:asciiTheme="majorHAnsi" w:hAnsiTheme="majorHAnsi" w:cstheme="majorHAnsi"/>
+          <w:sz w:val="28"/>
+          <w:szCs w:val="28"/>
+        </w:rPr>
+        <w:tab/>
+      </w:r>
+      <w:r>
+        <w:rPr>
+          <w:rFonts w:cstheme="minorHAnsi"/>
+          <w:b/>
+          <w:bCs/>
+          <w:sz w:val="24"/>
+          <w:szCs w:val="24"/>
+        </w:rPr>
+        <w:t>Opioid Shipments:</w:t>
+      </w:r>
+    </w:p>
+    <w:p>
+      <w:pPr>
+        <w:ind w:left="720"/>
+        <w:rPr>
+          <w:rFonts w:cstheme="minorHAnsi"/>
+          <w:sz w:val="24"/>
+          <w:szCs w:val="24"/>
+        </w:rPr>
+      </w:pPr>
+      <w:r>
+        <w:rPr>
+          <w:rFonts w:cstheme="minorHAnsi"/>
+          <w:sz w:val="24"/>
+          <w:szCs w:val="24"/>
+        </w:rPr>
+        <w:t xml:space="preserve">Opioid shipments for the state of Florida were </w:t>
+      </w:r>
+      <w:r>
+        <w:rPr>
+          <w:rFonts w:cstheme="minorHAnsi"/>
+          <w:i/>
+          <w:iCs/>
+          <w:sz w:val="24"/>
+          <w:szCs w:val="24"/>
+        </w:rPr>
+        <w:t>increasing</w:t>
+      </w:r>
+      <w:r>
+        <w:rPr>
+          <w:rFonts w:cstheme="minorHAnsi"/>
+          <w:sz w:val="24"/>
+          <w:szCs w:val="24"/>
+        </w:rPr>
+        <w:t xml:space="preserve"> in the years before the policy change and started </w:t>
+      </w:r>
+      <w:r>
+        <w:rPr>
+          <w:rFonts w:cstheme="minorHAnsi"/>
+          <w:i/>
+          <w:iCs/>
+          <w:sz w:val="24"/>
+          <w:szCs w:val="24"/>
+        </w:rPr>
+        <w:t>decreasing</w:t>
+      </w:r>
+      <w:r>
+        <w:rPr>
+          <w:rFonts w:cstheme="minorHAnsi"/>
+          <w:sz w:val="24"/>
+          <w:szCs w:val="24"/>
+        </w:rPr>
+        <w:t xml:space="preserve"> after the policy change.</w:t>
+      </w:r>
+    </w:p>
+    <w:p>
+      <w:pPr>
+        <w:ind w:left="360"/>
+        <w:rPr>
+          <w:rFonts w:asciiTheme="majorHAnsi" w:hAnsiTheme="majorHAnsi" w:cstheme="majorHAnsi"/>
+          <w:sz w:val="28"/>
+          <w:szCs w:val="28"/>
+        </w:rPr>
+      </w:pPr>
+    </w:p>
+    <w:p>
+      <w:pPr>
+        <w:ind w:left="720"/>
+        <w:rPr>
+          <w:rFonts w:cstheme="minorHAnsi"/>
+          <w:sz w:val="24"/>
+          <w:szCs w:val="24"/>
+        </w:rPr>
+      </w:pPr>
+      <w:r>
+        <w:rPr>
+          <w:rFonts w:cstheme="minorHAnsi"/>
+          <w:sz w:val="24"/>
+          <w:szCs w:val="24"/>
+        </w:rPr>
+        <w:t>The response to policy changes related to opioid prescription practices in the states that were analyzed was relatively homogenous; all states saw a leveling out of opioid related death rates after they implemented their policy changes.</w:t>
+      </w:r>
+    </w:p>
+    <w:p>
+      <w:pPr>
+        <w:pStyle w:val="ListParagraph"/>
+        <w:rPr>
+          <w:rFonts w:cstheme="minorHAnsi"/>
+          <w:sz w:val="24"/>
+          <w:szCs w:val="24"/>
+        </w:rPr>
+      </w:pPr>
+      <w:r>
+        <w:rPr>
+          <w:rFonts w:cstheme="minorHAnsi"/>
+          <w:sz w:val="24"/>
+          <w:szCs w:val="24"/>
+        </w:rPr>
+        <w:t xml:space="preserve">The trends for opioid related death rates were not as homogenous for the comparison states though, </w:t>
+      </w:r>
+      <w:r>
+        <w:rPr>
+          <w:rFonts w:cstheme="minorHAnsi"/>
+          <w:sz w:val="24"/>
+          <w:szCs w:val="24"/>
+        </w:rPr>
+        <w:t>and</w:t>
+      </w:r>
+      <w:r>
+        <w:rPr>
+          <w:rFonts w:cstheme="minorHAnsi"/>
+          <w:sz w:val="24"/>
+          <w:szCs w:val="24"/>
+        </w:rPr>
+        <w:t xml:space="preserve"> recommendation</w:t>
+      </w:r>
+      <w:r>
+        <w:rPr>
+          <w:rFonts w:cstheme="minorHAnsi"/>
+          <w:sz w:val="24"/>
+          <w:szCs w:val="24"/>
+        </w:rPr>
+        <w:t>s</w:t>
+      </w:r>
+      <w:r>
+        <w:rPr>
+          <w:rFonts w:cstheme="minorHAnsi"/>
+          <w:sz w:val="24"/>
+          <w:szCs w:val="24"/>
+        </w:rPr>
+        <w:t xml:space="preserve"> for or against policy changes is difficult</w:t>
+      </w:r>
+      <w:r>
+        <w:rPr>
+          <w:rFonts w:cstheme="minorHAnsi"/>
+          <w:sz w:val="24"/>
+          <w:szCs w:val="24"/>
+        </w:rPr>
+        <w:t xml:space="preserve"> should not really be made based on this data alone</w:t>
+      </w:r>
+      <w:r>
+        <w:rPr>
+          <w:rFonts w:cstheme="minorHAnsi"/>
+          <w:sz w:val="24"/>
+          <w:szCs w:val="24"/>
+        </w:rPr>
+        <w:t xml:space="preserve">. </w:t>
+      </w:r>
+    </w:p>
+    <w:p>
+      <w:pPr>
+        <w:pStyle w:val="ListParagraph"/>
+        <w:rPr>
+          <w:rFonts w:cstheme="minorHAnsi"/>
+          <w:sz w:val="24"/>
+          <w:szCs w:val="24"/>
+        </w:rPr>
+      </w:pPr>
+    </w:p>
+    <w:p>
+      <w:pPr>
+        <w:pStyle w:val="ListParagraph"/>
+        <w:rPr>
+          <w:rFonts w:cstheme="minorHAnsi"/>
+          <w:sz w:val="24"/>
+          <w:szCs w:val="24"/>
+        </w:rPr>
+      </w:pPr>
+      <w:r>
+        <w:rPr>
+          <w:rFonts w:cstheme="minorHAnsi"/>
+          <w:sz w:val="24"/>
+          <w:szCs w:val="24"/>
+        </w:rPr>
+        <w:t>Some of the comparison states saw steep increases in opioid related death rates (</w:t>
+      </w:r>
+      <w:proofErr w:type="gramStart"/>
+      <w:r>
+        <w:rPr>
+          <w:rFonts w:cstheme="minorHAnsi"/>
+          <w:sz w:val="24"/>
+          <w:szCs w:val="24"/>
+        </w:rPr>
+        <w:t>e.g.</w:t>
+      </w:r>
+      <w:proofErr w:type="gramEnd"/>
+      <w:r>
+        <w:rPr>
+          <w:rFonts w:cstheme="minorHAnsi"/>
+          <w:sz w:val="24"/>
+          <w:szCs w:val="24"/>
+        </w:rPr>
+        <w:t xml:space="preserve"> Colorado and Mississippi) but others saw a leveling-out or even decline in spite of the fact that they had made no policy changes to opioid prescription practices (e.g. Kansas and Wisconsin).</w:t>
+      </w:r>
+    </w:p>
+    <w:p>
+      <w:pPr>
+        <w:ind w:left="360"/>
+        <w:rPr>
+          <w:rFonts w:asciiTheme="majorHAnsi" w:hAnsiTheme="majorHAnsi" w:cstheme="majorHAnsi"/>
+          <w:sz w:val="28"/>
+          <w:szCs w:val="28"/>
+        </w:rPr>
+      </w:pPr>
+    </w:p>
+    <w:p>
+      <w:pPr>
         <w:rPr>
           <w:rFonts w:asciiTheme="majorHAnsi" w:hAnsiTheme="majorHAnsi" w:cstheme="majorHAnsi"/>
           <w:sz w:val="28"/>
@@ -1866,6 +4907,7 @@
           <w:sz w:val="28"/>
           <w:szCs w:val="28"/>
         </w:rPr>
+        <w:lastRenderedPageBreak/>
         <w:t>Part II – For Policymaker</w:t>
       </w:r>
     </w:p>
@@ -1901,6 +4943,84 @@
     </w:p>
     <w:p>
       <w:pPr>
+        <w:ind w:left="359"/>
+        <w:rPr>
+          <w:rFonts w:cstheme="minorHAnsi"/>
+          <w:sz w:val="24"/>
+          <w:szCs w:val="24"/>
+        </w:rPr>
+      </w:pPr>
+      <w:r>
+        <w:rPr>
+          <w:rFonts w:cstheme="minorHAnsi"/>
+          <w:sz w:val="24"/>
+          <w:szCs w:val="24"/>
+        </w:rPr>
+        <w:t xml:space="preserve">The United States has had an opioid addiction crisis since the early 2000s, initially caused by an over-prescription and over-use of painkillers and then perpetuated by illegal drug use of other opioids such as fentanyl. </w:t>
+      </w:r>
+    </w:p>
+    <w:p>
+      <w:pPr>
+        <w:ind w:left="359"/>
+        <w:rPr>
+          <w:rFonts w:cstheme="minorHAnsi"/>
+          <w:sz w:val="24"/>
+          <w:szCs w:val="24"/>
+        </w:rPr>
+      </w:pPr>
+      <w:r>
+        <w:rPr>
+          <w:rFonts w:cstheme="minorHAnsi"/>
+          <w:sz w:val="24"/>
+          <w:szCs w:val="24"/>
+        </w:rPr>
+        <w:t>M</w:t>
+      </w:r>
+      <w:r>
+        <w:rPr>
+          <w:rFonts w:cstheme="minorHAnsi"/>
+          <w:sz w:val="24"/>
+          <w:szCs w:val="24"/>
+        </w:rPr>
+        <w:t>any states have tried to address these problems by implementing new legislation that tries to limit who can prescribe opioids and by trying to control the flow of opioids from other countries.</w:t>
+      </w:r>
+    </w:p>
+    <w:p>
+      <w:pPr>
+        <w:ind w:left="359"/>
+        <w:rPr>
+          <w:rFonts w:cstheme="minorHAnsi"/>
+          <w:sz w:val="24"/>
+          <w:szCs w:val="24"/>
+        </w:rPr>
+      </w:pPr>
+      <w:r>
+        <w:rPr>
+          <w:rFonts w:cstheme="minorHAnsi"/>
+          <w:sz w:val="24"/>
+          <w:szCs w:val="24"/>
+        </w:rPr>
+        <w:t xml:space="preserve">This project is motivated by the need to evaluate the effects of such policies, so </w:t>
+      </w:r>
+      <w:r>
+        <w:rPr>
+          <w:rFonts w:cstheme="minorHAnsi"/>
+          <w:sz w:val="24"/>
+          <w:szCs w:val="24"/>
+        </w:rPr>
+        <w:t xml:space="preserve">policymakers in </w:t>
+      </w:r>
+      <w:r>
+        <w:rPr>
+          <w:rFonts w:cstheme="minorHAnsi"/>
+          <w:sz w:val="24"/>
+          <w:szCs w:val="24"/>
+        </w:rPr>
+        <w:t>other states may follow successful examples and forego trying to implement policies that have proven unsuccessful in other states.</w:t>
+      </w:r>
+    </w:p>
+    <w:p>
+      <w:pPr>
         <w:pStyle w:val="ListParagraph"/>
         <w:rPr>
           <w:rFonts w:asciiTheme="majorHAnsi" w:hAnsiTheme="majorHAnsi" w:cstheme="majorHAnsi"/>
@@ -1933,13 +5053,47 @@
     </w:p>
     <w:p>
       <w:pPr>
-        <w:pStyle w:val="ListParagraph"/>
-        <w:rPr>
-          <w:rFonts w:asciiTheme="majorHAnsi" w:hAnsiTheme="majorHAnsi" w:cstheme="majorHAnsi"/>
-          <w:sz w:val="28"/>
-          <w:szCs w:val="28"/>
-        </w:rPr>
-      </w:pPr>
+        <w:ind w:left="360"/>
+        <w:rPr>
+          <w:rFonts w:cstheme="minorHAnsi"/>
+          <w:sz w:val="24"/>
+          <w:szCs w:val="24"/>
+        </w:rPr>
+      </w:pPr>
+      <w:r>
+        <w:rPr>
+          <w:rFonts w:cstheme="minorHAnsi"/>
+          <w:sz w:val="24"/>
+          <w:szCs w:val="24"/>
+        </w:rPr>
+        <w:t xml:space="preserve">To analyze the effects of policy changes on opioid related deaths and opioid shipments, three states were evaluated. Florida implemented a policy change in 2010, Texas implemented a policy change in 2007 and Washington did so in 2012. </w:t>
+      </w:r>
+    </w:p>
+    <w:p>
+      <w:pPr>
+        <w:ind w:left="360"/>
+        <w:rPr>
+          <w:rFonts w:cstheme="minorHAnsi"/>
+          <w:sz w:val="24"/>
+          <w:szCs w:val="24"/>
+        </w:rPr>
+      </w:pPr>
+      <w:r>
+        <w:rPr>
+          <w:rFonts w:cstheme="minorHAnsi"/>
+          <w:sz w:val="24"/>
+          <w:szCs w:val="24"/>
+        </w:rPr>
+        <w:t>To control for other factors that may have influenced opioid related death rates, each of the states of interest was compared to three other states, with similar overdose deaths in 2005. These comparison states did not implement policy changes to curb opioid prescriptions or implemented them after 2015</w:t>
+      </w:r>
+      <w:r>
+        <w:rPr>
+          <w:rFonts w:cstheme="minorHAnsi"/>
+          <w:sz w:val="24"/>
+          <w:szCs w:val="24"/>
+        </w:rPr>
+        <w:t>, which is when our observation data ends.</w:t>
+      </w:r>
     </w:p>
     <w:p>
       <w:pPr>
@@ -1983,11 +5137,234 @@
     </w:p>
     <w:p>
       <w:pPr>
-        <w:pStyle w:val="ListParagraph"/>
-        <w:rPr>
-          <w:rFonts w:asciiTheme="majorHAnsi" w:hAnsiTheme="majorHAnsi" w:cstheme="majorHAnsi"/>
-          <w:sz w:val="28"/>
-          <w:szCs w:val="28"/>
+        <w:ind w:left="360"/>
+        <w:rPr>
+          <w:rFonts w:cstheme="minorHAnsi"/>
+          <w:sz w:val="24"/>
+          <w:szCs w:val="24"/>
+        </w:rPr>
+      </w:pPr>
+      <w:r>
+        <w:rPr>
+          <w:rFonts w:cstheme="minorHAnsi"/>
+          <w:sz w:val="24"/>
+          <w:szCs w:val="24"/>
+        </w:rPr>
+        <w:t>To visualize the changes in opioid related death rates before and after the policy changes, plots were created</w:t>
+      </w:r>
+      <w:r>
+        <w:rPr>
+          <w:rFonts w:cstheme="minorHAnsi"/>
+          <w:sz w:val="24"/>
+          <w:szCs w:val="24"/>
+        </w:rPr>
+        <w:t xml:space="preserve"> to show the trends before and after the policy changes in each of the three states of interest and in their comparison states.</w:t>
+      </w:r>
+    </w:p>
+    <w:p>
+      <w:pPr>
+        <w:ind w:left="360"/>
+        <w:rPr>
+          <w:rFonts w:cstheme="minorHAnsi"/>
+          <w:sz w:val="24"/>
+          <w:szCs w:val="24"/>
+        </w:rPr>
+      </w:pPr>
+      <w:r>
+        <w:rPr>
+          <w:rFonts w:cstheme="minorHAnsi"/>
+          <w:sz w:val="24"/>
+          <w:szCs w:val="24"/>
+        </w:rPr>
+        <w:t xml:space="preserve">For Florida and </w:t>
+      </w:r>
+      <w:proofErr w:type="gramStart"/>
+      <w:r>
+        <w:rPr>
+          <w:rFonts w:cstheme="minorHAnsi"/>
+          <w:sz w:val="24"/>
+          <w:szCs w:val="24"/>
+        </w:rPr>
+        <w:t>Texas</w:t>
+      </w:r>
+      <w:proofErr w:type="gramEnd"/>
+      <w:r>
+        <w:rPr>
+          <w:rFonts w:cstheme="minorHAnsi"/>
+          <w:sz w:val="24"/>
+          <w:szCs w:val="24"/>
+        </w:rPr>
+        <w:t xml:space="preserve"> we see a decline in opioid related death rates even before the policy changes, and we also see a clear leveling out of death rates after these states made policy changes regarding opioid prescription practices.</w:t>
+      </w:r>
+    </w:p>
+    <w:p>
+      <w:pPr>
+        <w:ind w:left="360"/>
+        <w:rPr>
+          <w:rFonts w:cstheme="minorHAnsi"/>
+          <w:sz w:val="24"/>
+          <w:szCs w:val="24"/>
+        </w:rPr>
+      </w:pPr>
+      <w:r>
+        <w:rPr>
+          <w:rFonts w:cstheme="minorHAnsi"/>
+          <w:sz w:val="24"/>
+          <w:szCs w:val="24"/>
+        </w:rPr>
+        <w:t>Some of the comparison states (Arizona and Louisiana) for Florida behaved in a similar fashion, even though they did not implement policy changes. The comparison state of Colorado saw a steep increase of opioid related death rates after Florida had made its policy change and seen a leveling out of death rates.</w:t>
+      </w:r>
+    </w:p>
+    <w:p>
+      <w:pPr>
+        <w:pStyle w:val="ListParagraph"/>
+        <w:rPr>
+          <w:rFonts w:cstheme="minorHAnsi"/>
+          <w:sz w:val="24"/>
+          <w:szCs w:val="24"/>
+        </w:rPr>
+      </w:pPr>
+    </w:p>
+    <w:p>
+      <w:pPr>
+        <w:ind w:left="360"/>
+        <w:rPr>
+          <w:rFonts w:cstheme="minorHAnsi"/>
+          <w:sz w:val="24"/>
+          <w:szCs w:val="24"/>
+        </w:rPr>
+      </w:pPr>
+      <w:r>
+        <w:rPr>
+          <w:rFonts w:cstheme="minorHAnsi"/>
+          <w:sz w:val="24"/>
+          <w:szCs w:val="24"/>
+        </w:rPr>
+        <w:lastRenderedPageBreak/>
+        <w:t>T</w:t>
+      </w:r>
+      <w:r>
+        <w:rPr>
+          <w:rFonts w:cstheme="minorHAnsi"/>
+          <w:sz w:val="24"/>
+          <w:szCs w:val="24"/>
+        </w:rPr>
+        <w:t xml:space="preserve">he comparison states for </w:t>
+      </w:r>
+      <w:r>
+        <w:rPr>
+          <w:rFonts w:cstheme="minorHAnsi"/>
+          <w:sz w:val="24"/>
+          <w:szCs w:val="24"/>
+        </w:rPr>
+        <w:t>Texas</w:t>
+      </w:r>
+      <w:r>
+        <w:rPr>
+          <w:rFonts w:cstheme="minorHAnsi"/>
+          <w:sz w:val="24"/>
+          <w:szCs w:val="24"/>
+        </w:rPr>
+        <w:t xml:space="preserve"> </w:t>
+      </w:r>
+      <w:r>
+        <w:rPr>
+          <w:rFonts w:cstheme="minorHAnsi"/>
+          <w:sz w:val="24"/>
+          <w:szCs w:val="24"/>
+        </w:rPr>
+        <w:t xml:space="preserve">did not </w:t>
+      </w:r>
+      <w:r>
+        <w:rPr>
+          <w:rFonts w:cstheme="minorHAnsi"/>
+          <w:sz w:val="24"/>
+          <w:szCs w:val="24"/>
+        </w:rPr>
+        <w:t>behav</w:t>
+      </w:r>
+      <w:r>
+        <w:rPr>
+          <w:rFonts w:cstheme="minorHAnsi"/>
+          <w:sz w:val="24"/>
+          <w:szCs w:val="24"/>
+        </w:rPr>
+        <w:t>e</w:t>
+      </w:r>
+      <w:r>
+        <w:rPr>
+          <w:rFonts w:cstheme="minorHAnsi"/>
+          <w:sz w:val="24"/>
+          <w:szCs w:val="24"/>
+        </w:rPr>
+        <w:t xml:space="preserve"> in a similar fashion, </w:t>
+      </w:r>
+      <w:r>
+        <w:rPr>
+          <w:rFonts w:cstheme="minorHAnsi"/>
+          <w:sz w:val="24"/>
+          <w:szCs w:val="24"/>
+        </w:rPr>
+        <w:t xml:space="preserve">before and after Texas </w:t>
+      </w:r>
+      <w:r>
+        <w:rPr>
+          <w:rFonts w:cstheme="minorHAnsi"/>
+          <w:sz w:val="24"/>
+          <w:szCs w:val="24"/>
+        </w:rPr>
+        <w:t xml:space="preserve">implement </w:t>
+      </w:r>
+      <w:r>
+        <w:rPr>
+          <w:rFonts w:cstheme="minorHAnsi"/>
+          <w:sz w:val="24"/>
+          <w:szCs w:val="24"/>
+        </w:rPr>
+        <w:t xml:space="preserve">its </w:t>
+      </w:r>
+      <w:r>
+        <w:rPr>
+          <w:rFonts w:cstheme="minorHAnsi"/>
+          <w:sz w:val="24"/>
+          <w:szCs w:val="24"/>
+        </w:rPr>
+        <w:t>policy changes.</w:t>
+      </w:r>
+      <w:r>
+        <w:rPr>
+          <w:rFonts w:cstheme="minorHAnsi"/>
+          <w:sz w:val="24"/>
+          <w:szCs w:val="24"/>
+        </w:rPr>
+        <w:t xml:space="preserve"> The death rates for Kansas showed almost no change, even though no policy changes were implemented. The death rates for Mississippi showed a steep increase in death rates over the same </w:t>
+      </w:r>
+      <w:proofErr w:type="gramStart"/>
+      <w:r>
+        <w:rPr>
+          <w:rFonts w:cstheme="minorHAnsi"/>
+          <w:sz w:val="24"/>
+          <w:szCs w:val="24"/>
+        </w:rPr>
+        <w:t>time period</w:t>
+      </w:r>
+      <w:proofErr w:type="gramEnd"/>
+      <w:r>
+        <w:rPr>
+          <w:rFonts w:cstheme="minorHAnsi"/>
+          <w:sz w:val="24"/>
+          <w:szCs w:val="24"/>
+        </w:rPr>
+        <w:t xml:space="preserve"> in which Texas saw a leveling-out of opioid related deaths, while Wisconsin saw a clear decline in death rates over the same time period even though no policy changes were implemented.</w:t>
+      </w:r>
+    </w:p>
+    <w:p>
+      <w:pPr>
+        <w:pStyle w:val="ListParagraph"/>
+        <w:rPr>
+          <w:rFonts w:cstheme="minorHAnsi"/>
+          <w:sz w:val="24"/>
+          <w:szCs w:val="24"/>
         </w:rPr>
       </w:pPr>
     </w:p>
@@ -2037,6 +5414,154 @@
           <w:szCs w:val="28"/>
         </w:rPr>
         <w:t>without using statistical jargon)</w:t>
+      </w:r>
+    </w:p>
+    <w:p>
+      <w:pPr>
+        <w:ind w:left="720"/>
+        <w:rPr>
+          <w:rFonts w:cstheme="minorHAnsi"/>
+          <w:sz w:val="24"/>
+          <w:szCs w:val="24"/>
+        </w:rPr>
+      </w:pPr>
+      <w:r>
+        <w:rPr>
+          <w:rFonts w:cstheme="minorHAnsi"/>
+          <w:sz w:val="24"/>
+          <w:szCs w:val="24"/>
+        </w:rPr>
+        <w:t>The response to policy changes related to opioid prescription practices in the states that were analyzed was relatively homogenous; all states saw a leveling out of opioid related death rates after they implemented their policy changes.</w:t>
+      </w:r>
+    </w:p>
+    <w:p>
+      <w:pPr>
+        <w:pStyle w:val="ListParagraph"/>
+        <w:rPr>
+          <w:rFonts w:cstheme="minorHAnsi"/>
+          <w:sz w:val="24"/>
+          <w:szCs w:val="24"/>
+        </w:rPr>
+      </w:pPr>
+      <w:r>
+        <w:rPr>
+          <w:rFonts w:cstheme="minorHAnsi"/>
+          <w:sz w:val="24"/>
+          <w:szCs w:val="24"/>
+        </w:rPr>
+        <w:t xml:space="preserve">The trends for opioid related death rates were not as homogenous for the comparison states though, so making a clear recommendation for or against policy changes is difficult. </w:t>
+      </w:r>
+    </w:p>
+    <w:p>
+      <w:pPr>
+        <w:pStyle w:val="ListParagraph"/>
+        <w:rPr>
+          <w:rFonts w:cstheme="minorHAnsi"/>
+          <w:sz w:val="24"/>
+          <w:szCs w:val="24"/>
+        </w:rPr>
+      </w:pPr>
+      <w:r>
+        <w:rPr>
+          <w:rFonts w:cstheme="minorHAnsi"/>
+          <w:sz w:val="24"/>
+          <w:szCs w:val="24"/>
+        </w:rPr>
+        <w:t>Some of the comparison states saw steep increases in opioid related death rates (</w:t>
+      </w:r>
+      <w:proofErr w:type="gramStart"/>
+      <w:r>
+        <w:rPr>
+          <w:rFonts w:cstheme="minorHAnsi"/>
+          <w:sz w:val="24"/>
+          <w:szCs w:val="24"/>
+        </w:rPr>
+        <w:t>e.g.</w:t>
+      </w:r>
+      <w:proofErr w:type="gramEnd"/>
+      <w:r>
+        <w:rPr>
+          <w:rFonts w:cstheme="minorHAnsi"/>
+          <w:sz w:val="24"/>
+          <w:szCs w:val="24"/>
+        </w:rPr>
+        <w:t xml:space="preserve"> Colorado and Mississippi) but other</w:t>
+      </w:r>
+      <w:r>
+        <w:rPr>
+          <w:rFonts w:cstheme="minorHAnsi"/>
+          <w:sz w:val="24"/>
+          <w:szCs w:val="24"/>
+        </w:rPr>
+        <w:t>s</w:t>
+      </w:r>
+      <w:r>
+        <w:rPr>
+          <w:rFonts w:cstheme="minorHAnsi"/>
+          <w:sz w:val="24"/>
+          <w:szCs w:val="24"/>
+        </w:rPr>
+        <w:t xml:space="preserve"> saw a leveling-out or even decline in spite of the fact that they had made no policy changes to opioid prescription practices</w:t>
+      </w:r>
+      <w:r>
+        <w:rPr>
+          <w:rFonts w:cstheme="minorHAnsi"/>
+          <w:sz w:val="24"/>
+          <w:szCs w:val="24"/>
+        </w:rPr>
+        <w:t xml:space="preserve"> (e.g. Kansas and Wisconsin)</w:t>
+      </w:r>
+      <w:r>
+        <w:rPr>
+          <w:rFonts w:cstheme="minorHAnsi"/>
+          <w:sz w:val="24"/>
+          <w:szCs w:val="24"/>
+        </w:rPr>
+        <w:t>.</w:t>
+      </w:r>
+    </w:p>
+    <w:p>
+      <w:pPr>
+        <w:pStyle w:val="ListParagraph"/>
+        <w:rPr>
+          <w:rFonts w:cstheme="minorHAnsi"/>
+          <w:sz w:val="24"/>
+          <w:szCs w:val="24"/>
+        </w:rPr>
+      </w:pPr>
+      <w:r>
+        <w:rPr>
+          <w:rFonts w:cstheme="minorHAnsi"/>
+          <w:sz w:val="24"/>
+          <w:szCs w:val="24"/>
+        </w:rPr>
+        <w:t xml:space="preserve">It might be prudent to </w:t>
+      </w:r>
+      <w:proofErr w:type="gramStart"/>
+      <w:r>
+        <w:rPr>
+          <w:rFonts w:cstheme="minorHAnsi"/>
+          <w:sz w:val="24"/>
+          <w:szCs w:val="24"/>
+        </w:rPr>
+        <w:t>take into account</w:t>
+      </w:r>
+      <w:proofErr w:type="gramEnd"/>
+      <w:r>
+        <w:rPr>
+          <w:rFonts w:cstheme="minorHAnsi"/>
+          <w:sz w:val="24"/>
+          <w:szCs w:val="24"/>
+        </w:rPr>
+        <w:t xml:space="preserve"> other factors that may have influenced the opioid related death rates, such as changes to government funded assistance programs for the treatment of addiction</w:t>
+      </w:r>
+      <w:r>
+        <w:rPr>
+          <w:rFonts w:cstheme="minorHAnsi"/>
+          <w:sz w:val="24"/>
+          <w:szCs w:val="24"/>
+        </w:rPr>
+        <w:t>, the expansion of Medicare or changing opioid production and distribution networks.</w:t>
       </w:r>
     </w:p>
     <w:p>

</xml_diff>

<commit_message>
Project report and several supporting files
Project report with more data and graphs for "Policymaker"
</commit_message>
<xml_diff>
--- a/40_docs/Final report Opioid Shipments and Deaths_Team 8.docx
+++ b/40_docs/Final report Opioid Shipments and Deaths_Team 8.docx
@@ -281,25 +281,7 @@
           <w:sz w:val="24"/>
           <w:szCs w:val="24"/>
         </w:rPr>
-        <w:t xml:space="preserve">the data from three states (Florida, </w:t>
-      </w:r>
-      <w:proofErr w:type="gramStart"/>
-      <w:r>
-        <w:rPr>
-          <w:rFonts w:cstheme="minorHAnsi"/>
-          <w:sz w:val="24"/>
-          <w:szCs w:val="24"/>
-        </w:rPr>
-        <w:t>Texas</w:t>
-      </w:r>
-      <w:proofErr w:type="gramEnd"/>
-      <w:r>
-        <w:rPr>
-          <w:rFonts w:cstheme="minorHAnsi"/>
-          <w:sz w:val="24"/>
-          <w:szCs w:val="24"/>
-        </w:rPr>
-        <w:t xml:space="preserve"> and Washington) for our analysis. All three states have data from before they implemented policy changes </w:t>
+        <w:t xml:space="preserve">the data from three states (Florida, Texas and Washington) for our analysis. All three states have data from before they implemented policy changes </w:t>
       </w:r>
       <w:r>
         <w:rPr>
@@ -1387,12 +1369,20 @@
         <w:pStyle w:val="PlainText"/>
         <w:ind w:left="720"/>
         <w:rPr>
-          <w:sz w:val="24"/>
-          <w:szCs w:val="24"/>
-        </w:rPr>
-      </w:pPr>
-      <w:r>
-        <w:rPr>
+          <w:b/>
+          <w:bCs/>
+          <w:i/>
+          <w:iCs/>
+          <w:sz w:val="24"/>
+          <w:szCs w:val="24"/>
+        </w:rPr>
+      </w:pPr>
+      <w:r>
+        <w:rPr>
+          <w:b/>
+          <w:bCs/>
+          <w:i/>
+          <w:iCs/>
           <w:sz w:val="24"/>
           <w:szCs w:val="24"/>
         </w:rPr>
@@ -1400,6 +1390,10 @@
       </w:r>
       <w:r>
         <w:rPr>
+          <w:b/>
+          <w:bCs/>
+          <w:i/>
+          <w:iCs/>
           <w:sz w:val="24"/>
           <w:szCs w:val="24"/>
         </w:rPr>
@@ -1407,6 +1401,10 @@
       </w:r>
       <w:r>
         <w:rPr>
+          <w:b/>
+          <w:bCs/>
+          <w:i/>
+          <w:iCs/>
           <w:sz w:val="24"/>
           <w:szCs w:val="24"/>
         </w:rPr>
@@ -1422,12 +1420,85 @@
           <w:szCs w:val="24"/>
         </w:rPr>
       </w:pPr>
+      <w:r>
+        <w:rPr>
+          <w:sz w:val="24"/>
+          <w:szCs w:val="24"/>
+        </w:rPr>
+        <w:t xml:space="preserve">The Washington Post sifted through nearly 500 million transactions from 2006 through 2014 that are detailed in the </w:t>
+      </w:r>
+      <w:r>
+        <w:rPr>
+          <w:sz w:val="24"/>
+          <w:szCs w:val="24"/>
+        </w:rPr>
+        <w:t>Drug Enforcement Administration’s (</w:t>
+      </w:r>
+      <w:r>
+        <w:rPr>
+          <w:sz w:val="24"/>
+          <w:szCs w:val="24"/>
+        </w:rPr>
+        <w:t>DEA</w:t>
+      </w:r>
+      <w:r>
+        <w:rPr>
+          <w:sz w:val="24"/>
+          <w:szCs w:val="24"/>
+        </w:rPr>
+        <w:t xml:space="preserve">) </w:t>
+      </w:r>
+      <w:r>
+        <w:rPr>
+          <w:sz w:val="24"/>
+          <w:szCs w:val="24"/>
+        </w:rPr>
+        <w:t xml:space="preserve">database and analyzed shipments of oxycodone and hydrocodone pills, which account for three-quarters of the total opioid pill shipments to pharmacies. The Post is making this data available at the county and state levels in order to help the public understand the impact of years of prescription pill shipments on their communities. The entire data is a huge file </w:t>
+      </w:r>
+      <w:r>
+        <w:rPr>
+          <w:sz w:val="24"/>
+          <w:szCs w:val="24"/>
+        </w:rPr>
+        <w:t xml:space="preserve">in </w:t>
+      </w:r>
+      <w:r>
+        <w:rPr>
+          <w:sz w:val="24"/>
+          <w:szCs w:val="24"/>
+        </w:rPr>
+        <w:t>.</w:t>
+      </w:r>
+      <w:r>
+        <w:rPr>
+          <w:sz w:val="24"/>
+          <w:szCs w:val="24"/>
+        </w:rPr>
+        <w:t>tsv</w:t>
+      </w:r>
+      <w:r>
+        <w:rPr>
+          <w:sz w:val="24"/>
+          <w:szCs w:val="24"/>
+        </w:rPr>
+        <w:t xml:space="preserve"> format that is more than 80 GB containing 43 variables.</w:t>
+      </w:r>
     </w:p>
     <w:p>
       <w:pPr>
         <w:pStyle w:val="PlainText"/>
         <w:ind w:left="720"/>
         <w:rPr>
+          <w:sz w:val="24"/>
+          <w:szCs w:val="24"/>
+        </w:rPr>
+      </w:pPr>
+    </w:p>
+    <w:p>
+      <w:pPr>
+        <w:pStyle w:val="PlainText"/>
+        <w:ind w:left="720"/>
+        <w:rPr>
           <w:i/>
           <w:iCs/>
           <w:sz w:val="24"/>
@@ -1453,6 +1524,111 @@
           <w:szCs w:val="24"/>
         </w:rPr>
       </w:pPr>
+      <w:r>
+        <w:rPr>
+          <w:sz w:val="24"/>
+          <w:szCs w:val="24"/>
+        </w:rPr>
+        <w:t xml:space="preserve">For </w:t>
+      </w:r>
+      <w:r>
+        <w:rPr>
+          <w:sz w:val="24"/>
+          <w:szCs w:val="24"/>
+        </w:rPr>
+        <w:t xml:space="preserve">a </w:t>
+      </w:r>
+      <w:r>
+        <w:rPr>
+          <w:sz w:val="24"/>
+          <w:szCs w:val="24"/>
+        </w:rPr>
+        <w:t>dataset this big, there are two ways</w:t>
+      </w:r>
+      <w:r>
+        <w:rPr>
+          <w:sz w:val="24"/>
+          <w:szCs w:val="24"/>
+        </w:rPr>
+        <w:t xml:space="preserve"> of</w:t>
+      </w:r>
+      <w:r>
+        <w:rPr>
+          <w:sz w:val="24"/>
+          <w:szCs w:val="24"/>
+        </w:rPr>
+        <w:t xml:space="preserve"> dealing with it: </w:t>
+      </w:r>
+      <w:r>
+        <w:rPr>
+          <w:sz w:val="24"/>
+          <w:szCs w:val="24"/>
+        </w:rPr>
+        <w:t xml:space="preserve">1) </w:t>
+      </w:r>
+      <w:r>
+        <w:rPr>
+          <w:sz w:val="24"/>
+          <w:szCs w:val="24"/>
+        </w:rPr>
+        <w:t xml:space="preserve">Use </w:t>
+      </w:r>
+      <w:r>
+        <w:rPr>
+          <w:sz w:val="24"/>
+          <w:szCs w:val="24"/>
+        </w:rPr>
+        <w:t xml:space="preserve">the </w:t>
+      </w:r>
+      <w:r>
+        <w:rPr>
+          <w:sz w:val="24"/>
+          <w:szCs w:val="24"/>
+        </w:rPr>
+        <w:t xml:space="preserve">chunking technique in python to read in the data, creating a pandas object, then operate the data in a loop; </w:t>
+      </w:r>
+      <w:r>
+        <w:rPr>
+          <w:sz w:val="24"/>
+          <w:szCs w:val="24"/>
+        </w:rPr>
+        <w:t>2)</w:t>
+      </w:r>
+      <w:r>
+        <w:rPr>
+          <w:sz w:val="24"/>
+          <w:szCs w:val="24"/>
+        </w:rPr>
+        <w:t xml:space="preserve"> separate the data by each state, operate data on the states that we need, then concatenate them back together. </w:t>
+      </w:r>
+      <w:r>
+        <w:rPr>
+          <w:sz w:val="24"/>
+          <w:szCs w:val="24"/>
+        </w:rPr>
+        <w:t>B</w:t>
+      </w:r>
+      <w:r>
+        <w:rPr>
+          <w:sz w:val="24"/>
+          <w:szCs w:val="24"/>
+        </w:rPr>
+        <w:t>oth methods</w:t>
+      </w:r>
+      <w:r>
+        <w:rPr>
+          <w:sz w:val="24"/>
+          <w:szCs w:val="24"/>
+        </w:rPr>
+        <w:t xml:space="preserve"> were tried</w:t>
+      </w:r>
+      <w:r>
+        <w:rPr>
+          <w:sz w:val="24"/>
+          <w:szCs w:val="24"/>
+        </w:rPr>
+        <w:t>, however for the sake of completeness of the data, we decided to use the second method.</w:t>
+      </w:r>
     </w:p>
     <w:p>
       <w:pPr>
@@ -1463,8 +1639,711 @@
           <w:szCs w:val="24"/>
         </w:rPr>
       </w:pPr>
-      <w:r>
-        <w:rPr>
+    </w:p>
+    <w:p>
+      <w:pPr>
+        <w:pStyle w:val="PlainText"/>
+        <w:ind w:left="720"/>
+        <w:rPr>
+          <w:sz w:val="24"/>
+          <w:szCs w:val="24"/>
+        </w:rPr>
+      </w:pPr>
+      <w:r>
+        <w:rPr>
+          <w:sz w:val="24"/>
+          <w:szCs w:val="24"/>
+        </w:rPr>
+        <w:t>Variables that we care</w:t>
+      </w:r>
+      <w:r>
+        <w:rPr>
+          <w:sz w:val="24"/>
+          <w:szCs w:val="24"/>
+        </w:rPr>
+        <w:t xml:space="preserve"> about</w:t>
+      </w:r>
+      <w:r>
+        <w:rPr>
+          <w:sz w:val="24"/>
+          <w:szCs w:val="24"/>
+        </w:rPr>
+        <w:t>:</w:t>
+      </w:r>
+    </w:p>
+    <w:p>
+      <w:pPr>
+        <w:pStyle w:val="PlainText"/>
+        <w:numPr>
+          <w:ilvl w:val="1"/>
+          <w:numId w:val="4"/>
+        </w:numPr>
+        <w:rPr>
+          <w:sz w:val="24"/>
+          <w:szCs w:val="24"/>
+        </w:rPr>
+      </w:pPr>
+      <w:r>
+        <w:rPr>
+          <w:sz w:val="24"/>
+          <w:szCs w:val="24"/>
+        </w:rPr>
+        <w:t>“BUYER_STATE”: State of entity receiving shipments from reporter.</w:t>
+      </w:r>
+    </w:p>
+    <w:p>
+      <w:pPr>
+        <w:pStyle w:val="PlainText"/>
+        <w:numPr>
+          <w:ilvl w:val="1"/>
+          <w:numId w:val="4"/>
+        </w:numPr>
+        <w:rPr>
+          <w:sz w:val="24"/>
+          <w:szCs w:val="24"/>
+        </w:rPr>
+      </w:pPr>
+      <w:r>
+        <w:rPr>
+          <w:sz w:val="24"/>
+          <w:szCs w:val="24"/>
+        </w:rPr>
+        <w:t>“BUYER_COUNTY”: County of entity receiving shipments from reporter.</w:t>
+      </w:r>
+    </w:p>
+    <w:p>
+      <w:pPr>
+        <w:pStyle w:val="PlainText"/>
+        <w:numPr>
+          <w:ilvl w:val="1"/>
+          <w:numId w:val="4"/>
+        </w:numPr>
+        <w:rPr>
+          <w:sz w:val="24"/>
+          <w:szCs w:val="24"/>
+        </w:rPr>
+      </w:pPr>
+      <w:r>
+        <w:rPr>
+          <w:sz w:val="24"/>
+          <w:szCs w:val="24"/>
+        </w:rPr>
+        <w:lastRenderedPageBreak/>
+        <w:t>“TRANSACTION_DATE”: Date shipment occurred</w:t>
+      </w:r>
+    </w:p>
+    <w:p>
+      <w:pPr>
+        <w:pStyle w:val="PlainText"/>
+        <w:numPr>
+          <w:ilvl w:val="1"/>
+          <w:numId w:val="4"/>
+        </w:numPr>
+        <w:rPr>
+          <w:sz w:val="24"/>
+          <w:szCs w:val="24"/>
+        </w:rPr>
+      </w:pPr>
+      <w:r>
+        <w:rPr>
+          <w:sz w:val="24"/>
+          <w:szCs w:val="24"/>
+        </w:rPr>
+        <w:t xml:space="preserve">“MME_Conversion_Factor”: Morphine Milligram Equivalent, or how the specific drug compares to a morphine </w:t>
+      </w:r>
+      <w:r>
+        <w:rPr>
+          <w:sz w:val="24"/>
+          <w:szCs w:val="24"/>
+        </w:rPr>
+        <w:t>equivalent</w:t>
+      </w:r>
+      <w:r>
+        <w:rPr>
+          <w:sz w:val="24"/>
+          <w:szCs w:val="24"/>
+        </w:rPr>
+        <w:t>.</w:t>
+      </w:r>
+    </w:p>
+    <w:p>
+      <w:pPr>
+        <w:pStyle w:val="PlainText"/>
+        <w:numPr>
+          <w:ilvl w:val="1"/>
+          <w:numId w:val="4"/>
+        </w:numPr>
+        <w:rPr>
+          <w:sz w:val="24"/>
+          <w:szCs w:val="24"/>
+        </w:rPr>
+      </w:pPr>
+      <w:r>
+        <w:rPr>
+          <w:sz w:val="24"/>
+          <w:szCs w:val="24"/>
+        </w:rPr>
+        <w:t>“CALC_BASE_WT_IN_GM”: DEA added field indicating the total active weight of the drug in the transaction, in grams.</w:t>
+      </w:r>
+    </w:p>
+    <w:p>
+      <w:pPr>
+        <w:pStyle w:val="PlainText"/>
+        <w:ind w:left="720"/>
+        <w:rPr>
+          <w:sz w:val="24"/>
+          <w:szCs w:val="24"/>
+        </w:rPr>
+      </w:pPr>
+    </w:p>
+    <w:p>
+      <w:pPr>
+        <w:pStyle w:val="PlainText"/>
+        <w:ind w:left="720"/>
+        <w:rPr>
+          <w:sz w:val="24"/>
+          <w:szCs w:val="24"/>
+        </w:rPr>
+      </w:pPr>
+      <w:r>
+        <w:rPr>
+          <w:sz w:val="24"/>
+          <w:szCs w:val="24"/>
+        </w:rPr>
+        <w:t xml:space="preserve">For Florida, as well as the control states Arizona, Colorado and </w:t>
+      </w:r>
+      <w:r>
+        <w:rPr>
+          <w:sz w:val="24"/>
+          <w:szCs w:val="24"/>
+        </w:rPr>
+        <w:t>Louisiana</w:t>
+      </w:r>
+      <w:r>
+        <w:rPr>
+          <w:sz w:val="24"/>
+          <w:szCs w:val="24"/>
+        </w:rPr>
+        <w:t xml:space="preserve">, we first subset the data based on the variables we need: </w:t>
+      </w:r>
+      <w:r>
+        <w:rPr>
+          <w:sz w:val="24"/>
+          <w:szCs w:val="24"/>
+        </w:rPr>
+        <w:t>1) t</w:t>
+      </w:r>
+      <w:r>
+        <w:rPr>
+          <w:sz w:val="24"/>
+          <w:szCs w:val="24"/>
+        </w:rPr>
+        <w:t xml:space="preserve">he buyer’s state and county, </w:t>
+      </w:r>
+      <w:r>
+        <w:rPr>
+          <w:sz w:val="24"/>
+          <w:szCs w:val="24"/>
+        </w:rPr>
+        <w:t>2)</w:t>
+      </w:r>
+      <w:r>
+        <w:rPr>
+          <w:sz w:val="24"/>
+          <w:szCs w:val="24"/>
+        </w:rPr>
+        <w:t xml:space="preserve"> the date for the shipment. In addition, we need a variable to represent the </w:t>
+      </w:r>
+      <w:r>
+        <w:rPr>
+          <w:sz w:val="24"/>
+          <w:szCs w:val="24"/>
+        </w:rPr>
+        <w:t>q</w:t>
+      </w:r>
+      <w:r>
+        <w:rPr>
+          <w:sz w:val="24"/>
+          <w:szCs w:val="24"/>
+        </w:rPr>
+        <w:t xml:space="preserve">uantity of the opioid shipment. This variable can be calculated by using Morphine Milligram Equivalent </w:t>
+      </w:r>
+      <w:r>
+        <w:rPr>
+          <w:sz w:val="24"/>
+          <w:szCs w:val="24"/>
+        </w:rPr>
+        <w:t xml:space="preserve">(MME) </w:t>
+      </w:r>
+      <w:r>
+        <w:rPr>
+          <w:sz w:val="24"/>
+          <w:szCs w:val="24"/>
+        </w:rPr>
+        <w:t>multiplied by the total weight of the drug. Thus</w:t>
+      </w:r>
+      <w:r>
+        <w:rPr>
+          <w:sz w:val="24"/>
+          <w:szCs w:val="24"/>
+        </w:rPr>
+        <w:t>,</w:t>
+      </w:r>
+      <w:r>
+        <w:rPr>
+          <w:sz w:val="24"/>
+          <w:szCs w:val="24"/>
+        </w:rPr>
+        <w:t xml:space="preserve"> we keep these two variables too</w:t>
+      </w:r>
+      <w:r>
+        <w:rPr>
+          <w:sz w:val="24"/>
+          <w:szCs w:val="24"/>
+        </w:rPr>
+        <w:t>.</w:t>
+      </w:r>
+    </w:p>
+    <w:p>
+      <w:pPr>
+        <w:pStyle w:val="PlainText"/>
+        <w:ind w:left="720"/>
+        <w:rPr>
+          <w:sz w:val="24"/>
+          <w:szCs w:val="24"/>
+        </w:rPr>
+      </w:pPr>
+      <w:r>
+        <w:rPr>
+          <w:sz w:val="24"/>
+          <w:szCs w:val="24"/>
+        </w:rPr>
+        <w:t>Next, the validity of the variables</w:t>
+      </w:r>
+      <w:r>
+        <w:rPr>
+          <w:sz w:val="24"/>
+          <w:szCs w:val="24"/>
+        </w:rPr>
+        <w:t xml:space="preserve"> needed to be checked</w:t>
+      </w:r>
+      <w:r>
+        <w:rPr>
+          <w:sz w:val="24"/>
+          <w:szCs w:val="24"/>
+        </w:rPr>
+        <w:t xml:space="preserve">. </w:t>
+      </w:r>
+      <w:r>
+        <w:rPr>
+          <w:sz w:val="24"/>
+          <w:szCs w:val="24"/>
+        </w:rPr>
+        <w:t xml:space="preserve">Wherever there were </w:t>
+      </w:r>
+      <w:r>
+        <w:rPr>
+          <w:sz w:val="24"/>
+          <w:szCs w:val="24"/>
+        </w:rPr>
+        <w:t xml:space="preserve">missing variables, </w:t>
+      </w:r>
+      <w:r>
+        <w:rPr>
+          <w:sz w:val="24"/>
+          <w:szCs w:val="24"/>
+        </w:rPr>
+        <w:t xml:space="preserve">they were </w:t>
+      </w:r>
+      <w:r>
+        <w:rPr>
+          <w:sz w:val="24"/>
+          <w:szCs w:val="24"/>
+        </w:rPr>
+        <w:t xml:space="preserve">checked before dropping to </w:t>
+      </w:r>
+      <w:r>
+        <w:rPr>
+          <w:sz w:val="24"/>
+          <w:szCs w:val="24"/>
+        </w:rPr>
+        <w:t>en</w:t>
+      </w:r>
+      <w:r>
+        <w:rPr>
+          <w:sz w:val="24"/>
+          <w:szCs w:val="24"/>
+        </w:rPr>
+        <w:t xml:space="preserve">sure </w:t>
+      </w:r>
+      <w:r>
+        <w:rPr>
+          <w:sz w:val="24"/>
+          <w:szCs w:val="24"/>
+        </w:rPr>
+        <w:t>useful information</w:t>
+      </w:r>
+      <w:r>
+        <w:rPr>
+          <w:sz w:val="24"/>
+          <w:szCs w:val="24"/>
+        </w:rPr>
+        <w:t xml:space="preserve"> </w:t>
+      </w:r>
+      <w:r>
+        <w:rPr>
+          <w:sz w:val="24"/>
+          <w:szCs w:val="24"/>
+        </w:rPr>
+        <w:t>was</w:t>
+      </w:r>
+      <w:r>
+        <w:rPr>
+          <w:sz w:val="24"/>
+          <w:szCs w:val="24"/>
+        </w:rPr>
+        <w:t xml:space="preserve"> not mistakenly discard</w:t>
+      </w:r>
+      <w:r>
+        <w:rPr>
+          <w:sz w:val="24"/>
+          <w:szCs w:val="24"/>
+        </w:rPr>
+        <w:t>ed</w:t>
+      </w:r>
+      <w:r>
+        <w:rPr>
+          <w:sz w:val="24"/>
+          <w:szCs w:val="24"/>
+        </w:rPr>
+        <w:t>.</w:t>
+      </w:r>
+    </w:p>
+    <w:p>
+      <w:pPr>
+        <w:pStyle w:val="PlainText"/>
+        <w:ind w:left="720"/>
+        <w:rPr>
+          <w:sz w:val="24"/>
+          <w:szCs w:val="24"/>
+        </w:rPr>
+      </w:pPr>
+      <w:r>
+        <w:rPr>
+          <w:sz w:val="24"/>
+          <w:szCs w:val="24"/>
+        </w:rPr>
+        <w:t xml:space="preserve">The TRANSACTION_DATE </w:t>
+      </w:r>
+      <w:r>
+        <w:rPr>
+          <w:sz w:val="24"/>
+          <w:szCs w:val="24"/>
+        </w:rPr>
+        <w:t>wa</w:t>
+      </w:r>
+      <w:r>
+        <w:rPr>
+          <w:sz w:val="24"/>
+          <w:szCs w:val="24"/>
+        </w:rPr>
+        <w:t>s not in the format that we want</w:t>
+      </w:r>
+      <w:r>
+        <w:rPr>
+          <w:sz w:val="24"/>
+          <w:szCs w:val="24"/>
+        </w:rPr>
+        <w:t>ed</w:t>
+      </w:r>
+      <w:r>
+        <w:rPr>
+          <w:sz w:val="24"/>
+          <w:szCs w:val="24"/>
+        </w:rPr>
+        <w:t xml:space="preserve">. So </w:t>
+      </w:r>
+      <w:r>
+        <w:rPr>
+          <w:sz w:val="24"/>
+          <w:szCs w:val="24"/>
+        </w:rPr>
+        <w:t>it was</w:t>
+      </w:r>
+      <w:r>
+        <w:rPr>
+          <w:sz w:val="24"/>
+          <w:szCs w:val="24"/>
+        </w:rPr>
+        <w:t xml:space="preserve"> converted</w:t>
+      </w:r>
+      <w:r>
+        <w:rPr>
+          <w:sz w:val="24"/>
+          <w:szCs w:val="24"/>
+        </w:rPr>
+        <w:t xml:space="preserve"> to</w:t>
+      </w:r>
+      <w:r>
+        <w:rPr>
+          <w:sz w:val="24"/>
+          <w:szCs w:val="24"/>
+        </w:rPr>
+        <w:t xml:space="preserve"> to the python date variable and the year for each transaction</w:t>
+      </w:r>
+      <w:r>
+        <w:rPr>
+          <w:sz w:val="24"/>
+          <w:szCs w:val="24"/>
+        </w:rPr>
+        <w:t xml:space="preserve"> was </w:t>
+      </w:r>
+      <w:r>
+        <w:rPr>
+          <w:sz w:val="24"/>
+          <w:szCs w:val="24"/>
+        </w:rPr>
+        <w:t>extracted</w:t>
+      </w:r>
+      <w:r>
+        <w:rPr>
+          <w:sz w:val="24"/>
+          <w:szCs w:val="24"/>
+        </w:rPr>
+        <w:t xml:space="preserve"> from that</w:t>
+      </w:r>
+      <w:r>
+        <w:rPr>
+          <w:sz w:val="24"/>
+          <w:szCs w:val="24"/>
+        </w:rPr>
+        <w:t>.</w:t>
+      </w:r>
+    </w:p>
+    <w:p>
+      <w:pPr>
+        <w:pStyle w:val="PlainText"/>
+        <w:ind w:left="720"/>
+        <w:rPr>
+          <w:sz w:val="24"/>
+          <w:szCs w:val="24"/>
+        </w:rPr>
+      </w:pPr>
+    </w:p>
+    <w:p>
+      <w:pPr>
+        <w:pStyle w:val="PlainText"/>
+        <w:ind w:left="720"/>
+        <w:rPr>
+          <w:sz w:val="24"/>
+          <w:szCs w:val="24"/>
+        </w:rPr>
+      </w:pPr>
+      <w:r>
+        <w:rPr>
+          <w:sz w:val="24"/>
+          <w:szCs w:val="24"/>
+        </w:rPr>
+        <w:t xml:space="preserve">Finally, </w:t>
+      </w:r>
+      <w:r>
+        <w:rPr>
+          <w:sz w:val="24"/>
+          <w:szCs w:val="24"/>
+        </w:rPr>
+        <w:t xml:space="preserve">the </w:t>
+      </w:r>
+      <w:r>
+        <w:rPr>
+          <w:sz w:val="24"/>
+          <w:szCs w:val="24"/>
+        </w:rPr>
+        <w:t xml:space="preserve">data frame </w:t>
+      </w:r>
+      <w:r>
+        <w:rPr>
+          <w:sz w:val="24"/>
+          <w:szCs w:val="24"/>
+        </w:rPr>
+        <w:t xml:space="preserve">was </w:t>
+      </w:r>
+      <w:r>
+        <w:rPr>
+          <w:sz w:val="24"/>
+          <w:szCs w:val="24"/>
+        </w:rPr>
+        <w:t>grouped by county</w:t>
+      </w:r>
+      <w:r>
+        <w:rPr>
+          <w:sz w:val="24"/>
+          <w:szCs w:val="24"/>
+        </w:rPr>
+        <w:t xml:space="preserve"> and </w:t>
+      </w:r>
+      <w:r>
+        <w:rPr>
+          <w:sz w:val="24"/>
+          <w:szCs w:val="24"/>
+        </w:rPr>
+        <w:t>year level (identical to our overdose death data and population data)</w:t>
+      </w:r>
+      <w:r>
+        <w:rPr>
+          <w:sz w:val="24"/>
+          <w:szCs w:val="24"/>
+        </w:rPr>
+        <w:t>. T</w:t>
+      </w:r>
+      <w:r>
+        <w:rPr>
+          <w:sz w:val="24"/>
+          <w:szCs w:val="24"/>
+        </w:rPr>
+        <w:t>he quantity of the opioid shipment</w:t>
+      </w:r>
+      <w:r>
+        <w:rPr>
+          <w:sz w:val="24"/>
+          <w:szCs w:val="24"/>
+        </w:rPr>
+        <w:t xml:space="preserve"> was calculated</w:t>
+      </w:r>
+      <w:r>
+        <w:rPr>
+          <w:sz w:val="24"/>
+          <w:szCs w:val="24"/>
+        </w:rPr>
+        <w:t>, naming the result “MME”</w:t>
+      </w:r>
+      <w:r>
+        <w:rPr>
+          <w:sz w:val="24"/>
+          <w:szCs w:val="24"/>
+        </w:rPr>
+        <w:t xml:space="preserve">, </w:t>
+      </w:r>
+      <w:r>
+        <w:rPr>
+          <w:sz w:val="24"/>
+          <w:szCs w:val="24"/>
+        </w:rPr>
+        <w:t xml:space="preserve">and the data </w:t>
+      </w:r>
+      <w:r>
+        <w:rPr>
+          <w:sz w:val="24"/>
+          <w:szCs w:val="24"/>
+        </w:rPr>
+        <w:t xml:space="preserve">was subset </w:t>
+      </w:r>
+      <w:r>
+        <w:rPr>
+          <w:sz w:val="24"/>
+          <w:szCs w:val="24"/>
+        </w:rPr>
+        <w:t>for the last time using variables that we want</w:t>
+      </w:r>
+      <w:r>
+        <w:rPr>
+          <w:sz w:val="24"/>
+          <w:szCs w:val="24"/>
+        </w:rPr>
+        <w:t>ed</w:t>
+      </w:r>
+      <w:r>
+        <w:rPr>
+          <w:sz w:val="24"/>
+          <w:szCs w:val="24"/>
+        </w:rPr>
+        <w:t xml:space="preserve"> to keep for merging.</w:t>
+      </w:r>
+      <w:r>
+        <w:rPr>
+          <w:sz w:val="24"/>
+          <w:szCs w:val="24"/>
+        </w:rPr>
+        <w:t xml:space="preserve"> The merge w</w:t>
+      </w:r>
+      <w:r>
+        <w:rPr>
+          <w:sz w:val="24"/>
+          <w:szCs w:val="24"/>
+        </w:rPr>
+        <w:t>a</w:t>
+      </w:r>
+      <w:r>
+        <w:rPr>
+          <w:sz w:val="24"/>
+          <w:szCs w:val="24"/>
+        </w:rPr>
+        <w:t>s achieved via a</w:t>
+      </w:r>
+      <w:r>
+        <w:rPr>
+          <w:sz w:val="24"/>
+          <w:szCs w:val="24"/>
+        </w:rPr>
+        <w:t xml:space="preserve"> function concatenating the data sets </w:t>
+      </w:r>
+      <w:r>
+        <w:rPr>
+          <w:sz w:val="24"/>
+          <w:szCs w:val="24"/>
+        </w:rPr>
+        <w:t>together and</w:t>
+      </w:r>
+      <w:r>
+        <w:rPr>
+          <w:sz w:val="24"/>
+          <w:szCs w:val="24"/>
+        </w:rPr>
+        <w:t xml:space="preserve"> merg</w:t>
+      </w:r>
+      <w:r>
+        <w:rPr>
+          <w:sz w:val="24"/>
+          <w:szCs w:val="24"/>
+        </w:rPr>
+        <w:t>ing</w:t>
+      </w:r>
+      <w:r>
+        <w:rPr>
+          <w:sz w:val="24"/>
+          <w:szCs w:val="24"/>
+        </w:rPr>
+        <w:t xml:space="preserve"> them to the death-rate-population data.</w:t>
+      </w:r>
+    </w:p>
+    <w:p>
+      <w:pPr>
+        <w:pStyle w:val="PlainText"/>
+        <w:ind w:left="720"/>
+        <w:rPr>
+          <w:sz w:val="24"/>
+          <w:szCs w:val="24"/>
+        </w:rPr>
+      </w:pPr>
+    </w:p>
+    <w:p>
+      <w:pPr>
+        <w:pStyle w:val="PlainText"/>
+        <w:ind w:left="720"/>
+        <w:rPr>
+          <w:b/>
+          <w:bCs/>
+          <w:i/>
+          <w:iCs/>
+          <w:sz w:val="24"/>
+          <w:szCs w:val="24"/>
+        </w:rPr>
+      </w:pPr>
+      <w:r>
+        <w:rPr>
+          <w:b/>
+          <w:bCs/>
+          <w:i/>
+          <w:iCs/>
           <w:sz w:val="24"/>
           <w:szCs w:val="24"/>
         </w:rPr>
@@ -1472,6 +2351,10 @@
       </w:r>
       <w:r>
         <w:rPr>
+          <w:b/>
+          <w:bCs/>
+          <w:i/>
+          <w:iCs/>
           <w:sz w:val="24"/>
           <w:szCs w:val="24"/>
         </w:rPr>
@@ -1479,6 +2362,10 @@
       </w:r>
       <w:r>
         <w:rPr>
+          <w:b/>
+          <w:bCs/>
+          <w:i/>
+          <w:iCs/>
           <w:sz w:val="24"/>
           <w:szCs w:val="24"/>
         </w:rPr>
@@ -1627,23 +2514,7 @@
           <w:sz w:val="24"/>
           <w:szCs w:val="24"/>
         </w:rPr>
-        <w:t xml:space="preserve"> column also includes its state name. </w:t>
-      </w:r>
-      <w:proofErr w:type="gramStart"/>
-      <w:r>
-        <w:rPr>
-          <w:sz w:val="24"/>
-          <w:szCs w:val="24"/>
-        </w:rPr>
-        <w:t>In order to</w:t>
-      </w:r>
-      <w:proofErr w:type="gramEnd"/>
-      <w:r>
-        <w:rPr>
-          <w:sz w:val="24"/>
-          <w:szCs w:val="24"/>
-        </w:rPr>
-        <w:t xml:space="preserve"> merge the population dataset with the overdose death one, a little string manipulation need</w:t>
+        <w:t xml:space="preserve"> column also includes its state name. In order to merge the population dataset with the overdose death one, a little string manipulation need</w:t>
       </w:r>
       <w:r>
         <w:rPr>
@@ -1724,6 +2595,16 @@
         <w:pStyle w:val="PlainText"/>
         <w:ind w:left="720"/>
         <w:rPr>
+          <w:sz w:val="24"/>
+          <w:szCs w:val="24"/>
+        </w:rPr>
+      </w:pPr>
+    </w:p>
+    <w:p>
+      <w:pPr>
+        <w:pStyle w:val="PlainText"/>
+        <w:ind w:left="720"/>
+        <w:rPr>
           <w:i/>
           <w:iCs/>
           <w:sz w:val="24"/>
@@ -1737,7 +2618,6 @@
           <w:sz w:val="24"/>
           <w:szCs w:val="24"/>
         </w:rPr>
-        <w:lastRenderedPageBreak/>
         <w:t>Issues related to data cleaning:</w:t>
       </w:r>
     </w:p>
@@ -1750,6 +2630,105 @@
           <w:szCs w:val="24"/>
         </w:rPr>
       </w:pPr>
+      <w:r>
+        <w:rPr>
+          <w:sz w:val="24"/>
+          <w:szCs w:val="24"/>
+        </w:rPr>
+        <w:t>For merging the overdose death dataset, the first problem we encountered was that each year’s data was store in different files. Luckily, since all files have similar file name</w:t>
+      </w:r>
+      <w:r>
+        <w:rPr>
+          <w:sz w:val="24"/>
+          <w:szCs w:val="24"/>
+        </w:rPr>
+        <w:t>s</w:t>
+      </w:r>
+      <w:r>
+        <w:rPr>
+          <w:sz w:val="24"/>
+          <w:szCs w:val="24"/>
+        </w:rPr>
+        <w:t>, a simple for-loop with year as the variable</w:t>
+      </w:r>
+      <w:r>
+        <w:rPr>
+          <w:sz w:val="24"/>
+          <w:szCs w:val="24"/>
+        </w:rPr>
+        <w:t xml:space="preserve"> could</w:t>
+      </w:r>
+      <w:r>
+        <w:rPr>
+          <w:sz w:val="24"/>
+          <w:szCs w:val="24"/>
+        </w:rPr>
+        <w:t xml:space="preserve"> solve this problem. After loading the </w:t>
+      </w:r>
+      <w:r>
+        <w:rPr>
+          <w:sz w:val="24"/>
+          <w:szCs w:val="24"/>
+        </w:rPr>
+        <w:lastRenderedPageBreak/>
+        <w:t xml:space="preserve">data, we first performed </w:t>
+      </w:r>
+      <w:r>
+        <w:rPr>
+          <w:sz w:val="24"/>
+          <w:szCs w:val="24"/>
+        </w:rPr>
+        <w:t xml:space="preserve">a </w:t>
+      </w:r>
+      <w:r>
+        <w:rPr>
+          <w:sz w:val="24"/>
+          <w:szCs w:val="24"/>
+        </w:rPr>
+        <w:t xml:space="preserve">basic data validity check for null or abnormal values. Then, while checking for missing values, we noticed that the number of unique counties in the dataset does not match the actual county number. </w:t>
+      </w:r>
+      <w:r>
+        <w:rPr>
+          <w:sz w:val="24"/>
+          <w:szCs w:val="24"/>
+        </w:rPr>
+        <w:t>The difference was caused by the fact that t</w:t>
+      </w:r>
+      <w:r>
+        <w:rPr>
+          <w:sz w:val="24"/>
+          <w:szCs w:val="24"/>
+        </w:rPr>
+        <w:t xml:space="preserve">here was no overdose death </w:t>
+      </w:r>
+      <w:r>
+        <w:rPr>
+          <w:sz w:val="24"/>
+          <w:szCs w:val="24"/>
+        </w:rPr>
+        <w:t>reported in several</w:t>
+      </w:r>
+      <w:r>
+        <w:rPr>
+          <w:sz w:val="24"/>
+          <w:szCs w:val="24"/>
+        </w:rPr>
+        <w:t xml:space="preserve"> counties for that year. Finally, for this dataset, we selected </w:t>
+      </w:r>
+      <w:r>
+        <w:rPr>
+          <w:sz w:val="24"/>
+          <w:szCs w:val="24"/>
+        </w:rPr>
+        <w:t xml:space="preserve">the </w:t>
+      </w:r>
+      <w:r>
+        <w:rPr>
+          <w:sz w:val="24"/>
+          <w:szCs w:val="24"/>
+        </w:rPr>
+        <w:t>“County” column as out primary key, “Year”, “Drug/Alcohol Induced Cause”, and “Death” for future use.</w:t>
+      </w:r>
     </w:p>
     <w:p>
       <w:pPr>
@@ -1760,12 +2739,172 @@
           <w:szCs w:val="24"/>
         </w:rPr>
       </w:pPr>
-      <w:r>
-        <w:rPr>
+    </w:p>
+    <w:p>
+      <w:pPr>
+        <w:pStyle w:val="PlainText"/>
+        <w:ind w:left="720"/>
+        <w:rPr>
+          <w:sz w:val="24"/>
+          <w:szCs w:val="24"/>
+        </w:rPr>
+      </w:pPr>
+      <w:r>
+        <w:rPr>
+          <w:sz w:val="24"/>
+          <w:szCs w:val="24"/>
+        </w:rPr>
+        <w:t xml:space="preserve">The data </w:t>
+      </w:r>
+      <w:r>
+        <w:rPr>
+          <w:sz w:val="24"/>
+          <w:szCs w:val="24"/>
+        </w:rPr>
+        <w:t>from the official US Census website</w:t>
+      </w:r>
+      <w:r>
+        <w:rPr>
+          <w:sz w:val="24"/>
+          <w:szCs w:val="24"/>
+        </w:rPr>
+        <w:t xml:space="preserve"> </w:t>
+      </w:r>
+      <w:r>
+        <w:rPr>
+          <w:sz w:val="24"/>
+          <w:szCs w:val="24"/>
+        </w:rPr>
+        <w:t>in the</w:t>
+      </w:r>
+      <w:r>
+        <w:rPr>
+          <w:sz w:val="24"/>
+          <w:szCs w:val="24"/>
+        </w:rPr>
+        <w:t xml:space="preserve"> range from 2000 to 2019 was split into two 10-year time period</w:t>
+      </w:r>
+      <w:r>
+        <w:rPr>
+          <w:sz w:val="24"/>
+          <w:szCs w:val="24"/>
+        </w:rPr>
+        <w:t>s</w:t>
+      </w:r>
+      <w:r>
+        <w:rPr>
+          <w:sz w:val="24"/>
+          <w:szCs w:val="24"/>
+        </w:rPr>
+        <w:t>, and the data for each state were stored in separate files. After manually downloading each target state’s data, we found out that each file contain</w:t>
+      </w:r>
+      <w:r>
+        <w:rPr>
+          <w:sz w:val="24"/>
+          <w:szCs w:val="24"/>
+        </w:rPr>
+        <w:t>ed</w:t>
+      </w:r>
+      <w:r>
+        <w:rPr>
+          <w:sz w:val="24"/>
+          <w:szCs w:val="24"/>
+        </w:rPr>
+        <w:t xml:space="preserve"> several documentation rows and </w:t>
+      </w:r>
+      <w:r>
+        <w:rPr>
+          <w:sz w:val="24"/>
+          <w:szCs w:val="24"/>
+        </w:rPr>
+        <w:t>c</w:t>
+      </w:r>
+      <w:r>
+        <w:rPr>
+          <w:sz w:val="24"/>
+          <w:szCs w:val="24"/>
+        </w:rPr>
+        <w:t xml:space="preserve">olumns </w:t>
+      </w:r>
+      <w:r>
+        <w:rPr>
+          <w:sz w:val="24"/>
+          <w:szCs w:val="24"/>
+        </w:rPr>
+        <w:t xml:space="preserve">that were not of interest to us, </w:t>
+      </w:r>
+      <w:r>
+        <w:rPr>
+          <w:sz w:val="24"/>
+          <w:szCs w:val="24"/>
+        </w:rPr>
+        <w:t xml:space="preserve">like income summary. We first thought that we could manually modify these files by deleting certain parts of the data, but it was not reasonable to repeat the same process for over 20 files. So, we wrote some automated scripts to modify the data format in these files and to only leave county-year observation. Another problem we encountered was that </w:t>
+      </w:r>
+      <w:r>
+        <w:rPr>
+          <w:sz w:val="24"/>
+          <w:szCs w:val="24"/>
+        </w:rPr>
+        <w:t xml:space="preserve">the </w:t>
+      </w:r>
+      <w:r>
+        <w:rPr>
+          <w:sz w:val="24"/>
+          <w:szCs w:val="24"/>
+        </w:rPr>
+        <w:t>dataset from 2000 to 2009 was stored in the xls format, so in our automated scripts, we had to have two functions for both xls and xlsx format.</w:t>
+      </w:r>
+    </w:p>
+    <w:p>
+      <w:pPr>
+        <w:pStyle w:val="PlainText"/>
+        <w:ind w:left="720"/>
+        <w:rPr>
+          <w:sz w:val="24"/>
+          <w:szCs w:val="24"/>
+        </w:rPr>
+      </w:pPr>
+    </w:p>
+    <w:p>
+      <w:pPr>
+        <w:pStyle w:val="PlainText"/>
+        <w:ind w:left="720"/>
+        <w:rPr>
+          <w:b/>
+          <w:bCs/>
+          <w:i/>
+          <w:iCs/>
+          <w:sz w:val="24"/>
+          <w:szCs w:val="24"/>
+        </w:rPr>
+      </w:pPr>
+      <w:r>
+        <w:rPr>
+          <w:b/>
+          <w:bCs/>
+          <w:i/>
+          <w:iCs/>
           <w:sz w:val="24"/>
           <w:szCs w:val="24"/>
         </w:rPr>
         <w:t>Shipment data:</w:t>
+      </w:r>
+    </w:p>
+    <w:p>
+      <w:pPr>
+        <w:pStyle w:val="PlainText"/>
+        <w:ind w:left="720"/>
+        <w:rPr>
+          <w:sz w:val="24"/>
+          <w:szCs w:val="24"/>
+        </w:rPr>
+      </w:pPr>
+      <w:r>
+        <w:rPr>
+          <w:sz w:val="24"/>
+          <w:szCs w:val="24"/>
+        </w:rPr>
+        <w:t>The shipment data was part of the original dataset as described above.</w:t>
       </w:r>
     </w:p>
     <w:p>
@@ -1922,31 +3061,7 @@
           <w:sz w:val="24"/>
           <w:szCs w:val="24"/>
         </w:rPr>
-        <w:t>. The state of interest is always depicted in blue/purple</w:t>
-      </w:r>
-      <w:r>
-        <w:rPr>
-          <w:rFonts w:cstheme="minorHAnsi"/>
-          <w:sz w:val="24"/>
-          <w:szCs w:val="24"/>
-        </w:rPr>
-        <w:t>,</w:t>
-      </w:r>
-      <w:r>
-        <w:rPr>
-          <w:rFonts w:cstheme="minorHAnsi"/>
-          <w:sz w:val="24"/>
-          <w:szCs w:val="24"/>
-        </w:rPr>
-        <w:t xml:space="preserve"> the</w:t>
-      </w:r>
-      <w:r>
-        <w:rPr>
-          <w:rFonts w:cstheme="minorHAnsi"/>
-          <w:sz w:val="24"/>
-          <w:szCs w:val="24"/>
-        </w:rPr>
-        <w:t xml:space="preserve"> comparison states as different colors</w:t>
+        <w:t>. The state of interest is always depicted in blue/purple, the comparison states as different colors</w:t>
       </w:r>
       <w:r>
         <w:rPr>
@@ -1970,6 +3085,7 @@
         <w:rPr>
           <w:noProof/>
         </w:rPr>
+        <w:lastRenderedPageBreak/>
         <w:drawing>
           <wp:inline distT="0" distB="0" distL="0" distR="0" wp14:anchorId="2F33B7F8" wp14:editId="17C6AE26">
             <wp:extent cx="4448810" cy="3467100"/>
@@ -2065,73 +3181,12 @@
           <w:szCs w:val="24"/>
         </w:rPr>
       </w:pPr>
-    </w:p>
-    <w:p>
-      <w:pPr>
-        <w:pStyle w:val="ListParagraph"/>
-        <w:rPr>
-          <w:rFonts w:cstheme="minorHAnsi"/>
-          <w:sz w:val="24"/>
-          <w:szCs w:val="24"/>
-        </w:rPr>
-      </w:pPr>
-    </w:p>
-    <w:p>
-      <w:pPr>
-        <w:pStyle w:val="ListParagraph"/>
-        <w:rPr>
-          <w:rFonts w:cstheme="minorHAnsi"/>
-          <w:sz w:val="24"/>
-          <w:szCs w:val="24"/>
-        </w:rPr>
-      </w:pPr>
-    </w:p>
-    <w:p>
-      <w:pPr>
-        <w:pStyle w:val="ListParagraph"/>
-        <w:rPr>
-          <w:rFonts w:cstheme="minorHAnsi"/>
-          <w:sz w:val="24"/>
-          <w:szCs w:val="24"/>
-        </w:rPr>
-      </w:pPr>
-    </w:p>
-    <w:p>
-      <w:pPr>
-        <w:pStyle w:val="ListParagraph"/>
-        <w:rPr>
-          <w:rFonts w:cstheme="minorHAnsi"/>
-          <w:sz w:val="24"/>
-          <w:szCs w:val="24"/>
-        </w:rPr>
-      </w:pPr>
-    </w:p>
-    <w:p>
-      <w:pPr>
-        <w:pStyle w:val="ListParagraph"/>
-        <w:rPr>
-          <w:rFonts w:cstheme="minorHAnsi"/>
-          <w:sz w:val="24"/>
-          <w:szCs w:val="24"/>
-        </w:rPr>
-      </w:pPr>
-    </w:p>
-    <w:p>
-      <w:pPr>
-        <w:pStyle w:val="ListParagraph"/>
-        <w:rPr>
-          <w:rFonts w:cstheme="minorHAnsi"/>
-          <w:sz w:val="24"/>
-          <w:szCs w:val="24"/>
-        </w:rPr>
-      </w:pPr>
-      <w:r>
-        <w:rPr>
-          <w:rFonts w:cstheme="minorHAnsi"/>
-          <w:sz w:val="24"/>
-          <w:szCs w:val="24"/>
-        </w:rPr>
-        <w:lastRenderedPageBreak/>
+      <w:r>
+        <w:rPr>
+          <w:rFonts w:cstheme="minorHAnsi"/>
+          <w:sz w:val="24"/>
+          <w:szCs w:val="24"/>
+        </w:rPr>
         <w:t>Arizona:</w:t>
       </w:r>
     </w:p>
@@ -2207,12 +3262,33 @@
           <w:szCs w:val="24"/>
         </w:rPr>
       </w:pPr>
-      <w:r>
-        <w:rPr>
-          <w:rFonts w:cstheme="minorHAnsi"/>
-          <w:sz w:val="24"/>
-          <w:szCs w:val="24"/>
-        </w:rPr>
+    </w:p>
+    <w:p>
+      <w:pPr>
+        <w:pStyle w:val="ListParagraph"/>
+        <w:rPr>
+          <w:rFonts w:cstheme="minorHAnsi"/>
+          <w:sz w:val="24"/>
+          <w:szCs w:val="24"/>
+        </w:rPr>
+      </w:pPr>
+    </w:p>
+    <w:p>
+      <w:pPr>
+        <w:pStyle w:val="ListParagraph"/>
+        <w:rPr>
+          <w:rFonts w:cstheme="minorHAnsi"/>
+          <w:sz w:val="24"/>
+          <w:szCs w:val="24"/>
+        </w:rPr>
+      </w:pPr>
+      <w:r>
+        <w:rPr>
+          <w:rFonts w:cstheme="minorHAnsi"/>
+          <w:sz w:val="24"/>
+          <w:szCs w:val="24"/>
+        </w:rPr>
+        <w:lastRenderedPageBreak/>
         <w:t>Colorado:</w:t>
       </w:r>
     </w:p>
@@ -2320,7 +3396,6 @@
         <w:rPr>
           <w:noProof/>
         </w:rPr>
-        <w:lastRenderedPageBreak/>
         <w:drawing>
           <wp:inline distT="0" distB="0" distL="0" distR="0" wp14:anchorId="2A223454" wp14:editId="732522D7">
             <wp:extent cx="4448810" cy="3467100"/>
@@ -2428,6 +3503,7 @@
         <w:rPr>
           <w:noProof/>
         </w:rPr>
+        <w:lastRenderedPageBreak/>
         <w:drawing>
           <wp:inline distT="0" distB="0" distL="0" distR="0" wp14:anchorId="4864F310" wp14:editId="0C2C4E21">
             <wp:extent cx="4448810" cy="3467100"/>
@@ -2523,16 +3599,6 @@
           <w:szCs w:val="24"/>
         </w:rPr>
       </w:pPr>
-    </w:p>
-    <w:p>
-      <w:pPr>
-        <w:pStyle w:val="ListParagraph"/>
-        <w:rPr>
-          <w:rFonts w:cstheme="minorHAnsi"/>
-          <w:sz w:val="24"/>
-          <w:szCs w:val="24"/>
-        </w:rPr>
-      </w:pPr>
       <w:r>
         <w:rPr>
           <w:rFonts w:cstheme="minorHAnsi"/>
@@ -2614,12 +3680,33 @@
           <w:szCs w:val="24"/>
         </w:rPr>
       </w:pPr>
-      <w:r>
-        <w:rPr>
-          <w:rFonts w:cstheme="minorHAnsi"/>
-          <w:sz w:val="24"/>
-          <w:szCs w:val="24"/>
-        </w:rPr>
+    </w:p>
+    <w:p>
+      <w:pPr>
+        <w:pStyle w:val="ListParagraph"/>
+        <w:rPr>
+          <w:rFonts w:cstheme="minorHAnsi"/>
+          <w:sz w:val="24"/>
+          <w:szCs w:val="24"/>
+        </w:rPr>
+      </w:pPr>
+    </w:p>
+    <w:p>
+      <w:pPr>
+        <w:pStyle w:val="ListParagraph"/>
+        <w:rPr>
+          <w:rFonts w:cstheme="minorHAnsi"/>
+          <w:sz w:val="24"/>
+          <w:szCs w:val="24"/>
+        </w:rPr>
+      </w:pPr>
+      <w:r>
+        <w:rPr>
+          <w:rFonts w:cstheme="minorHAnsi"/>
+          <w:sz w:val="24"/>
+          <w:szCs w:val="24"/>
+        </w:rPr>
+        <w:lastRenderedPageBreak/>
         <w:t>Mississippi:</w:t>
       </w:r>
     </w:p>
@@ -2695,46 +3782,6 @@
           <w:szCs w:val="24"/>
         </w:rPr>
       </w:pPr>
-    </w:p>
-    <w:p>
-      <w:pPr>
-        <w:pStyle w:val="ListParagraph"/>
-        <w:rPr>
-          <w:rFonts w:cstheme="minorHAnsi"/>
-          <w:sz w:val="24"/>
-          <w:szCs w:val="24"/>
-        </w:rPr>
-      </w:pPr>
-    </w:p>
-    <w:p>
-      <w:pPr>
-        <w:pStyle w:val="ListParagraph"/>
-        <w:rPr>
-          <w:rFonts w:cstheme="minorHAnsi"/>
-          <w:sz w:val="24"/>
-          <w:szCs w:val="24"/>
-        </w:rPr>
-      </w:pPr>
-    </w:p>
-    <w:p>
-      <w:pPr>
-        <w:pStyle w:val="ListParagraph"/>
-        <w:rPr>
-          <w:rFonts w:cstheme="minorHAnsi"/>
-          <w:sz w:val="24"/>
-          <w:szCs w:val="24"/>
-        </w:rPr>
-      </w:pPr>
-    </w:p>
-    <w:p>
-      <w:pPr>
-        <w:pStyle w:val="ListParagraph"/>
-        <w:rPr>
-          <w:rFonts w:cstheme="minorHAnsi"/>
-          <w:sz w:val="24"/>
-          <w:szCs w:val="24"/>
-        </w:rPr>
-      </w:pPr>
       <w:r>
         <w:rPr>
           <w:rFonts w:cstheme="minorHAnsi"/>
@@ -2864,6 +3911,7 @@
         <w:rPr>
           <w:noProof/>
         </w:rPr>
+        <w:lastRenderedPageBreak/>
         <w:drawing>
           <wp:inline distT="0" distB="0" distL="0" distR="0" wp14:anchorId="32C45F99" wp14:editId="1DC426B7">
             <wp:extent cx="4392295" cy="3303905"/>
@@ -2939,7 +3987,6 @@
           <w:sz w:val="24"/>
           <w:szCs w:val="24"/>
         </w:rPr>
-        <w:lastRenderedPageBreak/>
         <w:t>As comparisons we plotted the same relationships for the three control states we picked for Washington</w:t>
       </w:r>
       <w:r>
@@ -3041,12 +4088,43 @@
           <w:szCs w:val="24"/>
         </w:rPr>
       </w:pPr>
-      <w:r>
-        <w:rPr>
-          <w:rFonts w:cstheme="minorHAnsi"/>
-          <w:sz w:val="24"/>
-          <w:szCs w:val="24"/>
-        </w:rPr>
+    </w:p>
+    <w:p>
+      <w:pPr>
+        <w:pStyle w:val="ListParagraph"/>
+        <w:rPr>
+          <w:rFonts w:cstheme="minorHAnsi"/>
+          <w:sz w:val="24"/>
+          <w:szCs w:val="24"/>
+        </w:rPr>
+      </w:pPr>
+    </w:p>
+    <w:p>
+      <w:pPr>
+        <w:pStyle w:val="ListParagraph"/>
+        <w:rPr>
+          <w:rFonts w:cstheme="minorHAnsi"/>
+          <w:sz w:val="24"/>
+          <w:szCs w:val="24"/>
+        </w:rPr>
+      </w:pPr>
+    </w:p>
+    <w:p>
+      <w:pPr>
+        <w:pStyle w:val="ListParagraph"/>
+        <w:rPr>
+          <w:rFonts w:cstheme="minorHAnsi"/>
+          <w:sz w:val="24"/>
+          <w:szCs w:val="24"/>
+        </w:rPr>
+      </w:pPr>
+      <w:r>
+        <w:rPr>
+          <w:rFonts w:cstheme="minorHAnsi"/>
+          <w:sz w:val="24"/>
+          <w:szCs w:val="24"/>
+        </w:rPr>
+        <w:lastRenderedPageBreak/>
         <w:t>Colorado:</w:t>
       </w:r>
     </w:p>
@@ -3144,7 +4222,6 @@
         <w:rPr>
           <w:noProof/>
         </w:rPr>
-        <w:lastRenderedPageBreak/>
         <w:drawing>
           <wp:inline distT="0" distB="0" distL="0" distR="0" wp14:anchorId="2161CC27" wp14:editId="391F0165">
             <wp:extent cx="4392295" cy="3427730"/>
@@ -3284,6 +4361,7 @@
           <w:sz w:val="28"/>
           <w:szCs w:val="28"/>
         </w:rPr>
+        <w:lastRenderedPageBreak/>
         <w:t>I</w:t>
       </w:r>
       <w:r>
@@ -3358,25 +4436,7 @@
           <w:sz w:val="24"/>
           <w:szCs w:val="24"/>
         </w:rPr>
-        <w:t xml:space="preserve">A very similar trend is observed for Arizona over the same </w:t>
-      </w:r>
-      <w:proofErr w:type="gramStart"/>
-      <w:r>
-        <w:rPr>
-          <w:rFonts w:cstheme="minorHAnsi"/>
-          <w:sz w:val="24"/>
-          <w:szCs w:val="24"/>
-        </w:rPr>
-        <w:t>time period</w:t>
-      </w:r>
-      <w:proofErr w:type="gramEnd"/>
-      <w:r>
-        <w:rPr>
-          <w:rFonts w:cstheme="minorHAnsi"/>
-          <w:sz w:val="24"/>
-          <w:szCs w:val="24"/>
-        </w:rPr>
-        <w:t>, with a decline before the policy change in Florida and a leveling out from 2011 with a slight increase of death rates towards the end of the observation period in 2015.</w:t>
+        <w:t>A very similar trend is observed for Arizona over the same time period, with a decline before the policy change in Florida and a leveling out from 2011 with a slight increase of death rates towards the end of the observation period in 2015.</w:t>
       </w:r>
       <w:r>
         <w:rPr>
@@ -3472,16 +4532,7 @@
           <w:sz w:val="24"/>
           <w:szCs w:val="24"/>
         </w:rPr>
-        <w:t xml:space="preserve">The death rates in Louisiana were on a very slight decline between 2003 and 2009 as well and stayed even more level than those of Florida and Arizona between 2011 and </w:t>
-      </w:r>
-      <w:r>
-        <w:rPr>
-          <w:rFonts w:cstheme="minorHAnsi"/>
-          <w:sz w:val="24"/>
-          <w:szCs w:val="24"/>
-        </w:rPr>
-        <w:lastRenderedPageBreak/>
-        <w:t>2015.</w:t>
+        <w:t>The death rates in Louisiana were on a very slight decline between 2003 and 2009 as well and stayed even more level than those of Florida and Arizona between 2011 and 2015.</w:t>
       </w:r>
       <w:r>
         <w:rPr>
@@ -3671,25 +4722,7 @@
           <w:sz w:val="24"/>
           <w:szCs w:val="24"/>
         </w:rPr>
-        <w:t xml:space="preserve">over the same </w:t>
-      </w:r>
-      <w:proofErr w:type="gramStart"/>
-      <w:r>
-        <w:rPr>
-          <w:rFonts w:cstheme="minorHAnsi"/>
-          <w:sz w:val="24"/>
-          <w:szCs w:val="24"/>
-        </w:rPr>
-        <w:t>time period</w:t>
-      </w:r>
-      <w:proofErr w:type="gramEnd"/>
-      <w:r>
-        <w:rPr>
-          <w:rFonts w:cstheme="minorHAnsi"/>
-          <w:sz w:val="24"/>
-          <w:szCs w:val="24"/>
-        </w:rPr>
-        <w:t xml:space="preserve">, with </w:t>
+        <w:t xml:space="preserve">over the same time period, with </w:t>
       </w:r>
       <w:r>
         <w:rPr>
@@ -4033,6 +5066,7 @@
           <w:sz w:val="24"/>
           <w:szCs w:val="24"/>
         </w:rPr>
+        <w:lastRenderedPageBreak/>
         <w:t xml:space="preserve">The death rates in </w:t>
       </w:r>
       <w:r>
@@ -4383,25 +5417,7 @@
           <w:sz w:val="24"/>
           <w:szCs w:val="24"/>
         </w:rPr>
-        <w:t xml:space="preserve"> over the same </w:t>
-      </w:r>
-      <w:proofErr w:type="gramStart"/>
-      <w:r>
-        <w:rPr>
-          <w:rFonts w:cstheme="minorHAnsi"/>
-          <w:sz w:val="24"/>
-          <w:szCs w:val="24"/>
-        </w:rPr>
-        <w:t>time period</w:t>
-      </w:r>
-      <w:proofErr w:type="gramEnd"/>
-      <w:r>
-        <w:rPr>
-          <w:rFonts w:cstheme="minorHAnsi"/>
-          <w:sz w:val="24"/>
-          <w:szCs w:val="24"/>
-        </w:rPr>
-        <w:t xml:space="preserve">, </w:t>
+        <w:t xml:space="preserve"> over the same time period, </w:t>
       </w:r>
       <w:r>
         <w:rPr>
@@ -4582,16 +5598,7 @@
           <w:sz w:val="24"/>
           <w:szCs w:val="24"/>
         </w:rPr>
-        <w:t xml:space="preserve">trends were very similar to those in Arizona with an increase in opioid related deaths before and after the policy change in </w:t>
-      </w:r>
-      <w:r>
-        <w:rPr>
-          <w:rFonts w:cstheme="minorHAnsi"/>
-          <w:sz w:val="24"/>
-          <w:szCs w:val="24"/>
-        </w:rPr>
-        <w:lastRenderedPageBreak/>
-        <w:t>Washington and with opioid related death rates in Colorado surpassing those in Washington between 2009 and 2010.</w:t>
+        <w:t>trends were very similar to those in Arizona with an increase in opioid related deaths before and after the policy change in Washington and with opioid related death rates in Colorado surpassing those in Washington between 2009 and 2010.</w:t>
       </w:r>
     </w:p>
     <w:p>
@@ -4651,65 +5658,7 @@
           <w:sz w:val="24"/>
           <w:szCs w:val="24"/>
         </w:rPr>
-        <w:t>the trends were very similar to those in Arizona</w:t>
-      </w:r>
-      <w:r>
-        <w:rPr>
-          <w:rFonts w:cstheme="minorHAnsi"/>
-          <w:sz w:val="24"/>
-          <w:szCs w:val="24"/>
-        </w:rPr>
-        <w:t xml:space="preserve"> and Colorado</w:t>
-      </w:r>
-      <w:r>
-        <w:rPr>
-          <w:rFonts w:cstheme="minorHAnsi"/>
-          <w:sz w:val="24"/>
-          <w:szCs w:val="24"/>
-        </w:rPr>
-        <w:t xml:space="preserve"> with an increase in opioid related deaths before and after the policy change in Washington and with opioid related death rates in Colorado </w:t>
-      </w:r>
-      <w:r>
-        <w:rPr>
-          <w:rFonts w:cstheme="minorHAnsi"/>
-          <w:sz w:val="24"/>
-          <w:szCs w:val="24"/>
-        </w:rPr>
-        <w:t>higher than</w:t>
-      </w:r>
-      <w:r>
-        <w:rPr>
-          <w:rFonts w:cstheme="minorHAnsi"/>
-          <w:sz w:val="24"/>
-          <w:szCs w:val="24"/>
-        </w:rPr>
-        <w:t xml:space="preserve"> those in Washington </w:t>
-      </w:r>
-      <w:r>
-        <w:rPr>
-          <w:rFonts w:cstheme="minorHAnsi"/>
-          <w:sz w:val="24"/>
-          <w:szCs w:val="24"/>
-        </w:rPr>
-        <w:t xml:space="preserve">throughout the whole </w:t>
-      </w:r>
-      <w:proofErr w:type="gramStart"/>
-      <w:r>
-        <w:rPr>
-          <w:rFonts w:cstheme="minorHAnsi"/>
-          <w:sz w:val="24"/>
-          <w:szCs w:val="24"/>
-        </w:rPr>
-        <w:t>time period</w:t>
-      </w:r>
-      <w:proofErr w:type="gramEnd"/>
-      <w:r>
-        <w:rPr>
-          <w:rFonts w:cstheme="minorHAnsi"/>
-          <w:sz w:val="24"/>
-          <w:szCs w:val="24"/>
-        </w:rPr>
-        <w:t xml:space="preserve"> of observation from 2003-2015.</w:t>
+        <w:t>the trends were very similar to those in Arizona and Colorado with an increase in opioid related deaths before and after the policy change in Washington and with opioid related death rates in Colorado higher than those in Washington throughout the whole time period of observation from 2003-2015.</w:t>
       </w:r>
     </w:p>
     <w:p>
@@ -4762,154 +5711,39 @@
       <w:r>
         <w:rPr>
           <w:rFonts w:cstheme="minorHAnsi"/>
-          <w:i/>
-          <w:iCs/>
-          <w:sz w:val="24"/>
-          <w:szCs w:val="24"/>
-        </w:rPr>
-        <w:t>increasing</w:t>
-      </w:r>
-      <w:r>
-        <w:rPr>
-          <w:rFonts w:cstheme="minorHAnsi"/>
-          <w:sz w:val="24"/>
-          <w:szCs w:val="24"/>
-        </w:rPr>
-        <w:t xml:space="preserve"> in the years before the policy change and started </w:t>
-      </w:r>
-      <w:r>
-        <w:rPr>
-          <w:rFonts w:cstheme="minorHAnsi"/>
-          <w:i/>
-          <w:iCs/>
-          <w:sz w:val="24"/>
-          <w:szCs w:val="24"/>
-        </w:rPr>
-        <w:t>decreasing</w:t>
-      </w:r>
-      <w:r>
-        <w:rPr>
-          <w:rFonts w:cstheme="minorHAnsi"/>
-          <w:sz w:val="24"/>
-          <w:szCs w:val="24"/>
-        </w:rPr>
-        <w:t xml:space="preserve"> after the policy change.</w:t>
+          <w:sz w:val="24"/>
+          <w:szCs w:val="24"/>
+        </w:rPr>
+        <w:t xml:space="preserve">increasing </w:t>
+      </w:r>
+      <w:r>
+        <w:rPr>
+          <w:rFonts w:cstheme="minorHAnsi"/>
+          <w:sz w:val="24"/>
+          <w:szCs w:val="24"/>
+        </w:rPr>
+        <w:t xml:space="preserve">in the years before the policy change and started </w:t>
+      </w:r>
+      <w:r>
+        <w:rPr>
+          <w:rFonts w:cstheme="minorHAnsi"/>
+          <w:sz w:val="24"/>
+          <w:szCs w:val="24"/>
+        </w:rPr>
+        <w:t>decreasing a</w:t>
+      </w:r>
+      <w:r>
+        <w:rPr>
+          <w:rFonts w:cstheme="minorHAnsi"/>
+          <w:sz w:val="24"/>
+          <w:szCs w:val="24"/>
+        </w:rPr>
+        <w:t>fter the policy change.</w:t>
       </w:r>
     </w:p>
     <w:p>
       <w:pPr>
         <w:ind w:left="360"/>
-        <w:rPr>
-          <w:rFonts w:asciiTheme="majorHAnsi" w:hAnsiTheme="majorHAnsi" w:cstheme="majorHAnsi"/>
-          <w:sz w:val="28"/>
-          <w:szCs w:val="28"/>
-        </w:rPr>
-      </w:pPr>
-    </w:p>
-    <w:p>
-      <w:pPr>
-        <w:ind w:left="720"/>
-        <w:rPr>
-          <w:rFonts w:cstheme="minorHAnsi"/>
-          <w:sz w:val="24"/>
-          <w:szCs w:val="24"/>
-        </w:rPr>
-      </w:pPr>
-      <w:r>
-        <w:rPr>
-          <w:rFonts w:cstheme="minorHAnsi"/>
-          <w:sz w:val="24"/>
-          <w:szCs w:val="24"/>
-        </w:rPr>
-        <w:t>The response to policy changes related to opioid prescription practices in the states that were analyzed was relatively homogenous; all states saw a leveling out of opioid related death rates after they implemented their policy changes.</w:t>
-      </w:r>
-    </w:p>
-    <w:p>
-      <w:pPr>
-        <w:pStyle w:val="ListParagraph"/>
-        <w:rPr>
-          <w:rFonts w:cstheme="minorHAnsi"/>
-          <w:sz w:val="24"/>
-          <w:szCs w:val="24"/>
-        </w:rPr>
-      </w:pPr>
-      <w:r>
-        <w:rPr>
-          <w:rFonts w:cstheme="minorHAnsi"/>
-          <w:sz w:val="24"/>
-          <w:szCs w:val="24"/>
-        </w:rPr>
-        <w:t xml:space="preserve">The trends for opioid related death rates were not as homogenous for the comparison states though, and recommendations for or against policy changes is difficult should not really be made based on this data alone. </w:t>
-      </w:r>
-    </w:p>
-    <w:p>
-      <w:pPr>
-        <w:pStyle w:val="ListParagraph"/>
-        <w:rPr>
-          <w:rFonts w:cstheme="minorHAnsi"/>
-          <w:sz w:val="24"/>
-          <w:szCs w:val="24"/>
-        </w:rPr>
-      </w:pPr>
-    </w:p>
-    <w:p>
-      <w:pPr>
-        <w:pStyle w:val="ListParagraph"/>
-        <w:rPr>
-          <w:rFonts w:cstheme="minorHAnsi"/>
-          <w:sz w:val="24"/>
-          <w:szCs w:val="24"/>
-        </w:rPr>
-      </w:pPr>
-      <w:r>
-        <w:rPr>
-          <w:rFonts w:cstheme="minorHAnsi"/>
-          <w:sz w:val="24"/>
-          <w:szCs w:val="24"/>
-        </w:rPr>
-        <w:t>Some of the comparison states saw steep increases in opioid related death rates (</w:t>
-      </w:r>
-      <w:proofErr w:type="gramStart"/>
-      <w:r>
-        <w:rPr>
-          <w:rFonts w:cstheme="minorHAnsi"/>
-          <w:sz w:val="24"/>
-          <w:szCs w:val="24"/>
-        </w:rPr>
-        <w:t>e.g.</w:t>
-      </w:r>
-      <w:proofErr w:type="gramEnd"/>
-      <w:r>
-        <w:rPr>
-          <w:rFonts w:cstheme="minorHAnsi"/>
-          <w:sz w:val="24"/>
-          <w:szCs w:val="24"/>
-        </w:rPr>
-        <w:t xml:space="preserve"> Colorado and Mississippi) but others saw a leveling-out or even decline in spite of the fact that they had made no policy changes to opioid prescription practices (e.g. Kansas and Wisconsin).</w:t>
-      </w:r>
-    </w:p>
-    <w:p>
-      <w:pPr>
-        <w:ind w:left="360"/>
-        <w:rPr>
-          <w:rFonts w:asciiTheme="majorHAnsi" w:hAnsiTheme="majorHAnsi" w:cstheme="majorHAnsi"/>
-          <w:sz w:val="28"/>
-          <w:szCs w:val="28"/>
-        </w:rPr>
-      </w:pPr>
-    </w:p>
-    <w:p>
-      <w:pPr>
-        <w:rPr>
-          <w:rFonts w:asciiTheme="majorHAnsi" w:hAnsiTheme="majorHAnsi" w:cstheme="majorHAnsi"/>
-          <w:sz w:val="28"/>
-          <w:szCs w:val="28"/>
-        </w:rPr>
-      </w:pPr>
-    </w:p>
-    <w:p>
-      <w:pPr>
-        <w:jc w:val="center"/>
         <w:rPr>
           <w:rFonts w:asciiTheme="majorHAnsi" w:hAnsiTheme="majorHAnsi" w:cstheme="majorHAnsi"/>
           <w:b/>
@@ -4918,10 +5752,23 @@
           <w:szCs w:val="28"/>
         </w:rPr>
       </w:pPr>
-    </w:p>
-    <w:p>
-      <w:pPr>
-        <w:jc w:val="center"/>
+      <w:r>
+        <w:rPr>
+          <w:rFonts w:asciiTheme="majorHAnsi" w:hAnsiTheme="majorHAnsi" w:cstheme="majorHAnsi"/>
+          <w:sz w:val="28"/>
+          <w:szCs w:val="28"/>
+        </w:rPr>
+        <w:t xml:space="preserve"> </w:t>
+      </w:r>
+      <w:r>
+        <w:rPr>
+          <w:rFonts w:asciiTheme="majorHAnsi" w:hAnsiTheme="majorHAnsi" w:cstheme="majorHAnsi"/>
+          <w:sz w:val="28"/>
+          <w:szCs w:val="28"/>
+        </w:rPr>
+        <w:tab/>
+      </w:r>
+      <w:r>
         <w:rPr>
           <w:rFonts w:asciiTheme="majorHAnsi" w:hAnsiTheme="majorHAnsi" w:cstheme="majorHAnsi"/>
           <w:b/>
@@ -4929,7 +5776,73 @@
           <w:sz w:val="28"/>
           <w:szCs w:val="28"/>
         </w:rPr>
-      </w:pPr>
+        <w:t>Insert plot here</w:t>
+      </w:r>
+    </w:p>
+    <w:p>
+      <w:pPr>
+        <w:ind w:left="720"/>
+        <w:rPr>
+          <w:rFonts w:cstheme="minorHAnsi"/>
+          <w:sz w:val="24"/>
+          <w:szCs w:val="24"/>
+        </w:rPr>
+      </w:pPr>
+      <w:r>
+        <w:rPr>
+          <w:rFonts w:cstheme="minorHAnsi"/>
+          <w:sz w:val="24"/>
+          <w:szCs w:val="24"/>
+        </w:rPr>
+        <w:t>The response to policy changes related to opioid prescription practices in the states that were analyzed was relatively homogenous; all states saw a leveling out of opioid related death rates after they implemented their policy changes.</w:t>
+      </w:r>
+    </w:p>
+    <w:p>
+      <w:pPr>
+        <w:pStyle w:val="ListParagraph"/>
+        <w:rPr>
+          <w:rFonts w:cstheme="minorHAnsi"/>
+          <w:sz w:val="24"/>
+          <w:szCs w:val="24"/>
+        </w:rPr>
+      </w:pPr>
+      <w:r>
+        <w:rPr>
+          <w:rFonts w:cstheme="minorHAnsi"/>
+          <w:sz w:val="24"/>
+          <w:szCs w:val="24"/>
+        </w:rPr>
+        <w:t xml:space="preserve">The trends for opioid related death rates were not as homogenous for the comparison states though, and recommendations for or against policy changes is difficult should not really be made based on this data alone. </w:t>
+      </w:r>
+    </w:p>
+    <w:p>
+      <w:pPr>
+        <w:pStyle w:val="ListParagraph"/>
+        <w:rPr>
+          <w:rFonts w:cstheme="minorHAnsi"/>
+          <w:sz w:val="24"/>
+          <w:szCs w:val="24"/>
+        </w:rPr>
+      </w:pPr>
+    </w:p>
+    <w:p>
+      <w:pPr>
+        <w:pStyle w:val="ListParagraph"/>
+        <w:rPr>
+          <w:rFonts w:cstheme="minorHAnsi"/>
+          <w:sz w:val="24"/>
+          <w:szCs w:val="24"/>
+        </w:rPr>
+      </w:pPr>
+      <w:r>
+        <w:rPr>
+          <w:rFonts w:cstheme="minorHAnsi"/>
+          <w:sz w:val="24"/>
+          <w:szCs w:val="24"/>
+        </w:rPr>
+        <w:lastRenderedPageBreak/>
+        <w:t>Some of the comparison states saw steep increases in opioid related death rates (e.g. Colorado and Mississippi) but others saw a leveling-out or even decline in spite of the fact that they had made no policy changes to opioid prescription practices (e.g. Kansas and Wisconsin).</w:t>
+      </w:r>
     </w:p>
     <w:p>
       <w:pPr>
@@ -4942,10 +5855,7 @@
           <w:szCs w:val="28"/>
         </w:rPr>
       </w:pPr>
-    </w:p>
-    <w:p>
-      <w:pPr>
-        <w:jc w:val="center"/>
+      <w:r>
         <w:rPr>
           <w:rFonts w:asciiTheme="majorHAnsi" w:hAnsiTheme="majorHAnsi" w:cstheme="majorHAnsi"/>
           <w:b/>
@@ -4953,64 +5863,6 @@
           <w:sz w:val="28"/>
           <w:szCs w:val="28"/>
         </w:rPr>
-      </w:pPr>
-    </w:p>
-    <w:p>
-      <w:pPr>
-        <w:jc w:val="center"/>
-        <w:rPr>
-          <w:rFonts w:asciiTheme="majorHAnsi" w:hAnsiTheme="majorHAnsi" w:cstheme="majorHAnsi"/>
-          <w:b/>
-          <w:bCs/>
-          <w:sz w:val="28"/>
-          <w:szCs w:val="28"/>
-        </w:rPr>
-      </w:pPr>
-    </w:p>
-    <w:p>
-      <w:pPr>
-        <w:jc w:val="center"/>
-        <w:rPr>
-          <w:rFonts w:asciiTheme="majorHAnsi" w:hAnsiTheme="majorHAnsi" w:cstheme="majorHAnsi"/>
-          <w:b/>
-          <w:bCs/>
-          <w:sz w:val="28"/>
-          <w:szCs w:val="28"/>
-        </w:rPr>
-      </w:pPr>
-    </w:p>
-    <w:p>
-      <w:pPr>
-        <w:jc w:val="center"/>
-        <w:rPr>
-          <w:rFonts w:asciiTheme="majorHAnsi" w:hAnsiTheme="majorHAnsi" w:cstheme="majorHAnsi"/>
-          <w:b/>
-          <w:bCs/>
-          <w:sz w:val="28"/>
-          <w:szCs w:val="28"/>
-        </w:rPr>
-      </w:pPr>
-    </w:p>
-    <w:p>
-      <w:pPr>
-        <w:jc w:val="center"/>
-        <w:rPr>
-          <w:rFonts w:asciiTheme="majorHAnsi" w:hAnsiTheme="majorHAnsi" w:cstheme="majorHAnsi"/>
-          <w:b/>
-          <w:bCs/>
-          <w:sz w:val="28"/>
-          <w:szCs w:val="28"/>
-        </w:rPr>
-      </w:pPr>
-      <w:r>
-        <w:rPr>
-          <w:rFonts w:asciiTheme="majorHAnsi" w:hAnsiTheme="majorHAnsi" w:cstheme="majorHAnsi"/>
-          <w:b/>
-          <w:bCs/>
-          <w:sz w:val="28"/>
-          <w:szCs w:val="28"/>
-        </w:rPr>
-        <w:lastRenderedPageBreak/>
         <w:t>Part II – For Policymaker</w:t>
       </w:r>
     </w:p>
@@ -5215,31 +6067,25 @@
           <w:ilvl w:val="0"/>
           <w:numId w:val="2"/>
         </w:numPr>
+        <w:ind w:left="360"/>
+        <w:rPr>
+          <w:rFonts w:cstheme="minorHAnsi"/>
+          <w:sz w:val="24"/>
+          <w:szCs w:val="24"/>
+        </w:rPr>
+      </w:pPr>
+      <w:r>
         <w:rPr>
           <w:rFonts w:asciiTheme="majorHAnsi" w:hAnsiTheme="majorHAnsi" w:cstheme="majorHAnsi"/>
           <w:sz w:val="28"/>
           <w:szCs w:val="28"/>
         </w:rPr>
-      </w:pPr>
-      <w:r>
-        <w:rPr>
-          <w:rFonts w:asciiTheme="majorHAnsi" w:hAnsiTheme="majorHAnsi" w:cstheme="majorHAnsi"/>
-          <w:sz w:val="28"/>
-          <w:szCs w:val="28"/>
-        </w:rPr>
-        <w:t>A</w:t>
-      </w:r>
-      <w:r>
-        <w:rPr>
-          <w:rFonts w:asciiTheme="majorHAnsi" w:hAnsiTheme="majorHAnsi" w:cstheme="majorHAnsi"/>
-          <w:sz w:val="28"/>
-          <w:szCs w:val="28"/>
-        </w:rPr>
-        <w:t>nalysis (presented for a non-statistician)</w:t>
-      </w:r>
-    </w:p>
-    <w:p>
-      <w:pPr>
+        <w:t>Analysis</w:t>
+      </w:r>
+    </w:p>
+    <w:p>
+      <w:pPr>
+        <w:pStyle w:val="ListParagraph"/>
         <w:ind w:left="360"/>
         <w:rPr>
           <w:rFonts w:cstheme="minorHAnsi"/>
@@ -5258,22 +6104,293 @@
     </w:p>
     <w:p>
       <w:pPr>
+        <w:pStyle w:val="ListParagraph"/>
+        <w:keepNext/>
         <w:ind w:left="360"/>
-        <w:rPr>
-          <w:rFonts w:cstheme="minorHAnsi"/>
-          <w:sz w:val="24"/>
-          <w:szCs w:val="24"/>
-        </w:rPr>
-      </w:pPr>
-      <w:r>
-        <w:rPr>
-          <w:rFonts w:cstheme="minorHAnsi"/>
-          <w:sz w:val="24"/>
-          <w:szCs w:val="24"/>
-        </w:rPr>
-        <w:t xml:space="preserve">For Florida and </w:t>
-      </w:r>
-      <w:proofErr w:type="gramStart"/>
+      </w:pPr>
+      <w:r>
+        <w:rPr>
+          <w:noProof/>
+        </w:rPr>
+        <w:lastRenderedPageBreak/>
+        <w:drawing>
+          <wp:inline distT="0" distB="0" distL="0" distR="0" wp14:anchorId="4467B298" wp14:editId="59672940">
+            <wp:extent cx="5943600" cy="1876425"/>
+            <wp:effectExtent l="0" t="0" r="0" b="9525"/>
+            <wp:docPr id="1" name="Picture 1" descr="Chart, histogram&#10;&#10;Description automatically generated"/>
+            <wp:cNvGraphicFramePr>
+              <a:graphicFrameLocks xmlns:a="http://schemas.openxmlformats.org/drawingml/2006/main" noChangeAspect="1"/>
+            </wp:cNvGraphicFramePr>
+            <a:graphic xmlns:a="http://schemas.openxmlformats.org/drawingml/2006/main">
+              <a:graphicData uri="http://schemas.openxmlformats.org/drawingml/2006/picture">
+                <pic:pic xmlns:pic="http://schemas.openxmlformats.org/drawingml/2006/picture">
+                  <pic:nvPicPr>
+                    <pic:cNvPr id="1" name="Picture 1" descr="Chart, histogram&#10;&#10;Description automatically generated"/>
+                    <pic:cNvPicPr/>
+                  </pic:nvPicPr>
+                  <pic:blipFill>
+                    <a:blip r:embed="rId20"/>
+                    <a:stretch>
+                      <a:fillRect/>
+                    </a:stretch>
+                  </pic:blipFill>
+                  <pic:spPr>
+                    <a:xfrm>
+                      <a:off x="0" y="0"/>
+                      <a:ext cx="5943600" cy="1876425"/>
+                    </a:xfrm>
+                    <a:prstGeom prst="rect">
+                      <a:avLst/>
+                    </a:prstGeom>
+                  </pic:spPr>
+                </pic:pic>
+              </a:graphicData>
+            </a:graphic>
+          </wp:inline>
+        </w:drawing>
+      </w:r>
+    </w:p>
+    <w:p>
+      <w:pPr>
+        <w:pStyle w:val="Caption"/>
+        <w:ind w:left="360"/>
+        <w:rPr>
+          <w:rFonts w:cstheme="minorHAnsi"/>
+          <w:color w:val="000000" w:themeColor="text1"/>
+          <w:sz w:val="24"/>
+          <w:szCs w:val="24"/>
+        </w:rPr>
+      </w:pPr>
+      <w:r>
+        <w:rPr>
+          <w:color w:val="000000" w:themeColor="text1"/>
+        </w:rPr>
+        <w:t xml:space="preserve">Figure </w:t>
+      </w:r>
+      <w:r>
+        <w:rPr>
+          <w:color w:val="000000" w:themeColor="text1"/>
+        </w:rPr>
+        <w:fldChar w:fldCharType="begin"/>
+      </w:r>
+      <w:r>
+        <w:rPr>
+          <w:color w:val="000000" w:themeColor="text1"/>
+        </w:rPr>
+        <w:instrText xml:space="preserve"> SEQ Figure \* ARABIC </w:instrText>
+      </w:r>
+      <w:r>
+        <w:rPr>
+          <w:color w:val="000000" w:themeColor="text1"/>
+        </w:rPr>
+        <w:fldChar w:fldCharType="separate"/>
+      </w:r>
+      <w:r>
+        <w:rPr>
+          <w:noProof/>
+          <w:color w:val="000000" w:themeColor="text1"/>
+        </w:rPr>
+        <w:t>1</w:t>
+      </w:r>
+      <w:r>
+        <w:rPr>
+          <w:color w:val="000000" w:themeColor="text1"/>
+        </w:rPr>
+        <w:fldChar w:fldCharType="end"/>
+      </w:r>
+      <w:r>
+        <w:rPr>
+          <w:color w:val="000000" w:themeColor="text1"/>
+        </w:rPr>
+        <w:t xml:space="preserve">: Overdose death rates in Texas, </w:t>
+      </w:r>
+      <w:r>
+        <w:rPr>
+          <w:color w:val="000000" w:themeColor="text1"/>
+        </w:rPr>
+        <w:t>Washington,</w:t>
+      </w:r>
+      <w:r>
+        <w:rPr>
+          <w:color w:val="000000" w:themeColor="text1"/>
+        </w:rPr>
+        <w:t xml:space="preserve"> and Florida before and after their respective policy changes (marked by vertical red</w:t>
+      </w:r>
+      <w:r>
+        <w:rPr>
+          <w:color w:val="000000" w:themeColor="text1"/>
+        </w:rPr>
+        <w:t xml:space="preserve"> or black</w:t>
+      </w:r>
+      <w:r>
+        <w:rPr>
+          <w:color w:val="000000" w:themeColor="text1"/>
+        </w:rPr>
+        <w:t xml:space="preserve"> line), including confidence intervals.</w:t>
+      </w:r>
+    </w:p>
+    <w:p>
+      <w:pPr>
+        <w:ind w:left="360"/>
+        <w:rPr>
+          <w:rFonts w:cstheme="minorHAnsi"/>
+          <w:sz w:val="24"/>
+          <w:szCs w:val="24"/>
+        </w:rPr>
+      </w:pPr>
+      <w:r>
+        <w:rPr>
+          <w:rFonts w:cstheme="minorHAnsi"/>
+          <w:sz w:val="24"/>
+          <w:szCs w:val="24"/>
+        </w:rPr>
+        <w:t>For Florida and Texas we see a decline in opioid related death rates even before the policy changes, and we also see a clear leveling out of death rates after these states made policy changes regarding opioid prescription practices.</w:t>
+      </w:r>
+    </w:p>
+    <w:p>
+      <w:pPr>
+        <w:ind w:left="360"/>
+        <w:rPr>
+          <w:rFonts w:cstheme="minorHAnsi"/>
+          <w:sz w:val="24"/>
+          <w:szCs w:val="24"/>
+        </w:rPr>
+      </w:pPr>
+      <w:r>
+        <w:rPr>
+          <w:rFonts w:cstheme="minorHAnsi"/>
+          <w:sz w:val="24"/>
+          <w:szCs w:val="24"/>
+        </w:rPr>
+        <w:t>Some of the comparison states (Arizona and Louisiana) for Florida behaved in a similar fashion, even though they did not implement policy changes. The comparison state of Colorado saw a steep increase of opioid related death rates after Florida had made its policy change and seen a leveling out of death rates.</w:t>
+      </w:r>
+    </w:p>
+    <w:p>
+      <w:pPr>
+        <w:keepNext/>
+        <w:ind w:left="360"/>
+      </w:pPr>
+      <w:r>
+        <w:rPr>
+          <w:noProof/>
+        </w:rPr>
+        <w:drawing>
+          <wp:inline distT="0" distB="0" distL="0" distR="0" wp14:anchorId="66A1A92F" wp14:editId="25BB7EE8">
+            <wp:extent cx="5943600" cy="1673225"/>
+            <wp:effectExtent l="0" t="0" r="0" b="3175"/>
+            <wp:docPr id="2" name="Picture 2" descr="Chart, line chart&#10;&#10;Description automatically generated"/>
+            <wp:cNvGraphicFramePr>
+              <a:graphicFrameLocks xmlns:a="http://schemas.openxmlformats.org/drawingml/2006/main" noChangeAspect="1"/>
+            </wp:cNvGraphicFramePr>
+            <a:graphic xmlns:a="http://schemas.openxmlformats.org/drawingml/2006/main">
+              <a:graphicData uri="http://schemas.openxmlformats.org/drawingml/2006/picture">
+                <pic:pic xmlns:pic="http://schemas.openxmlformats.org/drawingml/2006/picture">
+                  <pic:nvPicPr>
+                    <pic:cNvPr id="2" name="Picture 2" descr="Chart, line chart&#10;&#10;Description automatically generated"/>
+                    <pic:cNvPicPr/>
+                  </pic:nvPicPr>
+                  <pic:blipFill>
+                    <a:blip r:embed="rId21"/>
+                    <a:stretch>
+                      <a:fillRect/>
+                    </a:stretch>
+                  </pic:blipFill>
+                  <pic:spPr>
+                    <a:xfrm>
+                      <a:off x="0" y="0"/>
+                      <a:ext cx="5943600" cy="1673225"/>
+                    </a:xfrm>
+                    <a:prstGeom prst="rect">
+                      <a:avLst/>
+                    </a:prstGeom>
+                  </pic:spPr>
+                </pic:pic>
+              </a:graphicData>
+            </a:graphic>
+          </wp:inline>
+        </w:drawing>
+      </w:r>
+    </w:p>
+    <w:p>
+      <w:pPr>
+        <w:pStyle w:val="Caption"/>
+        <w:ind w:left="360"/>
+        <w:rPr>
+          <w:rFonts w:cstheme="minorHAnsi"/>
+          <w:color w:val="000000" w:themeColor="text1"/>
+          <w:sz w:val="24"/>
+          <w:szCs w:val="24"/>
+        </w:rPr>
+      </w:pPr>
+      <w:r>
+        <w:rPr>
+          <w:color w:val="000000" w:themeColor="text1"/>
+        </w:rPr>
+        <w:t xml:space="preserve">Figure </w:t>
+      </w:r>
+      <w:r>
+        <w:rPr>
+          <w:color w:val="000000" w:themeColor="text1"/>
+        </w:rPr>
+        <w:fldChar w:fldCharType="begin"/>
+      </w:r>
+      <w:r>
+        <w:rPr>
+          <w:color w:val="000000" w:themeColor="text1"/>
+        </w:rPr>
+        <w:instrText xml:space="preserve"> SEQ Figure \* ARABIC </w:instrText>
+      </w:r>
+      <w:r>
+        <w:rPr>
+          <w:color w:val="000000" w:themeColor="text1"/>
+        </w:rPr>
+        <w:fldChar w:fldCharType="separate"/>
+      </w:r>
+      <w:r>
+        <w:rPr>
+          <w:noProof/>
+          <w:color w:val="000000" w:themeColor="text1"/>
+        </w:rPr>
+        <w:t>2</w:t>
+      </w:r>
+      <w:r>
+        <w:rPr>
+          <w:color w:val="000000" w:themeColor="text1"/>
+        </w:rPr>
+        <w:fldChar w:fldCharType="end"/>
+      </w:r>
+      <w:r>
+        <w:rPr>
+          <w:color w:val="000000" w:themeColor="text1"/>
+        </w:rPr>
+        <w:t>: Overdose deaths in each of the target states compared to one of the comparison states that had an increase in overdose death rate after the target state implemented its policy change.</w:t>
+      </w:r>
+    </w:p>
+    <w:p>
+      <w:pPr>
+        <w:ind w:left="360"/>
+        <w:rPr>
+          <w:rFonts w:cstheme="minorHAnsi"/>
+          <w:sz w:val="24"/>
+          <w:szCs w:val="24"/>
+        </w:rPr>
+      </w:pPr>
+      <w:r>
+        <w:rPr>
+          <w:rFonts w:cstheme="minorHAnsi"/>
+          <w:sz w:val="24"/>
+          <w:szCs w:val="24"/>
+        </w:rPr>
+        <w:t>T</w:t>
+      </w:r>
+      <w:r>
+        <w:rPr>
+          <w:rFonts w:cstheme="minorHAnsi"/>
+          <w:sz w:val="24"/>
+          <w:szCs w:val="24"/>
+        </w:rPr>
+        <w:t xml:space="preserve">he comparison states for </w:t>
+      </w:r>
       <w:r>
         <w:rPr>
           <w:rFonts w:cstheme="minorHAnsi"/>
@@ -5282,78 +6399,6 @@
         </w:rPr>
         <w:t>Texas</w:t>
       </w:r>
-      <w:proofErr w:type="gramEnd"/>
-      <w:r>
-        <w:rPr>
-          <w:rFonts w:cstheme="minorHAnsi"/>
-          <w:sz w:val="24"/>
-          <w:szCs w:val="24"/>
-        </w:rPr>
-        <w:t xml:space="preserve"> we see a decline in opioid related death rates even before the policy changes, and we also see a clear leveling out of death rates after these states made policy changes regarding opioid prescription practices.</w:t>
-      </w:r>
-    </w:p>
-    <w:p>
-      <w:pPr>
-        <w:ind w:left="360"/>
-        <w:rPr>
-          <w:rFonts w:cstheme="minorHAnsi"/>
-          <w:sz w:val="24"/>
-          <w:szCs w:val="24"/>
-        </w:rPr>
-      </w:pPr>
-      <w:r>
-        <w:rPr>
-          <w:rFonts w:cstheme="minorHAnsi"/>
-          <w:sz w:val="24"/>
-          <w:szCs w:val="24"/>
-        </w:rPr>
-        <w:t>Some of the comparison states (Arizona and Louisiana) for Florida behaved in a similar fashion, even though they did not implement policy changes. The comparison state of Colorado saw a steep increase of opioid related death rates after Florida had made its policy change and seen a leveling out of death rates.</w:t>
-      </w:r>
-    </w:p>
-    <w:p>
-      <w:pPr>
-        <w:pStyle w:val="ListParagraph"/>
-        <w:rPr>
-          <w:rFonts w:cstheme="minorHAnsi"/>
-          <w:sz w:val="24"/>
-          <w:szCs w:val="24"/>
-        </w:rPr>
-      </w:pPr>
-    </w:p>
-    <w:p>
-      <w:pPr>
-        <w:ind w:left="360"/>
-        <w:rPr>
-          <w:rFonts w:cstheme="minorHAnsi"/>
-          <w:sz w:val="24"/>
-          <w:szCs w:val="24"/>
-        </w:rPr>
-      </w:pPr>
-      <w:r>
-        <w:rPr>
-          <w:rFonts w:cstheme="minorHAnsi"/>
-          <w:sz w:val="24"/>
-          <w:szCs w:val="24"/>
-        </w:rPr>
-        <w:lastRenderedPageBreak/>
-        <w:t>T</w:t>
-      </w:r>
-      <w:r>
-        <w:rPr>
-          <w:rFonts w:cstheme="minorHAnsi"/>
-          <w:sz w:val="24"/>
-          <w:szCs w:val="24"/>
-        </w:rPr>
-        <w:t xml:space="preserve">he comparison states for </w:t>
-      </w:r>
-      <w:r>
-        <w:rPr>
-          <w:rFonts w:cstheme="minorHAnsi"/>
-          <w:sz w:val="24"/>
-          <w:szCs w:val="24"/>
-        </w:rPr>
-        <w:t>Texas</w:t>
-      </w:r>
       <w:r>
         <w:rPr>
           <w:rFonts w:cstheme="minorHAnsi"/>
@@ -5432,25 +6477,7 @@
           <w:sz w:val="24"/>
           <w:szCs w:val="24"/>
         </w:rPr>
-        <w:t xml:space="preserve"> The death rates for Kansas showed almost no change, even though no policy changes were implemented. The death rates for Mississippi showed a steep increase in death rates over the same </w:t>
-      </w:r>
-      <w:proofErr w:type="gramStart"/>
-      <w:r>
-        <w:rPr>
-          <w:rFonts w:cstheme="minorHAnsi"/>
-          <w:sz w:val="24"/>
-          <w:szCs w:val="24"/>
-        </w:rPr>
-        <w:t>time period</w:t>
-      </w:r>
-      <w:proofErr w:type="gramEnd"/>
-      <w:r>
-        <w:rPr>
-          <w:rFonts w:cstheme="minorHAnsi"/>
-          <w:sz w:val="24"/>
-          <w:szCs w:val="24"/>
-        </w:rPr>
-        <w:t xml:space="preserve"> in which Texas saw a leveling-out of opioid related deaths, while Wisconsin saw a clear decline in death rates over the same time period even though no policy changes were implemented.</w:t>
+        <w:t xml:space="preserve"> The death rates for Kansas showed almost no change, even though no policy changes were implemented. The death rates for Mississippi showed a steep increase in death rates over the same time period in which Texas saw a leveling-out of opioid related deaths, while Wisconsin saw a clear decline in death rates over the same time period even though no policy changes were implemented.</w:t>
       </w:r>
     </w:p>
     <w:p>
@@ -5471,61 +6498,44 @@
           <w:numId w:val="2"/>
         </w:numPr>
         <w:rPr>
+          <w:rFonts w:cstheme="minorHAnsi"/>
+          <w:sz w:val="24"/>
+          <w:szCs w:val="24"/>
+        </w:rPr>
+      </w:pPr>
+      <w:r>
+        <w:rPr>
           <w:rFonts w:asciiTheme="majorHAnsi" w:hAnsiTheme="majorHAnsi" w:cstheme="majorHAnsi"/>
           <w:sz w:val="28"/>
           <w:szCs w:val="28"/>
         </w:rPr>
-      </w:pPr>
+        <w:t>I</w:t>
+      </w:r>
       <w:r>
         <w:rPr>
           <w:rFonts w:asciiTheme="majorHAnsi" w:hAnsiTheme="majorHAnsi" w:cstheme="majorHAnsi"/>
           <w:sz w:val="28"/>
           <w:szCs w:val="28"/>
         </w:rPr>
-        <w:t>I</w:t>
-      </w:r>
-      <w:r>
-        <w:rPr>
-          <w:rFonts w:asciiTheme="majorHAnsi" w:hAnsiTheme="majorHAnsi" w:cstheme="majorHAnsi"/>
-          <w:sz w:val="28"/>
-          <w:szCs w:val="28"/>
-        </w:rPr>
-        <w:t>nterpretation of that analysis (again, laying out strengths and weaknesses</w:t>
-      </w:r>
-    </w:p>
-    <w:p>
-      <w:pPr>
-        <w:pStyle w:val="ListParagraph"/>
-        <w:rPr>
-          <w:rFonts w:asciiTheme="majorHAnsi" w:hAnsiTheme="majorHAnsi" w:cstheme="majorHAnsi"/>
-          <w:sz w:val="28"/>
-          <w:szCs w:val="28"/>
-        </w:rPr>
-      </w:pPr>
-      <w:r>
-        <w:rPr>
-          <w:rFonts w:asciiTheme="majorHAnsi" w:hAnsiTheme="majorHAnsi" w:cstheme="majorHAnsi"/>
-          <w:sz w:val="28"/>
-          <w:szCs w:val="28"/>
-        </w:rPr>
-        <w:t>without using statistical jargon)</w:t>
-      </w:r>
-    </w:p>
-    <w:p>
-      <w:pPr>
-        <w:ind w:left="720"/>
-        <w:rPr>
-          <w:rFonts w:cstheme="minorHAnsi"/>
-          <w:sz w:val="24"/>
-          <w:szCs w:val="24"/>
-        </w:rPr>
-      </w:pPr>
-      <w:r>
-        <w:rPr>
-          <w:rFonts w:cstheme="minorHAnsi"/>
-          <w:sz w:val="24"/>
-          <w:szCs w:val="24"/>
-        </w:rPr>
+        <w:t xml:space="preserve">nterpretation of that analysis </w:t>
+      </w:r>
+    </w:p>
+    <w:p>
+      <w:pPr>
+        <w:pStyle w:val="ListParagraph"/>
+        <w:rPr>
+          <w:rFonts w:cstheme="minorHAnsi"/>
+          <w:sz w:val="24"/>
+          <w:szCs w:val="24"/>
+        </w:rPr>
+      </w:pPr>
+      <w:r>
+        <w:rPr>
+          <w:rFonts w:cstheme="minorHAnsi"/>
+          <w:sz w:val="24"/>
+          <w:szCs w:val="24"/>
+        </w:rPr>
+        <w:lastRenderedPageBreak/>
         <w:t>The response to policy changes related to opioid prescription practices in the states that were analyzed was relatively homogenous; all states saw a leveling out of opioid related death rates after they implemented their policy changes.</w:t>
       </w:r>
     </w:p>
@@ -5562,25 +6572,7 @@
           <w:sz w:val="24"/>
           <w:szCs w:val="24"/>
         </w:rPr>
-        <w:t>Some of the comparison states saw steep increases in opioid related death rates (</w:t>
-      </w:r>
-      <w:proofErr w:type="gramStart"/>
-      <w:r>
-        <w:rPr>
-          <w:rFonts w:cstheme="minorHAnsi"/>
-          <w:sz w:val="24"/>
-          <w:szCs w:val="24"/>
-        </w:rPr>
-        <w:t>e.g.</w:t>
-      </w:r>
-      <w:proofErr w:type="gramEnd"/>
-      <w:r>
-        <w:rPr>
-          <w:rFonts w:cstheme="minorHAnsi"/>
-          <w:sz w:val="24"/>
-          <w:szCs w:val="24"/>
-        </w:rPr>
-        <w:t xml:space="preserve"> Colorado and Mississippi) but other</w:t>
+        <w:t>Some of the comparison states saw steep increases in opioid related death rates (e.g. Colorado and Mississippi) but other</w:t>
       </w:r>
       <w:r>
         <w:rPr>
@@ -5630,25 +6622,7 @@
           <w:sz w:val="24"/>
           <w:szCs w:val="24"/>
         </w:rPr>
-        <w:t xml:space="preserve">It might be prudent to </w:t>
-      </w:r>
-      <w:proofErr w:type="gramStart"/>
-      <w:r>
-        <w:rPr>
-          <w:rFonts w:cstheme="minorHAnsi"/>
-          <w:sz w:val="24"/>
-          <w:szCs w:val="24"/>
-        </w:rPr>
-        <w:t>take into account</w:t>
-      </w:r>
-      <w:proofErr w:type="gramEnd"/>
-      <w:r>
-        <w:rPr>
-          <w:rFonts w:cstheme="minorHAnsi"/>
-          <w:sz w:val="24"/>
-          <w:szCs w:val="24"/>
-        </w:rPr>
-        <w:t xml:space="preserve"> other factors that may have influenced the opioid related death rates, such as changes to government funded assistance programs for the treatment of addiction</w:t>
+        <w:t>It might be prudent to take into account other factors that may have influenced the opioid related death rates, such as changes to government funded assistance programs for the treatment of addiction</w:t>
       </w:r>
       <w:r>
         <w:rPr>
@@ -5857,6 +6831,119 @@
     </w:lvl>
   </w:abstractNum>
   <w:abstractNum w:abstractNumId="2" w15:restartNumberingAfterBreak="0">
+    <w:nsid w:val="6FF146E7"/>
+    <w:multiLevelType w:val="hybridMultilevel"/>
+    <w:tmpl w:val="8E8E6FB0"/>
+    <w:lvl w:ilvl="0" w:tplc="04090001">
+      <w:start w:val="1"/>
+      <w:numFmt w:val="bullet"/>
+      <w:lvlText w:val=""/>
+      <w:lvlJc w:val="left"/>
+      <w:pPr>
+        <w:ind w:left="720" w:hanging="360"/>
+      </w:pPr>
+      <w:rPr>
+        <w:rFonts w:ascii="Symbol" w:hAnsi="Symbol" w:hint="default"/>
+      </w:rPr>
+    </w:lvl>
+    <w:lvl w:ilvl="1" w:tplc="04090003">
+      <w:start w:val="1"/>
+      <w:numFmt w:val="bullet"/>
+      <w:lvlText w:val="o"/>
+      <w:lvlJc w:val="left"/>
+      <w:pPr>
+        <w:ind w:left="1440" w:hanging="360"/>
+      </w:pPr>
+      <w:rPr>
+        <w:rFonts w:ascii="Courier New" w:hAnsi="Courier New" w:cs="Courier New" w:hint="default"/>
+      </w:rPr>
+    </w:lvl>
+    <w:lvl w:ilvl="2" w:tplc="04090005">
+      <w:start w:val="1"/>
+      <w:numFmt w:val="bullet"/>
+      <w:lvlText w:val=""/>
+      <w:lvlJc w:val="left"/>
+      <w:pPr>
+        <w:ind w:left="2160" w:hanging="360"/>
+      </w:pPr>
+      <w:rPr>
+        <w:rFonts w:ascii="Wingdings" w:hAnsi="Wingdings" w:hint="default"/>
+      </w:rPr>
+    </w:lvl>
+    <w:lvl w:ilvl="3" w:tplc="04090001" w:tentative="1">
+      <w:start w:val="1"/>
+      <w:numFmt w:val="bullet"/>
+      <w:lvlText w:val=""/>
+      <w:lvlJc w:val="left"/>
+      <w:pPr>
+        <w:ind w:left="2880" w:hanging="360"/>
+      </w:pPr>
+      <w:rPr>
+        <w:rFonts w:ascii="Symbol" w:hAnsi="Symbol" w:hint="default"/>
+      </w:rPr>
+    </w:lvl>
+    <w:lvl w:ilvl="4" w:tplc="04090003" w:tentative="1">
+      <w:start w:val="1"/>
+      <w:numFmt w:val="bullet"/>
+      <w:lvlText w:val="o"/>
+      <w:lvlJc w:val="left"/>
+      <w:pPr>
+        <w:ind w:left="3600" w:hanging="360"/>
+      </w:pPr>
+      <w:rPr>
+        <w:rFonts w:ascii="Courier New" w:hAnsi="Courier New" w:cs="Courier New" w:hint="default"/>
+      </w:rPr>
+    </w:lvl>
+    <w:lvl w:ilvl="5" w:tplc="04090005" w:tentative="1">
+      <w:start w:val="1"/>
+      <w:numFmt w:val="bullet"/>
+      <w:lvlText w:val=""/>
+      <w:lvlJc w:val="left"/>
+      <w:pPr>
+        <w:ind w:left="4320" w:hanging="360"/>
+      </w:pPr>
+      <w:rPr>
+        <w:rFonts w:ascii="Wingdings" w:hAnsi="Wingdings" w:hint="default"/>
+      </w:rPr>
+    </w:lvl>
+    <w:lvl w:ilvl="6" w:tplc="04090001" w:tentative="1">
+      <w:start w:val="1"/>
+      <w:numFmt w:val="bullet"/>
+      <w:lvlText w:val=""/>
+      <w:lvlJc w:val="left"/>
+      <w:pPr>
+        <w:ind w:left="5040" w:hanging="360"/>
+      </w:pPr>
+      <w:rPr>
+        <w:rFonts w:ascii="Symbol" w:hAnsi="Symbol" w:hint="default"/>
+      </w:rPr>
+    </w:lvl>
+    <w:lvl w:ilvl="7" w:tplc="04090003" w:tentative="1">
+      <w:start w:val="1"/>
+      <w:numFmt w:val="bullet"/>
+      <w:lvlText w:val="o"/>
+      <w:lvlJc w:val="left"/>
+      <w:pPr>
+        <w:ind w:left="5760" w:hanging="360"/>
+      </w:pPr>
+      <w:rPr>
+        <w:rFonts w:ascii="Courier New" w:hAnsi="Courier New" w:cs="Courier New" w:hint="default"/>
+      </w:rPr>
+    </w:lvl>
+    <w:lvl w:ilvl="8" w:tplc="04090005" w:tentative="1">
+      <w:start w:val="1"/>
+      <w:numFmt w:val="bullet"/>
+      <w:lvlText w:val=""/>
+      <w:lvlJc w:val="left"/>
+      <w:pPr>
+        <w:ind w:left="6480" w:hanging="360"/>
+      </w:pPr>
+      <w:rPr>
+        <w:rFonts w:ascii="Wingdings" w:hAnsi="Wingdings" w:hint="default"/>
+      </w:rPr>
+    </w:lvl>
+  </w:abstractNum>
+  <w:abstractNum w:abstractNumId="3" w15:restartNumberingAfterBreak="0">
     <w:nsid w:val="79516F93"/>
     <w:multiLevelType w:val="hybridMultilevel"/>
     <w:tmpl w:val="5A468F50"/>
@@ -5943,13 +7030,16 @@
     </w:lvl>
   </w:abstractNum>
   <w:num w:numId="1">
-    <w:abstractNumId w:val="2"/>
+    <w:abstractNumId w:val="3"/>
   </w:num>
   <w:num w:numId="2">
     <w:abstractNumId w:val="1"/>
   </w:num>
   <w:num w:numId="3">
     <w:abstractNumId w:val="0"/>
+  </w:num>
+  <w:num w:numId="4">
+    <w:abstractNumId w:val="2"/>
   </w:num>
 </w:numbering>
 </file>
@@ -6356,7 +7446,6 @@
   <w:style w:type="character" w:default="1" w:styleId="DefaultParagraphFont">
     <w:name w:val="Default Paragraph Font"/>
     <w:uiPriority w:val="1"/>
-    <w:semiHidden/>
     <w:unhideWhenUsed/>
   </w:style>
   <w:style w:type="table" w:default="1" w:styleId="TableNormal">
@@ -6512,6 +7601,25 @@
     <w:rPr>
       <w:color w:val="605E5C"/>
       <w:shd w:val="clear" w:color="auto" w:fill="E1DFDD"/>
+    </w:rPr>
+  </w:style>
+  <w:style w:type="paragraph" w:styleId="Caption">
+    <w:name w:val="caption"/>
+    <w:basedOn w:val="Normal"/>
+    <w:next w:val="Normal"/>
+    <w:uiPriority w:val="35"/>
+    <w:unhideWhenUsed/>
+    <w:qFormat/>
+    <w:rsid w:val="00BB08FB"/>
+    <w:pPr>
+      <w:spacing w:after="200" w:line="240" w:lineRule="auto"/>
+    </w:pPr>
+    <w:rPr>
+      <w:i/>
+      <w:iCs/>
+      <w:color w:val="44546A" w:themeColor="text2"/>
+      <w:sz w:val="18"/>
+      <w:szCs w:val="18"/>
     </w:rPr>
   </w:style>
 </w:styles>

</xml_diff>